<commit_message>
Systemarkitektur.docx Opdatering efter rettelser
</commit_message>
<xml_diff>
--- a/Bilag/Systemarkitektur.docx
+++ b/Bilag/Systemarkitektur.docx
@@ -4456,30 +4456,28 @@
     </w:p>
     <w:p>
       <w:r>
-        <w:t xml:space="preserve">Konceptet bag at slå et produkt op i Pristjek220 er illustreret på </w:t>
+        <w:t>Konceptet bag at slå et produkt op i Pristjek220 er illustreret på</w:t>
+      </w:r>
+      <w:r>
+        <w:t xml:space="preserve"> </w:t>
       </w:r>
       <w:r>
         <w:fldChar w:fldCharType="begin"/>
       </w:r>
       <w:r>
-        <w:instrText xml:space="preserve"> REF _Ref443516992 \h </w:instrText>
+        <w:instrText xml:space="preserve"> REF _Ref451776129 \h </w:instrText>
       </w:r>
       <w:r>
         <w:fldChar w:fldCharType="separate"/>
       </w:r>
       <w:r>
-        <w:rPr>
-          <w:b/>
-          <w:bCs/>
-        </w:rPr>
-        <w:t xml:space="preserve">Error! </w:t>
-      </w:r>
-      <w:r>
-        <w:rPr>
-          <w:b/>
-          <w:bCs/>
-        </w:rPr>
-        <w:t>Reference source not found.</w:t>
+        <w:t xml:space="preserve">Figur </w:t>
+      </w:r>
+      <w:r>
+        <w:rPr>
+          <w:noProof/>
+        </w:rPr>
+        <w:t>1</w:t>
       </w:r>
       <w:r>
         <w:fldChar w:fldCharType="end"/>
@@ -4567,6 +4565,7 @@
         <w:pStyle w:val="Caption"/>
         <w:jc w:val="left"/>
       </w:pPr>
+      <w:bookmarkStart w:id="7" w:name="_Ref451776129"/>
       <w:r>
         <w:t xml:space="preserve">Figur </w:t>
       </w:r>
@@ -4578,6 +4577,7 @@
           <w:t>1</w:t>
         </w:r>
       </w:fldSimple>
+      <w:bookmarkEnd w:id="7"/>
       <w:r>
         <w:t>: RIGT BILLEDE OVER OPSLAG AF ET PRODUKT I PRISTJEK220.</w:t>
       </w:r>
@@ -4594,17 +4594,17 @@
       <w:pPr>
         <w:pStyle w:val="Heading2"/>
       </w:pPr>
-      <w:bookmarkStart w:id="7" w:name="_Toc451773638"/>
+      <w:bookmarkStart w:id="8" w:name="_Toc451773638"/>
       <w:r>
         <w:t>System kontekst</w:t>
       </w:r>
       <w:bookmarkEnd w:id="4"/>
       <w:bookmarkEnd w:id="5"/>
       <w:bookmarkEnd w:id="6"/>
-      <w:bookmarkEnd w:id="7"/>
-    </w:p>
-    <w:bookmarkStart w:id="8" w:name="_Toc526492330"/>
-    <w:bookmarkStart w:id="9" w:name="_Toc526573171"/>
+      <w:bookmarkEnd w:id="8"/>
+    </w:p>
+    <w:bookmarkStart w:id="9" w:name="_Toc526492330"/>
+    <w:bookmarkStart w:id="10" w:name="_Toc526573171"/>
     <w:p>
       <w:pPr>
         <w:keepNext/>
@@ -4630,10 +4630,10 @@
             <v:path o:extrusionok="f" gradientshapeok="t" o:connecttype="rect"/>
             <o:lock v:ext="edit" aspectratio="t"/>
           </v:shapetype>
-          <v:shape id="_x0000_i1025" type="#_x0000_t75" style="width:322.35pt;height:245.3pt" o:ole="">
+          <v:shape id="_x0000_i1025" type="#_x0000_t75" style="width:322.05pt;height:245pt" o:ole="">
             <v:imagedata r:id="rId9" o:title=""/>
           </v:shape>
-          <o:OLEObject Type="Embed" ProgID="Visio.Drawing.15" ShapeID="_x0000_i1025" DrawAspect="Content" ObjectID="_1525515537" r:id="rId10"/>
+          <o:OLEObject Type="Embed" ProgID="Visio.Drawing.15" ShapeID="_x0000_i1025" DrawAspect="Content" ObjectID="_1525520761" r:id="rId10"/>
         </w:object>
       </w:r>
     </w:p>
@@ -4641,7 +4641,7 @@
       <w:pPr>
         <w:pStyle w:val="Caption"/>
       </w:pPr>
-      <w:bookmarkStart w:id="10" w:name="_Ref444608701"/>
+      <w:bookmarkStart w:id="11" w:name="_Ref444608701"/>
       <w:r>
         <w:t xml:space="preserve">Figur </w:t>
       </w:r>
@@ -4653,7 +4653,7 @@
           <w:t>2</w:t>
         </w:r>
       </w:fldSimple>
-      <w:bookmarkEnd w:id="10"/>
+      <w:bookmarkEnd w:id="11"/>
       <w:r>
         <w:t>: Aktør kontekst diagram for Pristjek220</w:t>
       </w:r>
@@ -4715,6 +4715,9 @@
       <w:r>
         <w:t>Forbrugeren er den almindelige bruger af Pristjek220, som til daglig bruger Pristjek til og finde ud af hvor han skal handle sine indkøb</w:t>
       </w:r>
+      <w:r>
+        <w:t>.</w:t>
+      </w:r>
     </w:p>
     <w:p>
       <w:pPr>
@@ -4788,25 +4791,17 @@
       <w:pPr>
         <w:pStyle w:val="Heading2"/>
       </w:pPr>
-      <w:bookmarkStart w:id="11" w:name="_Toc451773639"/>
+      <w:bookmarkStart w:id="12" w:name="_Toc451773639"/>
       <w:r>
         <w:t>System introduktion</w:t>
       </w:r>
-      <w:bookmarkEnd w:id="8"/>
       <w:bookmarkEnd w:id="9"/>
-      <w:bookmarkEnd w:id="11"/>
-    </w:p>
-    <w:p>
-      <w:r>
-        <w:t>Pristjek220 er et produkt, som tilstræber at give forbrugeren et let og simpelt overblik over, hvor han kan handle sine daglig</w:t>
-      </w:r>
-      <w:bookmarkStart w:id="12" w:name="_GoBack"/>
-      <w:r>
-        <w:t>vare</w:t>
-      </w:r>
+      <w:bookmarkEnd w:id="10"/>
       <w:bookmarkEnd w:id="12"/>
-      <w:r>
-        <w:t xml:space="preserve">r billigst. Pristjek220 vil have tre forskellige brugere; en forbruger, en forretningsmanager og en administrator. Forbrugeren er ham, der bruger Pristjek220 til at organisere sine daglige indkøb. Forretningsmanageren holder Pristjek220 opdateret med </w:t>
+    </w:p>
+    <w:p>
+      <w:r>
+        <w:t xml:space="preserve">Pristjek220 er et produkt, som tilstræber at give forbrugeren et let og simpelt overblik over, hvor han kan handle sine dagligvarer billigst. Pristjek220 vil have tre forskellige brugere; en forbruger, en forretningsmanager og en administrator. Forbrugeren er ham, der bruger Pristjek220 til at organisere sine daglige indkøb. Forretningsmanageren holder Pristjek220 opdateret med </w:t>
       </w:r>
       <w:r>
         <w:t>korrekte informationer om de produkt</w:t>
@@ -4845,6 +4840,44 @@
       <w:r>
         <w:t>er fra hans forretning. Administratoren står for at oprette nye forretningsmanagere og den tilhørende forretning.</w:t>
       </w:r>
+      <w:r>
+        <w:t xml:space="preserve"> Der findes en brugermanual i dokumentationen</w:t>
+      </w:r>
+      <w:sdt>
+        <w:sdtPr>
+          <w:id w:val="-203561443"/>
+          <w:citation/>
+        </w:sdtPr>
+        <w:sdtContent>
+          <w:r>
+            <w:fldChar w:fldCharType="begin"/>
+          </w:r>
+          <w:r>
+            <w:instrText xml:space="preserve"> CITATION Gru166 \l 1030 </w:instrText>
+          </w:r>
+          <w:r>
+            <w:fldChar w:fldCharType="separate"/>
+          </w:r>
+          <w:r>
+            <w:rPr>
+              <w:noProof/>
+            </w:rPr>
+            <w:t xml:space="preserve"> </w:t>
+          </w:r>
+          <w:r>
+            <w:rPr>
+              <w:noProof/>
+            </w:rPr>
+            <w:t>[1]</w:t>
+          </w:r>
+          <w:r>
+            <w:fldChar w:fldCharType="end"/>
+          </w:r>
+        </w:sdtContent>
+      </w:sdt>
+      <w:r>
+        <w:t>.</w:t>
+      </w:r>
     </w:p>
     <w:p>
       <w:pPr>
@@ -4862,10 +4895,10 @@
       </w:pPr>
       <w:r>
         <w:object w:dxaOrig="13081" w:dyaOrig="5716" w14:anchorId="55337BAD">
-          <v:shape id="_x0000_i1026" type="#_x0000_t75" style="width:481.4pt;height:211pt" o:ole="">
+          <v:shape id="_x0000_i1026" type="#_x0000_t75" style="width:481.1pt;height:211pt" o:ole="">
             <v:imagedata r:id="rId11" o:title=""/>
           </v:shape>
-          <o:OLEObject Type="Embed" ProgID="Visio.Drawing.15" ShapeID="_x0000_i1026" DrawAspect="Content" ObjectID="_1525515538" r:id="rId12"/>
+          <o:OLEObject Type="Embed" ProgID="Visio.Drawing.15" ShapeID="_x0000_i1026" DrawAspect="Content" ObjectID="_1525520762" r:id="rId12"/>
         </w:object>
       </w:r>
     </w:p>
@@ -4916,7 +4949,13 @@
         <w:t xml:space="preserve"> viser en domæne model over PrisTjek220, hvor der kan ses hvordan de forskellige aktører interagere med entiteterne. Data</w:t>
       </w:r>
       <w:r>
-        <w:t>base indeholder logins og en produkt</w:t>
+        <w:t>base</w:t>
+      </w:r>
+      <w:r>
+        <w:t>n</w:t>
+      </w:r>
+      <w:r>
+        <w:t xml:space="preserve"> indeholder logins og en produkt</w:t>
       </w:r>
       <w:r>
         <w:t>database, so</w:t>
@@ -4925,11 +4964,11 @@
         <w:t>m indeholder de forskellige produkter</w:t>
       </w:r>
       <w:r>
-        <w:t xml:space="preserve">, hvor man kan </w:t>
+        <w:t xml:space="preserve">, hvor man </w:t>
       </w:r>
       <w:r>
         <w:lastRenderedPageBreak/>
-        <w:t>købe dem og hvad deres pris er. Forbrugeren kan lave en indkøbsliste, og ved hjælp af indkøbslisteindstillinger, beslutte hvilke butikker der må handles i, den generede detaljeret indkøbsliste skal så overholde det. Den detaljeret indkøbsliste genereres så ud fra indkøbsli</w:t>
+        <w:t>kan købe dem og hvad deres pris er. Forbrugeren kan lave en indkøbsliste, og ved hjælp af indkøbslisteindstillinger, beslutte hvilke butikker der må handles i, den generede detaljeret indkøbsliste skal så overholde det. Den detaljeret indkøbsliste genereres så ud fra indkøbsli</w:t>
       </w:r>
       <w:r>
         <w:t>sten ved at tjekke efter hvor produkt</w:t>
@@ -4967,7 +5006,13 @@
     </w:p>
     <w:p>
       <w:r>
-        <w:t>Det logiske view vil blive forklaret ud fra packages diagrammet for systemet, hvor der vil blive kigget længere ind i hver pakke i dette afsnit</w:t>
+        <w:t>Det logiske view vil</w:t>
+      </w:r>
+      <w:r>
+        <w:t xml:space="preserve"> blive forklaret ud fra package</w:t>
+      </w:r>
+      <w:r>
+        <w:t xml:space="preserve"> diagrammet for systemet, hvor der vil blive kigget længere ind i hver pakke i dette afsnit</w:t>
       </w:r>
       <w:r>
         <w:t xml:space="preserve">. </w:t>
@@ -4976,10 +5021,19 @@
         <w:t>Det l</w:t>
       </w:r>
       <w:r>
-        <w:t xml:space="preserve">ogiske view vil blive gennem gået </w:t>
-      </w:r>
-      <w:r>
-        <w:t>fra Data Access Laget, der</w:t>
+        <w:t>ogiske view vil blive gennem</w:t>
+      </w:r>
+      <w:r>
+        <w:t xml:space="preserve">gået </w:t>
+      </w:r>
+      <w:r>
+        <w:t>fra Data Access L</w:t>
+      </w:r>
+      <w:r>
+        <w:t>ayer</w:t>
+      </w:r>
+      <w:r>
+        <w:t>, der</w:t>
       </w:r>
       <w:r>
         <w:t>efter Shared Functionallities</w:t>
@@ -5012,7 +5066,7 @@
         <w:rPr>
           <w:noProof/>
         </w:rPr>
-        <w:t>2</w:t>
+        <w:t>4</w:t>
       </w:r>
       <w:r>
         <w:fldChar w:fldCharType="end"/>
@@ -5036,10 +5090,10 @@
       </w:pPr>
       <w:r>
         <w:object w:dxaOrig="17977" w:dyaOrig="10212" w14:anchorId="3A5DC129">
-          <v:shape id="_x0000_i1027" type="#_x0000_t75" style="width:401.85pt;height:228.55pt" o:ole="">
+          <v:shape id="_x0000_i1027" type="#_x0000_t75" style="width:401.85pt;height:228.85pt" o:ole="">
             <v:imagedata r:id="rId13" o:title=""/>
           </v:shape>
-          <o:OLEObject Type="Embed" ProgID="Visio.Drawing.15" ShapeID="_x0000_i1027" DrawAspect="Content" ObjectID="_1525515539" r:id="rId14"/>
+          <o:OLEObject Type="Embed" ProgID="Visio.Drawing.15" ShapeID="_x0000_i1027" DrawAspect="Content" ObjectID="_1525520763" r:id="rId14"/>
         </w:object>
       </w:r>
     </w:p>
@@ -5048,237 +5102,6 @@
         <w:pStyle w:val="Caption"/>
       </w:pPr>
       <w:bookmarkStart w:id="17" w:name="_Ref451690158"/>
-      <w:r>
-        <w:t xml:space="preserve">Figur </w:t>
-      </w:r>
-      <w:fldSimple w:instr=" SEQ Figur \* ARABIC ">
-        <w:r>
-          <w:rPr>
-            <w:noProof/>
-          </w:rPr>
-          <w:t>2</w:t>
-        </w:r>
-      </w:fldSimple>
-      <w:bookmarkEnd w:id="17"/>
-      <w:r>
-        <w:t>: Packages Diagram for Pristjek220.</w:t>
-      </w:r>
-    </w:p>
-    <w:p>
-      <w:r>
-        <w:t xml:space="preserve">Packages Diagrammet som er vist på </w:t>
-      </w:r>
-      <w:r>
-        <w:fldChar w:fldCharType="begin"/>
-      </w:r>
-      <w:r>
-        <w:instrText xml:space="preserve"> REF _Ref451690158 \h </w:instrText>
-      </w:r>
-      <w:r>
-        <w:fldChar w:fldCharType="separate"/>
-      </w:r>
-      <w:r>
-        <w:t xml:space="preserve">Figur </w:t>
-      </w:r>
-      <w:r>
-        <w:rPr>
-          <w:noProof/>
-        </w:rPr>
-        <w:t>2</w:t>
-      </w:r>
-      <w:r>
-        <w:fldChar w:fldCharType="end"/>
-      </w:r>
-      <w:r>
-        <w:t xml:space="preserve">, viser hvordan koden for Pristjek220 er inddelt i forskellige lag og namespaces. Her er det tydeligt at se 3-lags modellen, da pakkerne er delt op i Data Access Layer, Business Logic Layer og Presentation Layer. </w:t>
-      </w:r>
-    </w:p>
-    <w:p>
-      <w:pPr>
-        <w:rPr>
-          <w:smallCaps/>
-          <w:spacing w:val="5"/>
-          <w:sz w:val="28"/>
-          <w:szCs w:val="28"/>
-        </w:rPr>
-      </w:pPr>
-      <w:r>
-        <w:br w:type="page"/>
-      </w:r>
-    </w:p>
-    <w:p>
-      <w:pPr>
-        <w:pStyle w:val="Heading2"/>
-      </w:pPr>
-      <w:bookmarkStart w:id="18" w:name="_Toc451773643"/>
-      <w:r>
-        <w:lastRenderedPageBreak/>
-        <w:t>Data Access Layer – Pristjek220Info</w:t>
-      </w:r>
-      <w:bookmarkEnd w:id="18"/>
-    </w:p>
-    <w:p/>
-    <w:p>
-      <w:pPr>
-        <w:keepNext/>
-      </w:pPr>
-      <w:r>
-        <w:object w:dxaOrig="21061" w:dyaOrig="15976" w14:anchorId="157349D0">
-          <v:shape id="_x0000_i1028" type="#_x0000_t75" style="width:481.4pt;height:235.25pt" o:ole="">
-            <v:imagedata r:id="rId15" o:title="" cropbottom="23190f"/>
-          </v:shape>
-          <o:OLEObject Type="Embed" ProgID="Visio.Drawing.15" ShapeID="_x0000_i1028" DrawAspect="Content" ObjectID="_1525515540" r:id="rId16"/>
-        </w:object>
-      </w:r>
-    </w:p>
-    <w:p>
-      <w:pPr>
-        <w:pStyle w:val="Caption"/>
-      </w:pPr>
-      <w:bookmarkStart w:id="19" w:name="_Ref451692285"/>
-      <w:r>
-        <w:t xml:space="preserve">Figur </w:t>
-      </w:r>
-      <w:fldSimple w:instr=" SEQ Figur \* ARABIC ">
-        <w:r>
-          <w:rPr>
-            <w:noProof/>
-          </w:rPr>
-          <w:t>3</w:t>
-        </w:r>
-      </w:fldSimple>
-      <w:bookmarkEnd w:id="19"/>
-      <w:r>
-        <w:t>: Pristjek220Info packages.</w:t>
-      </w:r>
-    </w:p>
-    <w:p>
-      <w:r>
-        <w:t xml:space="preserve">På </w:t>
-      </w:r>
-      <w:r>
-        <w:fldChar w:fldCharType="begin"/>
-      </w:r>
-      <w:r>
-        <w:instrText xml:space="preserve"> REF _Ref451692285 \h </w:instrText>
-      </w:r>
-      <w:r>
-        <w:fldChar w:fldCharType="separate"/>
-      </w:r>
-      <w:r>
-        <w:t xml:space="preserve">Figur </w:t>
-      </w:r>
-      <w:r>
-        <w:rPr>
-          <w:noProof/>
-        </w:rPr>
-        <w:t>3</w:t>
-      </w:r>
-      <w:r>
-        <w:fldChar w:fldCharType="end"/>
-      </w:r>
-      <w:r>
-        <w:t xml:space="preserve"> kan klasse diagrammet for Pristjek220Info ses med de relevante funktioner på, disse funktioner vil blive forklaret gennem </w:t>
-      </w:r>
-      <w:r>
-        <w:t>SD’</w:t>
-      </w:r>
-      <w:r>
-        <w:t xml:space="preserve">et som vises på </w:t>
-      </w:r>
-      <w:r>
-        <w:fldChar w:fldCharType="begin"/>
-      </w:r>
-      <w:r>
-        <w:instrText xml:space="preserve"> REF _Ref451692439 \h </w:instrText>
-      </w:r>
-      <w:r>
-        <w:fldChar w:fldCharType="separate"/>
-      </w:r>
-      <w:r>
-        <w:rPr>
-          <w:b/>
-          <w:bCs/>
-        </w:rPr>
-        <w:t>Error! Reference source not found.</w:t>
-      </w:r>
-      <w:r>
-        <w:fldChar w:fldCharType="end"/>
-      </w:r>
-      <w:r>
-        <w:t xml:space="preserve"> her er lavet et </w:t>
-      </w:r>
-      <w:r>
-        <w:t>SD</w:t>
-      </w:r>
-      <w:r>
-        <w:t xml:space="preserve"> for at kunne ændre værdien på en entitet. Der er kun lavet et </w:t>
-      </w:r>
-      <w:r>
-        <w:t>SD</w:t>
-      </w:r>
-      <w:r>
-        <w:t xml:space="preserve"> for Pristjek220Info</w:t>
-      </w:r>
-      <w:r>
-        <w:t>,</w:t>
-      </w:r>
-      <w:r>
-        <w:t xml:space="preserve"> da det meste af funktionaliteten er det samme med en meget lille variation. De forskellige Repositories på </w:t>
-      </w:r>
-      <w:r>
-        <w:fldChar w:fldCharType="begin"/>
-      </w:r>
-      <w:r>
-        <w:instrText xml:space="preserve"> REF _Ref451692285 \h </w:instrText>
-      </w:r>
-      <w:r>
-        <w:fldChar w:fldCharType="separate"/>
-      </w:r>
-      <w:r>
-        <w:t xml:space="preserve">Figur </w:t>
-      </w:r>
-      <w:r>
-        <w:rPr>
-          <w:noProof/>
-        </w:rPr>
-        <w:t>3</w:t>
-      </w:r>
-      <w:r>
-        <w:fldChar w:fldCharType="end"/>
-      </w:r>
-      <w:r>
-        <w:t>,</w:t>
-      </w:r>
-      <w:r>
-        <w:t xml:space="preserve"> indeholder de </w:t>
-      </w:r>
-      <w:r>
-        <w:t>forskellige CRUD funktioner ned til databasen.</w:t>
-      </w:r>
-      <w:r>
-        <w:t xml:space="preserve"> </w:t>
-      </w:r>
-    </w:p>
-    <w:p>
-      <w:pPr>
-        <w:keepNext/>
-      </w:pPr>
-      <w:r>
-        <w:object w:dxaOrig="7860" w:dyaOrig="4996" w14:anchorId="537BA37C">
-          <v:shape id="_x0000_i1029" type="#_x0000_t75" style="width:391.8pt;height:249.5pt" o:ole="">
-            <v:imagedata r:id="rId17" o:title=""/>
-          </v:shape>
-          <o:OLEObject Type="Embed" ProgID="Visio.Drawing.15" ShapeID="_x0000_i1029" DrawAspect="Content" ObjectID="_1525515541" r:id="rId18"/>
-        </w:object>
-      </w:r>
-    </w:p>
-    <w:p>
-      <w:pPr>
-        <w:pStyle w:val="Caption"/>
-      </w:pPr>
-      <w:bookmarkStart w:id="20" w:name="_Ref449104561"/>
-      <w:bookmarkStart w:id="21" w:name="_Ref451693830"/>
       <w:r>
         <w:t xml:space="preserve">Figur </w:t>
       </w:r>
@@ -5290,189 +5113,81 @@
           <w:t>4</w:t>
         </w:r>
       </w:fldSimple>
-      <w:bookmarkEnd w:id="20"/>
-      <w:r>
-        <w:t>: SD beskrivelse af hvordan Repository pattern virker</w:t>
-      </w:r>
-      <w:bookmarkEnd w:id="21"/>
-    </w:p>
-    <w:p>
+      <w:bookmarkEnd w:id="17"/>
+      <w:r>
+        <w:t>: Package</w:t>
+      </w:r>
+      <w:r>
+        <w:t xml:space="preserve"> Diagram for Pristjek220.</w:t>
+      </w:r>
+    </w:p>
+    <w:p>
+      <w:r>
+        <w:t>Package</w:t>
+      </w:r>
+      <w:r>
+        <w:t xml:space="preserve"> Diagrammet som er vist på </w:t>
+      </w:r>
+      <w:r>
+        <w:fldChar w:fldCharType="begin"/>
+      </w:r>
+      <w:r>
+        <w:instrText xml:space="preserve"> REF _Ref451690158 \h </w:instrText>
+      </w:r>
+      <w:r>
+        <w:fldChar w:fldCharType="separate"/>
+      </w:r>
+      <w:r>
+        <w:t xml:space="preserve">Figur </w:t>
+      </w:r>
+      <w:r>
+        <w:rPr>
+          <w:noProof/>
+        </w:rPr>
+        <w:t>4</w:t>
+      </w:r>
+      <w:r>
+        <w:fldChar w:fldCharType="end"/>
+      </w:r>
+      <w:r>
+        <w:t xml:space="preserve">, viser hvordan koden for Pristjek220 er inddelt i forskellige lag og namespaces. Her er det tydeligt at se 3-lags modellen, da pakkerne er delt op i Data Access Layer, Business Logic Layer og Presentation Layer. </w:t>
+      </w:r>
+    </w:p>
+    <w:p>
+      <w:pPr>
+        <w:rPr>
+          <w:smallCaps/>
+          <w:spacing w:val="5"/>
+          <w:sz w:val="28"/>
+          <w:szCs w:val="28"/>
+        </w:rPr>
+      </w:pPr>
+      <w:r>
+        <w:br w:type="page"/>
+      </w:r>
+    </w:p>
+    <w:p>
+      <w:pPr>
+        <w:pStyle w:val="Heading2"/>
+      </w:pPr>
+      <w:bookmarkStart w:id="18" w:name="_Toc451773643"/>
       <w:r>
         <w:lastRenderedPageBreak/>
-        <w:fldChar w:fldCharType="begin"/>
-      </w:r>
-      <w:r>
-        <w:instrText xml:space="preserve"> REF _Ref449104561 \h </w:instrText>
-      </w:r>
-      <w:r>
-        <w:fldChar w:fldCharType="separate"/>
-      </w:r>
-      <w:r>
-        <w:t xml:space="preserve">Figur </w:t>
-      </w:r>
-      <w:r>
-        <w:rPr>
-          <w:noProof/>
-        </w:rPr>
-        <w:t>4</w:t>
-      </w:r>
-      <w:r>
-        <w:fldChar w:fldCharType="end"/>
-      </w:r>
-      <w:r>
-        <w:t xml:space="preserve"> </w:t>
-      </w:r>
-      <w:r>
-        <w:t>vis</w:t>
-      </w:r>
-      <w:r>
-        <w:t>er hvordan repository pattern’et</w:t>
-      </w:r>
-      <w:r>
-        <w:t xml:space="preserve"> virker. Det står for at kalde de forskellig metoder på databasen, fra de forskellige models. I eksemplet er der taget udgangspunkt i hvordan man kan ændre navnet på et produkt. Først kan mode</w:t>
-      </w:r>
-      <w:r>
-        <w:t>l</w:t>
-      </w:r>
-      <w:r>
-        <w:t>len</w:t>
-      </w:r>
-      <w:r>
-        <w:t xml:space="preserve"> lave en get </w:t>
-      </w:r>
-      <w:r>
-        <w:t xml:space="preserve">kald </w:t>
-      </w:r>
-      <w:r>
-        <w:t>på det ønskede repository</w:t>
-      </w:r>
-      <w:r>
-        <w:t xml:space="preserve"> gennem UnitOfWork</w:t>
-      </w:r>
-      <w:r>
-        <w:t xml:space="preserve">, derefter kan der laves en find, på det modtagende repository. Derefter laver repositoryet, en find ned på dataContext, som så sender den med tilbage til modellen. Derefter kan navnet </w:t>
-      </w:r>
-      <w:r>
-        <w:t>ændres, og til slut kaldes der S</w:t>
-      </w:r>
-      <w:r>
-        <w:t>aveChanges for at det sendes til databasen.</w:t>
-      </w:r>
-    </w:p>
-    <w:p>
-      <w:r>
-        <w:t xml:space="preserve">På </w:t>
-      </w:r>
-      <w:r>
-        <w:fldChar w:fldCharType="begin"/>
-      </w:r>
-      <w:r>
-        <w:instrText xml:space="preserve"> REF _Ref449104561 \h </w:instrText>
-      </w:r>
-      <w:r>
-        <w:fldChar w:fldCharType="separate"/>
-      </w:r>
-      <w:r>
-        <w:t xml:space="preserve">Figur </w:t>
-      </w:r>
-      <w:r>
-        <w:rPr>
-          <w:noProof/>
-        </w:rPr>
-        <w:t>4</w:t>
-      </w:r>
-      <w:r>
-        <w:fldChar w:fldCharType="end"/>
-      </w:r>
-      <w:r>
-        <w:t xml:space="preserve"> er der blevet valgt kun at illustrer en funktion, for repository pattern’et da funktionalliteten af de forskellige repositories er meget ens. Det er vist på </w:t>
-      </w:r>
-      <w:r>
-        <w:fldChar w:fldCharType="begin"/>
-      </w:r>
-      <w:r>
-        <w:instrText xml:space="preserve"> REF _Ref449104561 \h </w:instrText>
-      </w:r>
-      <w:r>
-        <w:fldChar w:fldCharType="separate"/>
-      </w:r>
-      <w:r>
-        <w:t xml:space="preserve">Figur </w:t>
-      </w:r>
-      <w:r>
-        <w:rPr>
-          <w:noProof/>
-        </w:rPr>
-        <w:t>4</w:t>
-      </w:r>
-      <w:r>
-        <w:fldChar w:fldCharType="end"/>
-      </w:r>
-      <w:r>
-        <w:t xml:space="preserve"> hvor XXXX repræsentere de forskellige repositories. Derudover er der også kun blevet valgt at vise et diagram for at ændre på en entitet, da det at tilføje og fjerne har samme sekvens med at gå ud til databasen tilføje noget eller fjerne noget og gemme efter. Hvilket også sker gennem sekvensen af en ændring.</w:t>
-      </w:r>
-    </w:p>
-    <w:p>
-      <w:pPr>
-        <w:pStyle w:val="Heading2"/>
-      </w:pPr>
-      <w:bookmarkStart w:id="22" w:name="_Toc451773644"/>
-      <w:r>
-        <w:t xml:space="preserve">Business Logic Layer - </w:t>
-      </w:r>
-      <w:r>
-        <w:t>Shared functionalities</w:t>
-      </w:r>
-      <w:bookmarkEnd w:id="22"/>
-    </w:p>
-    <w:p>
-      <w:r>
-        <w:t xml:space="preserve">Shared functionalities indeholder </w:t>
-      </w:r>
-      <w:r>
-        <w:t xml:space="preserve">de funktioner som både Consumer GUI og Administrations GUI bruger. Dette involver Autocomplete og DatabaseFunctions klasserne som kan ses på </w:t>
-      </w:r>
-      <w:r>
-        <w:fldChar w:fldCharType="begin"/>
-      </w:r>
-      <w:r>
-        <w:instrText xml:space="preserve"> REF _Ref451698083 \h </w:instrText>
-      </w:r>
-      <w:r>
-        <w:fldChar w:fldCharType="separate"/>
-      </w:r>
-      <w:r>
-        <w:t xml:space="preserve">Figur </w:t>
-      </w:r>
-      <w:r>
-        <w:rPr>
-          <w:noProof/>
-        </w:rPr>
-        <w:t>5</w:t>
-      </w:r>
-      <w:r>
-        <w:fldChar w:fldCharType="end"/>
-      </w:r>
-      <w:r>
-        <w:t xml:space="preserve">. DatabaseFunctions har kun en funktion, denne </w:t>
-      </w:r>
-      <w:r>
-        <w:t xml:space="preserve">funktion </w:t>
-      </w:r>
-      <w:r>
-        <w:t>bruges til at etablere en forbindelse til databasen når programmet startes op, for at det ikke skal tage lang tid første gang der laves en søgning eller en anden handling ned til databasen.</w:t>
-      </w:r>
-    </w:p>
+        <w:t>Data Access Layer – Pristjek220Info</w:t>
+      </w:r>
+      <w:bookmarkEnd w:id="18"/>
+    </w:p>
+    <w:p/>
     <w:p>
       <w:pPr>
         <w:keepNext/>
       </w:pPr>
       <w:r>
-        <w:object w:dxaOrig="20191" w:dyaOrig="16321" w14:anchorId="0BC4E844">
-          <v:shape id="_x0000_i1030" type="#_x0000_t75" style="width:386.8pt;height:277.95pt" o:ole="">
-            <v:imagedata r:id="rId19" o:title="" cropbottom="33863f" cropleft="29944f"/>
+        <w:object w:dxaOrig="21061" w:dyaOrig="15976" w14:anchorId="157349D0">
+          <v:shape id="_x0000_i1028" type="#_x0000_t75" style="width:481.1pt;height:235.55pt" o:ole="">
+            <v:imagedata r:id="rId15" o:title="" cropbottom="23190f"/>
           </v:shape>
-          <o:OLEObject Type="Embed" ProgID="Visio.Drawing.15" ShapeID="_x0000_i1030" DrawAspect="Content" ObjectID="_1525515542" r:id="rId20"/>
+          <o:OLEObject Type="Embed" ProgID="Visio.Drawing.15" ShapeID="_x0000_i1028" DrawAspect="Content" ObjectID="_1525520764" r:id="rId16"/>
         </w:object>
       </w:r>
     </w:p>
@@ -5480,7 +5195,7 @@
       <w:pPr>
         <w:pStyle w:val="Caption"/>
       </w:pPr>
-      <w:bookmarkStart w:id="23" w:name="_Ref451698083"/>
+      <w:bookmarkStart w:id="19" w:name="_Ref451692285"/>
       <w:r>
         <w:t xml:space="preserve">Figur </w:t>
       </w:r>
@@ -5492,17 +5207,23 @@
           <w:t>5</w:t>
         </w:r>
       </w:fldSimple>
-      <w:bookmarkEnd w:id="23"/>
-      <w:r>
-        <w:t>: Sharedfunctionalities package</w:t>
-      </w:r>
-    </w:p>
-    <w:p>
+      <w:bookmarkEnd w:id="19"/>
+      <w:r>
+        <w:t>: Pristjek220Info package</w:t>
+      </w:r>
+      <w:r>
+        <w:t>.</w:t>
+      </w:r>
+    </w:p>
+    <w:p>
+      <w:r>
+        <w:t xml:space="preserve">På </w:t>
+      </w:r>
       <w:r>
         <w:fldChar w:fldCharType="begin"/>
       </w:r>
       <w:r>
-        <w:instrText xml:space="preserve"> REF _Ref451698083 \h </w:instrText>
+        <w:instrText xml:space="preserve"> REF _Ref451692285 \h </w:instrText>
       </w:r>
       <w:r>
         <w:fldChar w:fldCharType="separate"/>
@@ -5520,49 +5241,103 @@
         <w:fldChar w:fldCharType="end"/>
       </w:r>
       <w:r>
-        <w:t xml:space="preserve"> viser indholdet af pakken Shared Functionalities, hvor klasserne Autocomplete og DatabaseFunctions er. Autocomplete kassen bruges til at lave programmets autofuldførelse, hvilket hjælper brugeren til at vide hvad der er nede i databasen, når han skriver</w:t>
-      </w:r>
-      <w:r>
-        <w:t xml:space="preserve"> i de forskellige tekst bokse</w:t>
-      </w:r>
-      <w:r>
-        <w:t>.</w:t>
-      </w:r>
-    </w:p>
-    <w:p>
-      <w:pPr>
-        <w:rPr>
-          <w:smallCaps/>
-          <w:spacing w:val="5"/>
-          <w:sz w:val="24"/>
-          <w:szCs w:val="24"/>
-        </w:rPr>
-      </w:pPr>
-      <w:r>
-        <w:br w:type="page"/>
-      </w:r>
-    </w:p>
-    <w:p>
-      <w:pPr>
-        <w:pStyle w:val="Heading3"/>
-      </w:pPr>
-      <w:bookmarkStart w:id="24" w:name="_Toc451773645"/>
-      <w:r>
-        <w:lastRenderedPageBreak/>
-        <w:t>Autofuldførelse</w:t>
-      </w:r>
-      <w:bookmarkEnd w:id="24"/>
+        <w:t xml:space="preserve"> kan klasse diagrammet for Pristjek220Info ses med de relevante funktioner på, disse funktioner vil blive forklaret gennem </w:t>
+      </w:r>
+      <w:r>
+        <w:t>SD’</w:t>
+      </w:r>
+      <w:r>
+        <w:t>et som vises på</w:t>
+      </w:r>
+      <w:r>
+        <w:t xml:space="preserve"> </w:t>
+      </w:r>
+      <w:r>
+        <w:fldChar w:fldCharType="begin"/>
+      </w:r>
+      <w:r>
+        <w:instrText xml:space="preserve"> REF _Ref449104561 \h </w:instrText>
+      </w:r>
+      <w:r>
+        <w:fldChar w:fldCharType="separate"/>
+      </w:r>
+      <w:r>
+        <w:t xml:space="preserve">Figur </w:t>
+      </w:r>
+      <w:r>
+        <w:rPr>
+          <w:noProof/>
+        </w:rPr>
+        <w:t>6</w:t>
+      </w:r>
+      <w:r>
+        <w:fldChar w:fldCharType="end"/>
+      </w:r>
+      <w:r>
+        <w:t xml:space="preserve"> her er lavet et </w:t>
+      </w:r>
+      <w:r>
+        <w:t>SD</w:t>
+      </w:r>
+      <w:r>
+        <w:t xml:space="preserve"> for at kunne ændre værdien på en entitet. Der er kun lavet et </w:t>
+      </w:r>
+      <w:r>
+        <w:t>SD</w:t>
+      </w:r>
+      <w:r>
+        <w:t xml:space="preserve"> for Pristjek220Info</w:t>
+      </w:r>
+      <w:r>
+        <w:t>,</w:t>
+      </w:r>
+      <w:r>
+        <w:t xml:space="preserve"> da det meste af funktionaliteten er det samme med en meget lille variation. De forskellige Repositories på </w:t>
+      </w:r>
+      <w:r>
+        <w:fldChar w:fldCharType="begin"/>
+      </w:r>
+      <w:r>
+        <w:instrText xml:space="preserve"> REF _Ref451692285 \h </w:instrText>
+      </w:r>
+      <w:r>
+        <w:fldChar w:fldCharType="separate"/>
+      </w:r>
+      <w:r>
+        <w:t xml:space="preserve">Figur </w:t>
+      </w:r>
+      <w:r>
+        <w:rPr>
+          <w:noProof/>
+        </w:rPr>
+        <w:t>5</w:t>
+      </w:r>
+      <w:r>
+        <w:fldChar w:fldCharType="end"/>
+      </w:r>
+      <w:r>
+        <w:t>,</w:t>
+      </w:r>
+      <w:r>
+        <w:t xml:space="preserve"> indeholder de </w:t>
+      </w:r>
+      <w:r>
+        <w:t>forskellige CRUD funktioner ned til databasen.</w:t>
+      </w:r>
+      <w:r>
+        <w:t xml:space="preserve"> </w:t>
+      </w:r>
     </w:p>
     <w:p>
       <w:pPr>
         <w:keepNext/>
       </w:pPr>
       <w:r>
-        <w:object w:dxaOrig="10126" w:dyaOrig="4531" w14:anchorId="2C3FEFE6">
-          <v:shape id="_x0000_i1031" type="#_x0000_t75" style="width:481.4pt;height:215.15pt" o:ole="">
-            <v:imagedata r:id="rId21" o:title=""/>
+        <w:object w:dxaOrig="7860" w:dyaOrig="4996" w14:anchorId="537BA37C">
+          <v:shape id="_x0000_i1029" type="#_x0000_t75" style="width:391.8pt;height:249.5pt" o:ole="">
+            <v:imagedata r:id="rId17" o:title=""/>
           </v:shape>
-          <o:OLEObject Type="Embed" ProgID="Visio.Drawing.15" ShapeID="_x0000_i1031" DrawAspect="Content" ObjectID="_1525515543" r:id="rId22"/>
+          <o:OLEObject Type="Embed" ProgID="Visio.Drawing.15" ShapeID="_x0000_i1029" DrawAspect="Content" ObjectID="_1525520765" r:id="rId18"/>
         </w:object>
       </w:r>
     </w:p>
@@ -5570,7 +5345,8 @@
       <w:pPr>
         <w:pStyle w:val="Caption"/>
       </w:pPr>
-      <w:bookmarkStart w:id="25" w:name="_Ref446263770"/>
+      <w:bookmarkStart w:id="20" w:name="_Ref449104561"/>
+      <w:bookmarkStart w:id="21" w:name="_Ref451693830"/>
       <w:r>
         <w:t xml:space="preserve">Figur </w:t>
       </w:r>
@@ -5582,12 +5358,84 @@
           <w:t>6</w:t>
         </w:r>
       </w:fldSimple>
-      <w:bookmarkEnd w:id="25"/>
-      <w:r>
-        <w:t xml:space="preserve">: Sekvens diagram for </w:t>
-      </w:r>
-      <w:r>
-        <w:t>autofuldførelse</w:t>
+      <w:bookmarkEnd w:id="20"/>
+      <w:r>
+        <w:t>: SD beskrivelse af hvordan Repository pattern virker</w:t>
+      </w:r>
+      <w:bookmarkEnd w:id="21"/>
+    </w:p>
+    <w:p>
+      <w:r>
+        <w:lastRenderedPageBreak/>
+        <w:fldChar w:fldCharType="begin"/>
+      </w:r>
+      <w:r>
+        <w:instrText xml:space="preserve"> REF _Ref449104561 \h </w:instrText>
+      </w:r>
+      <w:r>
+        <w:fldChar w:fldCharType="separate"/>
+      </w:r>
+      <w:r>
+        <w:t xml:space="preserve">Figur </w:t>
+      </w:r>
+      <w:r>
+        <w:rPr>
+          <w:noProof/>
+        </w:rPr>
+        <w:t>6</w:t>
+      </w:r>
+      <w:r>
+        <w:fldChar w:fldCharType="end"/>
+      </w:r>
+      <w:r>
+        <w:t xml:space="preserve"> </w:t>
+      </w:r>
+      <w:r>
+        <w:t>vis</w:t>
+      </w:r>
+      <w:r>
+        <w:t>er hvordan repository pattern’et</w:t>
+      </w:r>
+      <w:r>
+        <w:t xml:space="preserve"> virker. Det står for at kalde de forskellig </w:t>
+      </w:r>
+      <w:bookmarkStart w:id="22" w:name="_GoBack"/>
+      <w:bookmarkEnd w:id="22"/>
+      <w:r>
+        <w:t>metoder på databasen, fra de forskellige models. I eksemplet er der taget udgangspunkt i</w:t>
+      </w:r>
+      <w:r>
+        <w:t>,</w:t>
+      </w:r>
+      <w:r>
+        <w:t xml:space="preserve"> hvordan man kan ændre navnet på et produkt. Først kan mode</w:t>
+      </w:r>
+      <w:r>
+        <w:t>l</w:t>
+      </w:r>
+      <w:r>
+        <w:t>len</w:t>
+      </w:r>
+      <w:r>
+        <w:t xml:space="preserve"> lave en get </w:t>
+      </w:r>
+      <w:r>
+        <w:t xml:space="preserve">kald </w:t>
+      </w:r>
+      <w:r>
+        <w:t>på det ønskede repository</w:t>
+      </w:r>
+      <w:r>
+        <w:t xml:space="preserve"> gennem UnitOfWork</w:t>
+      </w:r>
+      <w:r>
+        <w:t xml:space="preserve">, derefter kan der laves en find, på det modtagende repository. Derefter laver repositoryet, en find ned på dataContext, som så sender den med tilbage til modellen. Derefter kan navnet </w:t>
+      </w:r>
+      <w:r>
+        <w:t>ændres, og til slut kaldes der S</w:t>
+      </w:r>
+      <w:r>
+        <w:t>aveChanges for at det sendes til databasen.</w:t>
       </w:r>
     </w:p>
     <w:p>
@@ -5598,7 +5446,7 @@
         <w:fldChar w:fldCharType="begin"/>
       </w:r>
       <w:r>
-        <w:instrText xml:space="preserve"> REF _Ref446263770 \h </w:instrText>
+        <w:instrText xml:space="preserve"> REF _Ref449104561 \h </w:instrText>
       </w:r>
       <w:r>
         <w:fldChar w:fldCharType="separate"/>
@@ -5616,98 +5464,101 @@
         <w:fldChar w:fldCharType="end"/>
       </w:r>
       <w:r>
-        <w:t xml:space="preserve">, ses sekvensdiagrammet for </w:t>
-      </w:r>
-      <w:r>
-        <w:t>autofuldførelse</w:t>
-      </w:r>
-      <w:r>
-        <w:t xml:space="preserve">, som viser hvad der sker når en User (Bruger, admin eller forretningsmanager) begynder at indtaste i en autofuldførelsesboks, der er så forskellige metoder til autofuldførelse, afhængig af hvad der ønskes forslået, som er vist ved at bruge ”XXXXX”. Der er i diagrammerne, valgt at skrive GUI, fordi </w:t>
-      </w:r>
-      <w:r>
-        <w:t>autofuldførelse</w:t>
-      </w:r>
-      <w:r>
-        <w:t>, sker både i forbruger GUI’en og i forretnings GUI’en.</w:t>
-      </w:r>
-    </w:p>
-    <w:p>
-      <w:pPr>
-        <w:rPr>
-          <w:smallCaps/>
-          <w:spacing w:val="5"/>
-          <w:sz w:val="28"/>
-          <w:szCs w:val="28"/>
-        </w:rPr>
-      </w:pPr>
-      <w:r>
-        <w:br w:type="page"/>
+        <w:t xml:space="preserve"> er der blevet valgt kun at illustrer en funktion, for repository pattern’et da funktionalliteten af de forskellige repositories er meget ens. Det er vist på </w:t>
+      </w:r>
+      <w:r>
+        <w:fldChar w:fldCharType="begin"/>
+      </w:r>
+      <w:r>
+        <w:instrText xml:space="preserve"> REF _Ref449104561 \h </w:instrText>
+      </w:r>
+      <w:r>
+        <w:fldChar w:fldCharType="separate"/>
+      </w:r>
+      <w:r>
+        <w:t xml:space="preserve">Figur </w:t>
+      </w:r>
+      <w:r>
+        <w:rPr>
+          <w:noProof/>
+        </w:rPr>
+        <w:t>6</w:t>
+      </w:r>
+      <w:r>
+        <w:fldChar w:fldCharType="end"/>
+      </w:r>
+      <w:r>
+        <w:t>,</w:t>
+      </w:r>
+      <w:r>
+        <w:t xml:space="preserve"> hvor XXXX repræsentere de forskellige repositories. Derudover er der kun valgt at vise et diagram for at ændre på en entitet, da det at tilføje og fjerne</w:t>
+      </w:r>
+      <w:r>
+        <w:t>,</w:t>
+      </w:r>
+      <w:r>
+        <w:t xml:space="preserve"> har samme sekvens</w:t>
+      </w:r>
+      <w:r>
+        <w:t>. Det</w:t>
+      </w:r>
+      <w:r>
+        <w:t xml:space="preserve"> </w:t>
+      </w:r>
+      <w:r>
+        <w:t>m</w:t>
+      </w:r>
+      <w:r>
+        <w:t>ed at gå ud til databasen</w:t>
+      </w:r>
+      <w:r>
+        <w:t xml:space="preserve"> og</w:t>
+      </w:r>
+      <w:r>
+        <w:t xml:space="preserve"> tilføje eller fjerne noget og</w:t>
+      </w:r>
+      <w:r>
+        <w:t xml:space="preserve"> derefter gemme, er ens for dem alle</w:t>
+      </w:r>
+      <w:r>
+        <w:t>. Hvilket også sker gennem sekvensen af en ændring.</w:t>
       </w:r>
     </w:p>
     <w:p>
       <w:pPr>
         <w:pStyle w:val="Heading2"/>
       </w:pPr>
-      <w:bookmarkStart w:id="26" w:name="_Toc451773646"/>
-      <w:r>
-        <w:lastRenderedPageBreak/>
-        <w:t>Consumer</w:t>
-      </w:r>
-      <w:bookmarkEnd w:id="26"/>
-    </w:p>
-    <w:p>
-      <w:r>
-        <w:t>Pakken Consumer ind</w:t>
-      </w:r>
-      <w:r>
-        <w:t>e</w:t>
-      </w:r>
-      <w:r>
-        <w:t>holder klassen Consumer, Mail og</w:t>
-      </w:r>
-      <w:r>
-        <w:t xml:space="preserve"> SmtpClientWrapper. SmtpClientWrapper er en klasse som er blevet lavet for at kunne teste Mail klassen, da der ikke er noget interface ned til SmtpClient og ikke kunne substitueres ud gennem unittestene. </w:t>
-      </w:r>
-      <w:r>
-        <w:t>Consumeren indeholder de funktionaliteter</w:t>
-      </w:r>
-      <w:r>
-        <w:t>,</w:t>
-      </w:r>
-      <w:r>
-        <w:t xml:space="preserve"> som forbrugeren har brug for at kunne lave sin indkøbslist </w:t>
-      </w:r>
-      <w:r>
-        <w:t>og få pristjek220 til at genere</w:t>
-      </w:r>
-      <w:r>
-        <w:t xml:space="preserve"> en list</w:t>
-      </w:r>
-      <w:r>
-        <w:t>e,</w:t>
-      </w:r>
-      <w:r>
-        <w:t xml:space="preserve"> til at vise hvor de forskellige produkter er billigst. Klasserne kan ses på </w:t>
+      <w:bookmarkStart w:id="23" w:name="_Toc451773644"/>
+      <w:r>
+        <w:t xml:space="preserve">Business Logic Layer - </w:t>
+      </w:r>
+      <w:r>
+        <w:t>Shared functionalities</w:t>
+      </w:r>
+      <w:bookmarkEnd w:id="23"/>
+    </w:p>
+    <w:p>
+      <w:r>
+        <w:t xml:space="preserve">Shared functionalities indeholder </w:t>
+      </w:r>
+      <w:r>
+        <w:t xml:space="preserve">de funktioner som både Consumer GUI og Administrations GUI bruger. Dette involver Autocomplete og DatabaseFunctions klasserne som kan ses på </w:t>
       </w:r>
       <w:r>
         <w:fldChar w:fldCharType="begin"/>
       </w:r>
       <w:r>
-        <w:instrText xml:space="preserve"> REF _Ref451700564 \h </w:instrText>
+        <w:instrText xml:space="preserve"> REF _Ref451698083 \h </w:instrText>
       </w:r>
       <w:r>
         <w:fldChar w:fldCharType="separate"/>
       </w:r>
       <w:r>
-        <w:rPr>
-          <w:lang w:val="en-GB"/>
-        </w:rPr>
         <w:t xml:space="preserve">Figur </w:t>
       </w:r>
       <w:r>
         <w:rPr>
           <w:noProof/>
-          <w:lang w:val="en-GB"/>
         </w:rPr>
         <w:t>7</w:t>
       </w:r>
@@ -5715,7 +5566,13 @@
         <w:fldChar w:fldCharType="end"/>
       </w:r>
       <w:r>
-        <w:t>.</w:t>
+        <w:t xml:space="preserve">. DatabaseFunctions har kun en funktion, denne </w:t>
+      </w:r>
+      <w:r>
+        <w:t xml:space="preserve">funktion </w:t>
+      </w:r>
+      <w:r>
+        <w:t>bruges til at etablere en forbindelse til databasen når programmet startes op, for at det ikke skal tage lang tid første gang der laves en søgning eller en anden handling ned til databasen.</w:t>
       </w:r>
     </w:p>
     <w:p>
@@ -5723,178 +5580,19 @@
         <w:keepNext/>
       </w:pPr>
       <w:r>
-        <w:object w:dxaOrig="11251" w:dyaOrig="15781" w14:anchorId="56AD6B2D">
-          <v:shape id="_x0000_i1032" type="#_x0000_t75" style="width:358.35pt;height:297.2pt" o:ole="">
-            <v:imagedata r:id="rId23" o:title="" cropbottom="26873f"/>
+        <w:object w:dxaOrig="20191" w:dyaOrig="16321" w14:anchorId="0BC4E844">
+          <v:shape id="_x0000_i1030" type="#_x0000_t75" style="width:386.8pt;height:278.5pt" o:ole="">
+            <v:imagedata r:id="rId19" o:title="" cropbottom="33863f" cropleft="29944f"/>
           </v:shape>
-          <o:OLEObject Type="Embed" ProgID="Visio.Drawing.15" ShapeID="_x0000_i1032" DrawAspect="Content" ObjectID="_1525515544" r:id="rId24"/>
+          <o:OLEObject Type="Embed" ProgID="Visio.Drawing.15" ShapeID="_x0000_i1030" DrawAspect="Content" ObjectID="_1525520766" r:id="rId20"/>
         </w:object>
       </w:r>
     </w:p>
     <w:p>
       <w:pPr>
         <w:pStyle w:val="Caption"/>
-        <w:rPr>
-          <w:lang w:val="en-GB"/>
-        </w:rPr>
-      </w:pPr>
-      <w:bookmarkStart w:id="27" w:name="_Ref451700564"/>
-      <w:r>
-        <w:rPr>
-          <w:lang w:val="en-GB"/>
-        </w:rPr>
-        <w:t xml:space="preserve">Figur </w:t>
-      </w:r>
-      <w:r>
-        <w:fldChar w:fldCharType="begin"/>
-      </w:r>
-      <w:r>
-        <w:rPr>
-          <w:lang w:val="en-GB"/>
-        </w:rPr>
-        <w:instrText xml:space="preserve"> SEQ Figur \* ARABIC </w:instrText>
-      </w:r>
-      <w:r>
-        <w:fldChar w:fldCharType="separate"/>
-      </w:r>
-      <w:r>
-        <w:rPr>
-          <w:noProof/>
-          <w:lang w:val="en-GB"/>
-        </w:rPr>
-        <w:t>7</w:t>
-      </w:r>
-      <w:r>
-        <w:fldChar w:fldCharType="end"/>
-      </w:r>
-      <w:bookmarkEnd w:id="27"/>
-      <w:r>
-        <w:rPr>
-          <w:lang w:val="en-GB"/>
-        </w:rPr>
-        <w:t>: Consumer package</w:t>
-      </w:r>
-    </w:p>
-    <w:p>
-      <w:pPr>
-        <w:rPr>
-          <w:lang w:val="en-GB"/>
-        </w:rPr>
-      </w:pPr>
-    </w:p>
-    <w:p>
-      <w:pPr>
-        <w:keepNext/>
-      </w:pPr>
-      <w:r>
-        <w:object w:dxaOrig="16868" w:dyaOrig="8190" w14:anchorId="6D0ACA79">
-          <v:shape id="_x0000_i1033" type="#_x0000_t75" style="width:496.45pt;height:260.35pt" o:ole="">
-            <v:imagedata r:id="rId25" o:title="" cropbottom="18365f" cropleft="21305f" cropright="480f"/>
-          </v:shape>
-          <o:OLEObject Type="Embed" ProgID="Visio.Drawing.15" ShapeID="_x0000_i1033" DrawAspect="Content" ObjectID="_1525515545" r:id="rId26"/>
-        </w:object>
-      </w:r>
-      <w:bookmarkStart w:id="28" w:name="_Toc443577276"/>
-      <w:bookmarkStart w:id="29" w:name="_Toc445051113"/>
-    </w:p>
-    <w:p>
-      <w:pPr>
-        <w:pStyle w:val="Caption"/>
-      </w:pPr>
-      <w:bookmarkStart w:id="30" w:name="_Ref451702186"/>
-      <w:r>
-        <w:t xml:space="preserve">Figur </w:t>
-      </w:r>
-      <w:r>
-        <w:fldChar w:fldCharType="begin"/>
-      </w:r>
-      <w:r>
-        <w:instrText xml:space="preserve"> SEQ Figur \* ARABIC </w:instrText>
-      </w:r>
-      <w:r>
-        <w:fldChar w:fldCharType="separate"/>
-      </w:r>
-      <w:r>
-        <w:rPr>
-          <w:noProof/>
-        </w:rPr>
-        <w:t>8</w:t>
-      </w:r>
-      <w:r>
-        <w:fldChar w:fldCharType="end"/>
-      </w:r>
-      <w:bookmarkEnd w:id="30"/>
-      <w:r>
-        <w:t>: Consumer GUI package</w:t>
-      </w:r>
-    </w:p>
-    <w:p>
-      <w:r>
-        <w:fldChar w:fldCharType="begin"/>
-      </w:r>
-      <w:r>
-        <w:instrText xml:space="preserve"> REF _Ref451702186 \h </w:instrText>
-      </w:r>
-      <w:r>
-        <w:fldChar w:fldCharType="separate"/>
-      </w:r>
-      <w:r>
-        <w:t xml:space="preserve">Figur </w:t>
-      </w:r>
-      <w:r>
-        <w:rPr>
-          <w:noProof/>
-        </w:rPr>
-        <w:t>8</w:t>
-      </w:r>
-      <w:r>
-        <w:fldChar w:fldCharType="end"/>
-      </w:r>
-      <w:r>
-        <w:t xml:space="preserve"> viser indholdet af </w:t>
-      </w:r>
-      <w:r>
-        <w:t>Consumer GUI pakken, og den relationer til de andre pakker. In</w:t>
-      </w:r>
-      <w:r>
-        <w:t>de i Consumer GUI pakken ligger ConsumerViewModellen som er det overordnet vindue hvor de andre viewmodeller ligger under, som der kan skiftes imellem gennem menuen.</w:t>
-      </w:r>
-    </w:p>
-    <w:p>
-      <w:pPr>
-        <w:pStyle w:val="Heading3"/>
-      </w:pPr>
-      <w:bookmarkStart w:id="31" w:name="_Toc443577284"/>
-      <w:bookmarkStart w:id="32" w:name="_Toc445051115"/>
-      <w:bookmarkStart w:id="33" w:name="_Toc451773647"/>
-      <w:r>
-        <w:t xml:space="preserve">Indtast </w:t>
-      </w:r>
-      <w:bookmarkEnd w:id="31"/>
-      <w:bookmarkEnd w:id="32"/>
-      <w:r>
-        <w:t>indkøbsliste</w:t>
-      </w:r>
-      <w:bookmarkEnd w:id="33"/>
-    </w:p>
-    <w:p>
-      <w:pPr>
-        <w:keepNext/>
-      </w:pPr>
-      <w:r>
-        <w:object w:dxaOrig="7860" w:dyaOrig="4246" w14:anchorId="61ECB5E6">
-          <v:shape id="_x0000_i1034" type="#_x0000_t75" style="width:391.8pt;height:212.65pt" o:ole="">
-            <v:imagedata r:id="rId27" o:title=""/>
-          </v:shape>
-          <o:OLEObject Type="Embed" ProgID="Visio.Drawing.15" ShapeID="_x0000_i1034" DrawAspect="Content" ObjectID="_1525515546" r:id="rId28"/>
-        </w:object>
-      </w:r>
-    </w:p>
-    <w:p>
-      <w:pPr>
-        <w:pStyle w:val="Caption"/>
-      </w:pPr>
-      <w:bookmarkStart w:id="34" w:name="_Ref449086518"/>
+      </w:pPr>
+      <w:bookmarkStart w:id="24" w:name="_Ref451698083"/>
       <w:r>
         <w:t xml:space="preserve">Figur </w:t>
       </w:r>
@@ -5903,12 +5601,12 @@
           <w:rPr>
             <w:noProof/>
           </w:rPr>
-          <w:t>9</w:t>
+          <w:t>7</w:t>
         </w:r>
       </w:fldSimple>
-      <w:bookmarkEnd w:id="34"/>
-      <w:r>
-        <w:t>: Indtast indkøbsliste</w:t>
+      <w:bookmarkEnd w:id="24"/>
+      <w:r>
+        <w:t>: Sharedfunctionalities package</w:t>
       </w:r>
     </w:p>
     <w:p>
@@ -5916,7 +5614,7 @@
         <w:fldChar w:fldCharType="begin"/>
       </w:r>
       <w:r>
-        <w:instrText xml:space="preserve"> REF _Ref449086518 \h </w:instrText>
+        <w:instrText xml:space="preserve"> REF _Ref451698083 \h </w:instrText>
       </w:r>
       <w:r>
         <w:fldChar w:fldCharType="separate"/>
@@ -5928,55 +5626,61 @@
         <w:rPr>
           <w:noProof/>
         </w:rPr>
-        <w:t>9</w:t>
+        <w:t>7</w:t>
       </w:r>
       <w:r>
         <w:fldChar w:fldCharType="end"/>
       </w:r>
       <w:r>
-        <w:t>, er simplificeret, sådan at den kun viser når der er indtastet noget i feltet til at tilføje</w:t>
-      </w:r>
-      <w:r>
-        <w:t xml:space="preserve"> et</w:t>
-      </w:r>
-      <w:r>
-        <w:t xml:space="preserve"> </w:t>
-      </w:r>
-      <w:r>
-        <w:t>produkt</w:t>
-      </w:r>
-      <w:r>
-        <w:t>. Funktionen ShopppingListData, er en set/get, som sætter Consumers ShoppingList til at stemmeoverens med den aktuelle indkøbslisteliste.</w:t>
+        <w:t xml:space="preserve"> viser indholdet af pakken Shared Functionalities, hvor klasserne Autocomplete og DatabaseFunctions er. Autocomplete k</w:t>
+      </w:r>
+      <w:r>
+        <w:t>l</w:t>
+      </w:r>
+      <w:r>
+        <w:t>assen bruges til at lave programmets autofuldførelse, hvilket hjælper brugeren til at vide hvad der er nede i databasen, når han skriver</w:t>
+      </w:r>
+      <w:r>
+        <w:t xml:space="preserve"> i de forskellige tekst bokse</w:t>
+      </w:r>
+      <w:r>
+        <w:t>.</w:t>
+      </w:r>
+    </w:p>
+    <w:p>
+      <w:pPr>
+        <w:rPr>
+          <w:smallCaps/>
+          <w:spacing w:val="5"/>
+          <w:sz w:val="24"/>
+          <w:szCs w:val="24"/>
+        </w:rPr>
+      </w:pPr>
+      <w:r>
+        <w:br w:type="page"/>
       </w:r>
     </w:p>
     <w:p>
       <w:pPr>
         <w:pStyle w:val="Heading3"/>
       </w:pPr>
-      <w:bookmarkStart w:id="35" w:name="_Toc443577286"/>
-      <w:bookmarkStart w:id="36" w:name="_Toc445051116"/>
-      <w:bookmarkStart w:id="37" w:name="_Toc451773648"/>
+      <w:bookmarkStart w:id="25" w:name="_Toc451773645"/>
       <w:r>
         <w:lastRenderedPageBreak/>
-        <w:t>Find ud af hvor produkt</w:t>
-      </w:r>
-      <w:r>
-        <w:t>erne fra indkøbslisten kan købes billigst</w:t>
-      </w:r>
-      <w:bookmarkEnd w:id="35"/>
-      <w:bookmarkEnd w:id="36"/>
-      <w:bookmarkEnd w:id="37"/>
+        <w:t>Autofuldførelse</w:t>
+      </w:r>
+      <w:bookmarkEnd w:id="25"/>
     </w:p>
     <w:p>
       <w:pPr>
         <w:keepNext/>
       </w:pPr>
       <w:r>
-        <w:object w:dxaOrig="10636" w:dyaOrig="7935" w14:anchorId="510B35D6">
-          <v:shape id="_x0000_i1035" type="#_x0000_t75" style="width:390.15pt;height:290.5pt" o:ole="">
-            <v:imagedata r:id="rId29" o:title=""/>
+        <w:object w:dxaOrig="10126" w:dyaOrig="4531" w14:anchorId="2C3FEFE6">
+          <v:shape id="_x0000_i1031" type="#_x0000_t75" style="width:481.65pt;height:215.45pt" o:ole="">
+            <v:imagedata r:id="rId21" o:title=""/>
           </v:shape>
-          <o:OLEObject Type="Embed" ProgID="Visio.Drawing.15" ShapeID="_x0000_i1035" DrawAspect="Content" ObjectID="_1525515547" r:id="rId30"/>
+          <o:OLEObject Type="Embed" ProgID="Visio.Drawing.15" ShapeID="_x0000_i1031" DrawAspect="Content" ObjectID="_1525520767" r:id="rId22"/>
         </w:object>
       </w:r>
     </w:p>
@@ -5984,7 +5688,7 @@
       <w:pPr>
         <w:pStyle w:val="Caption"/>
       </w:pPr>
-      <w:bookmarkStart w:id="38" w:name="_Ref449090690"/>
+      <w:bookmarkStart w:id="26" w:name="_Ref446263770"/>
       <w:r>
         <w:t xml:space="preserve">Figur </w:t>
       </w:r>
@@ -5993,23 +5697,26 @@
           <w:rPr>
             <w:noProof/>
           </w:rPr>
-          <w:t>10</w:t>
+          <w:t>8</w:t>
         </w:r>
       </w:fldSimple>
-      <w:bookmarkEnd w:id="38"/>
-      <w:r>
-        <w:t>: Find ud Af hvor produkt</w:t>
-      </w:r>
-      <w:r>
-        <w:t>ene fra indkøbslisten han købes billigst</w:t>
-      </w:r>
-    </w:p>
-    <w:p>
+      <w:bookmarkEnd w:id="26"/>
+      <w:r>
+        <w:t xml:space="preserve">: Sekvens diagram for </w:t>
+      </w:r>
+      <w:r>
+        <w:t>autofuldførelse</w:t>
+      </w:r>
+    </w:p>
+    <w:p>
+      <w:r>
+        <w:t xml:space="preserve">På </w:t>
+      </w:r>
       <w:r>
         <w:fldChar w:fldCharType="begin"/>
       </w:r>
       <w:r>
-        <w:instrText xml:space="preserve"> REF _Ref449090690 \h </w:instrText>
+        <w:instrText xml:space="preserve"> REF _Ref446263770 \h </w:instrText>
       </w:r>
       <w:r>
         <w:fldChar w:fldCharType="separate"/>
@@ -6021,48 +5728,289 @@
         <w:rPr>
           <w:noProof/>
         </w:rPr>
+        <w:t>8</w:t>
+      </w:r>
+      <w:r>
+        <w:fldChar w:fldCharType="end"/>
+      </w:r>
+      <w:r>
+        <w:t xml:space="preserve">, ses sekvensdiagrammet for </w:t>
+      </w:r>
+      <w:r>
+        <w:t>autofuldførelse</w:t>
+      </w:r>
+      <w:r>
+        <w:t xml:space="preserve">, som viser hvad der sker når en User (Bruger, admin eller forretningsmanager) begynder at indtaste i en autofuldførelsesboks, der er så forskellige metoder til autofuldførelse, afhængig af hvad der ønskes forslået, som er vist ved at bruge ”XXXXX”. Der er i diagrammerne, valgt at skrive GUI, fordi </w:t>
+      </w:r>
+      <w:r>
+        <w:t>autofuldførelse</w:t>
+      </w:r>
+      <w:r>
+        <w:t xml:space="preserve">, sker </w:t>
+      </w:r>
+      <w:r>
+        <w:t>i alle tre GUI’er</w:t>
+      </w:r>
+      <w:r>
+        <w:t>.</w:t>
+      </w:r>
+    </w:p>
+    <w:p>
+      <w:pPr>
+        <w:rPr>
+          <w:smallCaps/>
+          <w:spacing w:val="5"/>
+          <w:sz w:val="28"/>
+          <w:szCs w:val="28"/>
+        </w:rPr>
+      </w:pPr>
+      <w:r>
+        <w:br w:type="page"/>
+      </w:r>
+    </w:p>
+    <w:p>
+      <w:pPr>
+        <w:pStyle w:val="Heading2"/>
+      </w:pPr>
+      <w:bookmarkStart w:id="27" w:name="_Toc451773646"/>
+      <w:r>
+        <w:lastRenderedPageBreak/>
+        <w:t>Consumer</w:t>
+      </w:r>
+      <w:bookmarkEnd w:id="27"/>
+    </w:p>
+    <w:p>
+      <w:r>
+        <w:t>Pakken Consumer ind</w:t>
+      </w:r>
+      <w:r>
+        <w:t>e</w:t>
+      </w:r>
+      <w:r>
+        <w:t>holder klassen Consumer, Mail og</w:t>
+      </w:r>
+      <w:r>
+        <w:t xml:space="preserve"> SmtpClientWrapper. SmtpClientWrapper er en klasse som er blevet lavet for at kunne teste Mail klassen, da der ikke er noget interface ned til SmtpClient og ikke kunne substitueres ud gennem unittestene. </w:t>
+      </w:r>
+      <w:r>
+        <w:t>Consumeren indeholder de funktionaliteter</w:t>
+      </w:r>
+      <w:r>
+        <w:t>,</w:t>
+      </w:r>
+      <w:r>
+        <w:t xml:space="preserve"> som forbrugeren har brug for at kunne lave sin indkøbslist </w:t>
+      </w:r>
+      <w:r>
+        <w:t>og få pristjek220 til at genere</w:t>
+      </w:r>
+      <w:r>
+        <w:t xml:space="preserve"> en list</w:t>
+      </w:r>
+      <w:r>
+        <w:t>e,</w:t>
+      </w:r>
+      <w:r>
+        <w:t xml:space="preserve"> til at vise hvor de forskellige produkter er billigst. Klasserne kan ses på </w:t>
+      </w:r>
+      <w:r>
+        <w:fldChar w:fldCharType="begin"/>
+      </w:r>
+      <w:r>
+        <w:instrText xml:space="preserve"> REF _Ref451700564 \h </w:instrText>
+      </w:r>
+      <w:r>
+        <w:fldChar w:fldCharType="separate"/>
+      </w:r>
+      <w:r>
+        <w:rPr>
+          <w:lang w:val="en-GB"/>
+        </w:rPr>
+        <w:t xml:space="preserve">Figur </w:t>
+      </w:r>
+      <w:r>
+        <w:rPr>
+          <w:noProof/>
+          <w:lang w:val="en-GB"/>
+        </w:rPr>
+        <w:t>9</w:t>
+      </w:r>
+      <w:r>
+        <w:fldChar w:fldCharType="end"/>
+      </w:r>
+      <w:r>
+        <w:t>.</w:t>
+      </w:r>
+    </w:p>
+    <w:p>
+      <w:pPr>
+        <w:keepNext/>
+      </w:pPr>
+      <w:r>
+        <w:object w:dxaOrig="11251" w:dyaOrig="15781" w14:anchorId="56AD6B2D">
+          <v:shape id="_x0000_i1032" type="#_x0000_t75" style="width:358.35pt;height:297.5pt" o:ole="">
+            <v:imagedata r:id="rId23" o:title="" cropbottom="26873f"/>
+          </v:shape>
+          <o:OLEObject Type="Embed" ProgID="Visio.Drawing.15" ShapeID="_x0000_i1032" DrawAspect="Content" ObjectID="_1525520768" r:id="rId24"/>
+        </w:object>
+      </w:r>
+    </w:p>
+    <w:p>
+      <w:pPr>
+        <w:pStyle w:val="Caption"/>
+        <w:rPr>
+          <w:lang w:val="en-GB"/>
+        </w:rPr>
+      </w:pPr>
+      <w:bookmarkStart w:id="28" w:name="_Ref451700564"/>
+      <w:r>
+        <w:rPr>
+          <w:lang w:val="en-GB"/>
+        </w:rPr>
+        <w:t xml:space="preserve">Figur </w:t>
+      </w:r>
+      <w:r>
+        <w:fldChar w:fldCharType="begin"/>
+      </w:r>
+      <w:r>
+        <w:rPr>
+          <w:lang w:val="en-GB"/>
+        </w:rPr>
+        <w:instrText xml:space="preserve"> SEQ Figur \* ARABIC </w:instrText>
+      </w:r>
+      <w:r>
+        <w:fldChar w:fldCharType="separate"/>
+      </w:r>
+      <w:r>
+        <w:rPr>
+          <w:noProof/>
+          <w:lang w:val="en-GB"/>
+        </w:rPr>
+        <w:t>9</w:t>
+      </w:r>
+      <w:r>
+        <w:fldChar w:fldCharType="end"/>
+      </w:r>
+      <w:bookmarkEnd w:id="28"/>
+      <w:r>
+        <w:rPr>
+          <w:lang w:val="en-GB"/>
+        </w:rPr>
+        <w:t>: Consumer package</w:t>
+      </w:r>
+    </w:p>
+    <w:p>
+      <w:pPr>
+        <w:rPr>
+          <w:lang w:val="en-GB"/>
+        </w:rPr>
+      </w:pPr>
+    </w:p>
+    <w:p>
+      <w:pPr>
+        <w:keepNext/>
+      </w:pPr>
+      <w:r>
+        <w:object w:dxaOrig="16868" w:dyaOrig="8190" w14:anchorId="6D0ACA79">
+          <v:shape id="_x0000_i1033" type="#_x0000_t75" style="width:496.75pt;height:260.65pt" o:ole="">
+            <v:imagedata r:id="rId25" o:title="" cropbottom="18365f" cropleft="21305f" cropright="480f"/>
+          </v:shape>
+          <o:OLEObject Type="Embed" ProgID="Visio.Drawing.15" ShapeID="_x0000_i1033" DrawAspect="Content" ObjectID="_1525520769" r:id="rId26"/>
+        </w:object>
+      </w:r>
+      <w:bookmarkStart w:id="29" w:name="_Toc443577276"/>
+      <w:bookmarkStart w:id="30" w:name="_Toc445051113"/>
+    </w:p>
+    <w:p>
+      <w:pPr>
+        <w:pStyle w:val="Caption"/>
+      </w:pPr>
+      <w:bookmarkStart w:id="31" w:name="_Ref451702186"/>
+      <w:r>
+        <w:t xml:space="preserve">Figur </w:t>
+      </w:r>
+      <w:r>
+        <w:fldChar w:fldCharType="begin"/>
+      </w:r>
+      <w:r>
+        <w:instrText xml:space="preserve"> SEQ Figur \* ARABIC </w:instrText>
+      </w:r>
+      <w:r>
+        <w:fldChar w:fldCharType="separate"/>
+      </w:r>
+      <w:r>
+        <w:rPr>
+          <w:noProof/>
+        </w:rPr>
         <w:t>10</w:t>
       </w:r>
       <w:r>
         <w:fldChar w:fldCharType="end"/>
       </w:r>
-      <w:r>
-        <w:t xml:space="preserve"> viser hvad der sker når en bruger ønsker at få genreret en indkøbsliste, Consumer tjekker om produktet findes, hvis det ikke findes tilføjes det til listen med en ukendt butik. Findes produktet, løber den alle priser igennem returnerer den billigste og tilføjer den til GeneratedShoppingListData.</w:t>
+      <w:bookmarkEnd w:id="31"/>
+      <w:r>
+        <w:t>: Consumer GUI package</w:t>
+      </w:r>
+    </w:p>
+    <w:p>
+      <w:r>
+        <w:fldChar w:fldCharType="begin"/>
+      </w:r>
+      <w:r>
+        <w:instrText xml:space="preserve"> REF _Ref451702186 \h </w:instrText>
+      </w:r>
+      <w:r>
+        <w:fldChar w:fldCharType="separate"/>
+      </w:r>
+      <w:r>
+        <w:t xml:space="preserve">Figur </w:t>
+      </w:r>
+      <w:r>
+        <w:rPr>
+          <w:noProof/>
+        </w:rPr>
+        <w:t>10</w:t>
+      </w:r>
+      <w:r>
+        <w:fldChar w:fldCharType="end"/>
+      </w:r>
+      <w:r>
+        <w:t xml:space="preserve"> viser indholdet af </w:t>
+      </w:r>
+      <w:r>
+        <w:t>Consumer GUI pakken, og den relationer til de andre pakker. In</w:t>
+      </w:r>
+      <w:r>
+        <w:t>de i Consumer GUI pakken ligger ConsumerViewModellen som er det overordnet vindue hvor de andre viewmodeller ligger under, som der kan skiftes imellem gennem menuen.</w:t>
       </w:r>
     </w:p>
     <w:p>
       <w:pPr>
         <w:pStyle w:val="Heading3"/>
       </w:pPr>
-      <w:bookmarkStart w:id="39" w:name="_Toc443577281"/>
-      <w:bookmarkStart w:id="40" w:name="_Toc445051117"/>
-      <w:bookmarkStart w:id="41" w:name="_Toc451773649"/>
-      <w:r>
-        <w:t>Finde</w:t>
-      </w:r>
-      <w:r>
-        <w:t xml:space="preserve"> </w:t>
-      </w:r>
-      <w:r>
-        <w:t>hvilke forretninger der har e</w:t>
-      </w:r>
-      <w:bookmarkEnd w:id="39"/>
-      <w:bookmarkEnd w:id="40"/>
-      <w:r>
-        <w:t>t produkt</w:t>
-      </w:r>
-      <w:bookmarkEnd w:id="41"/>
+      <w:bookmarkStart w:id="32" w:name="_Toc443577284"/>
+      <w:bookmarkStart w:id="33" w:name="_Toc445051115"/>
+      <w:bookmarkStart w:id="34" w:name="_Toc451773647"/>
+      <w:r>
+        <w:t xml:space="preserve">Indtast </w:t>
+      </w:r>
+      <w:bookmarkEnd w:id="32"/>
+      <w:bookmarkEnd w:id="33"/>
+      <w:r>
+        <w:t>indkøbsliste</w:t>
+      </w:r>
+      <w:bookmarkEnd w:id="34"/>
     </w:p>
     <w:p>
       <w:pPr>
         <w:keepNext/>
       </w:pPr>
       <w:r>
-        <w:object w:dxaOrig="10126" w:dyaOrig="7935" w14:anchorId="361D2131">
-          <v:shape id="_x0000_i1036" type="#_x0000_t75" style="width:457.95pt;height:359.15pt" o:ole="">
-            <v:imagedata r:id="rId31" o:title=""/>
+        <w:object w:dxaOrig="7860" w:dyaOrig="4246" w14:anchorId="61ECB5E6">
+          <v:shape id="_x0000_i1034" type="#_x0000_t75" style="width:391.8pt;height:212.65pt" o:ole="">
+            <v:imagedata r:id="rId27" o:title=""/>
           </v:shape>
-          <o:OLEObject Type="Embed" ProgID="Visio.Drawing.15" ShapeID="_x0000_i1036" DrawAspect="Content" ObjectID="_1525515548" r:id="rId32"/>
+          <o:OLEObject Type="Embed" ProgID="Visio.Drawing.15" ShapeID="_x0000_i1034" DrawAspect="Content" ObjectID="_1525520770" r:id="rId28"/>
         </w:object>
       </w:r>
     </w:p>
@@ -6070,7 +6018,7 @@
       <w:pPr>
         <w:pStyle w:val="Caption"/>
       </w:pPr>
-      <w:bookmarkStart w:id="42" w:name="_Ref449100027"/>
+      <w:bookmarkStart w:id="35" w:name="_Ref449086518"/>
       <w:r>
         <w:t xml:space="preserve">Figur </w:t>
       </w:r>
@@ -6082,12 +6030,9 @@
           <w:t>11</w:t>
         </w:r>
       </w:fldSimple>
-      <w:bookmarkEnd w:id="42"/>
-      <w:r>
-        <w:t>: FInde hvi</w:t>
-      </w:r>
-      <w:r>
-        <w:t>lke forretninger der har et produkt</w:t>
+      <w:bookmarkEnd w:id="35"/>
+      <w:r>
+        <w:t>: Indtast indkøbsliste</w:t>
       </w:r>
     </w:p>
     <w:p>
@@ -6095,7 +6040,7 @@
         <w:fldChar w:fldCharType="begin"/>
       </w:r>
       <w:r>
-        <w:instrText xml:space="preserve"> REF _Ref449100027 \h </w:instrText>
+        <w:instrText xml:space="preserve"> REF _Ref449086518 \h </w:instrText>
       </w:r>
       <w:r>
         <w:fldChar w:fldCharType="separate"/>
@@ -6113,64 +6058,49 @@
         <w:fldChar w:fldCharType="end"/>
       </w:r>
       <w:r>
-        <w:t xml:space="preserve"> viser hvad der sker når en bruger ønsker at se hvi</w:t>
-      </w:r>
-      <w:r>
-        <w:t>lke forretninger der har et produkt, først finder den om produktet</w:t>
-      </w:r>
-      <w:r>
-        <w:t xml:space="preserve"> er der og returnerer en liste, denne liste bliver så løbet igennem for at tilføje, dem til den liste brugeren kan se.</w:t>
+        <w:t>, er simplificeret, sådan at den kun viser når der er indtastet noget i feltet til at tilføje</w:t>
+      </w:r>
+      <w:r>
+        <w:t xml:space="preserve"> et</w:t>
+      </w:r>
+      <w:r>
+        <w:t xml:space="preserve"> </w:t>
+      </w:r>
+      <w:r>
+        <w:t>produkt</w:t>
+      </w:r>
+      <w:r>
+        <w:t>. Funktionen ShopppingListData, er en set/get, som sætter Consumers ShoppingList til at stemmeoverens med den aktuelle indkøbslisteliste.</w:t>
       </w:r>
     </w:p>
     <w:p>
       <w:pPr>
         <w:pStyle w:val="Heading3"/>
       </w:pPr>
-      <w:bookmarkStart w:id="43" w:name="_Toc451773650"/>
-      <w:r>
-        <w:t>Send indkøbsliste på mail</w:t>
-      </w:r>
-      <w:bookmarkEnd w:id="43"/>
-    </w:p>
-    <w:p>
-      <w:r>
-        <w:t xml:space="preserve">For at forbrugerne kan få deres indkøbslist med, når de skal ud og handle er der blevet implementeret en funktion til at sende listen på mail, sekvensen for afsendingen af mailen kan ses på </w:t>
-      </w:r>
-      <w:r>
-        <w:fldChar w:fldCharType="begin"/>
-      </w:r>
-      <w:r>
-        <w:instrText xml:space="preserve"> REF _Ref451703170 \h </w:instrText>
-      </w:r>
-      <w:r>
-        <w:fldChar w:fldCharType="separate"/>
-      </w:r>
-      <w:r>
-        <w:t xml:space="preserve">Figur </w:t>
-      </w:r>
-      <w:r>
-        <w:rPr>
-          <w:noProof/>
-        </w:rPr>
-        <w:t>12</w:t>
-      </w:r>
-      <w:r>
-        <w:fldChar w:fldCharType="end"/>
-      </w:r>
-      <w:r>
-        <w:t>.</w:t>
-      </w:r>
+      <w:bookmarkStart w:id="36" w:name="_Toc443577286"/>
+      <w:bookmarkStart w:id="37" w:name="_Toc445051116"/>
+      <w:bookmarkStart w:id="38" w:name="_Toc451773648"/>
+      <w:r>
+        <w:lastRenderedPageBreak/>
+        <w:t>Find ud af hvor produkt</w:t>
+      </w:r>
+      <w:r>
+        <w:t>erne fra indkøbslisten kan købes billigst</w:t>
+      </w:r>
+      <w:bookmarkEnd w:id="36"/>
+      <w:bookmarkEnd w:id="37"/>
+      <w:bookmarkEnd w:id="38"/>
     </w:p>
     <w:p>
       <w:pPr>
         <w:keepNext/>
       </w:pPr>
       <w:r>
-        <w:object w:dxaOrig="8557" w:dyaOrig="4681" w14:anchorId="2DE3458E">
-          <v:shape id="_x0000_i1037" type="#_x0000_t75" style="width:428.65pt;height:220.2pt" o:ole="">
-            <v:imagedata r:id="rId33" o:title="" cropbottom="3977f"/>
+        <w:object w:dxaOrig="10636" w:dyaOrig="7935" w14:anchorId="510B35D6">
+          <v:shape id="_x0000_i1035" type="#_x0000_t75" style="width:390.15pt;height:290.25pt" o:ole="">
+            <v:imagedata r:id="rId29" o:title=""/>
           </v:shape>
-          <o:OLEObject Type="Embed" ProgID="Visio.Drawing.15" ShapeID="_x0000_i1037" DrawAspect="Content" ObjectID="_1525515549" r:id="rId34"/>
+          <o:OLEObject Type="Embed" ProgID="Visio.Drawing.15" ShapeID="_x0000_i1035" DrawAspect="Content" ObjectID="_1525520771" r:id="rId30"/>
         </w:object>
       </w:r>
     </w:p>
@@ -6178,7 +6108,7 @@
       <w:pPr>
         <w:pStyle w:val="Caption"/>
       </w:pPr>
-      <w:bookmarkStart w:id="44" w:name="_Ref451703170"/>
+      <w:bookmarkStart w:id="39" w:name="_Ref449090690"/>
       <w:r>
         <w:t xml:space="preserve">Figur </w:t>
       </w:r>
@@ -6190,31 +6120,20 @@
           <w:t>12</w:t>
         </w:r>
       </w:fldSimple>
-      <w:bookmarkEnd w:id="44"/>
-      <w:r>
-        <w:t>: SD for Send Indkøbsliste på mail</w:t>
-      </w:r>
-    </w:p>
-    <w:p/>
-    <w:p>
-      <w:pPr>
-        <w:pStyle w:val="Heading2"/>
-      </w:pPr>
-      <w:bookmarkStart w:id="45" w:name="_Toc451773651"/>
-      <w:r>
-        <w:t>Administration</w:t>
-      </w:r>
-      <w:bookmarkEnd w:id="45"/>
-    </w:p>
-    <w:p>
-      <w:r>
-        <w:t xml:space="preserve">Administration pakken indeholder de forskellige administrative klasser til Pristjek220, hvilket er forretningsmanageren og administratoren. For at kunne bruge disse to klasser skal man logge ind, hvor LogIn klassen sørger for man har et gyldigt brugernavn og kode. Forretningsmanageren kan administrer sortimentet i hans egen forretning, og har derfor funktioner til dette. Admin’en er ham der administrer hvilke forretninger der er i Pristjek220 og har derfor funktioner der tilpasser dette behov. De forskellige klasser og funktioner kan ses på </w:t>
-      </w:r>
+      <w:bookmarkEnd w:id="39"/>
+      <w:r>
+        <w:t>: Find ud Af hvor produkt</w:t>
+      </w:r>
+      <w:r>
+        <w:t>ene fra indkøbslisten han købes billigst</w:t>
+      </w:r>
+    </w:p>
+    <w:p>
       <w:r>
         <w:fldChar w:fldCharType="begin"/>
       </w:r>
       <w:r>
-        <w:instrText xml:space="preserve"> REF _Ref451703623 \h </w:instrText>
+        <w:instrText xml:space="preserve"> REF _Ref449090690 \h </w:instrText>
       </w:r>
       <w:r>
         <w:fldChar w:fldCharType="separate"/>
@@ -6226,25 +6145,68 @@
         <w:rPr>
           <w:noProof/>
         </w:rPr>
-        <w:t>13</w:t>
+        <w:t>12</w:t>
       </w:r>
       <w:r>
         <w:fldChar w:fldCharType="end"/>
       </w:r>
       <w:r>
-        <w:t>, samt relationerne imellem dem.</w:t>
-      </w:r>
+        <w:t xml:space="preserve"> viser hvad der sker når en bruger ønsker at få </w:t>
+      </w:r>
+      <w:r>
+        <w:t>genereret</w:t>
+      </w:r>
+      <w:r>
+        <w:t xml:space="preserve"> en indkøbsliste, Consumer tjekker om produktet findes, hvis det ikke findes tilføjes det til listen med en ukendt butik. Findes produktet, løber den alle priser igennem returnerer den billigste og tilføjer den til GeneratedShoppingListData.</w:t>
+      </w:r>
+    </w:p>
+    <w:p>
+      <w:pPr>
+        <w:rPr>
+          <w:smallCaps/>
+          <w:spacing w:val="5"/>
+          <w:sz w:val="24"/>
+          <w:szCs w:val="24"/>
+        </w:rPr>
+      </w:pPr>
+      <w:bookmarkStart w:id="40" w:name="_Toc443577281"/>
+      <w:bookmarkStart w:id="41" w:name="_Toc445051117"/>
+      <w:bookmarkStart w:id="42" w:name="_Toc451773649"/>
+      <w:r>
+        <w:br w:type="page"/>
+      </w:r>
+    </w:p>
+    <w:p>
+      <w:pPr>
+        <w:pStyle w:val="Heading3"/>
+      </w:pPr>
+      <w:r>
+        <w:lastRenderedPageBreak/>
+        <w:t>Finde</w:t>
+      </w:r>
+      <w:r>
+        <w:t xml:space="preserve"> </w:t>
+      </w:r>
+      <w:r>
+        <w:t>hvilke forretninger der har e</w:t>
+      </w:r>
+      <w:bookmarkEnd w:id="40"/>
+      <w:bookmarkEnd w:id="41"/>
+      <w:r>
+        <w:t>t produkt</w:t>
+      </w:r>
+      <w:bookmarkEnd w:id="42"/>
     </w:p>
     <w:p>
       <w:pPr>
         <w:keepNext/>
       </w:pPr>
       <w:r>
-        <w:object w:dxaOrig="16156" w:dyaOrig="15781" w14:anchorId="3D6FC163">
-          <v:shape id="_x0000_i1038" type="#_x0000_t75" style="width:481.4pt;height:233.6pt" o:ole="">
-            <v:imagedata r:id="rId35" o:title="" cropbottom="33050f"/>
+        <w:object w:dxaOrig="10126" w:dyaOrig="7935" w14:anchorId="361D2131">
+          <v:shape id="_x0000_i1036" type="#_x0000_t75" style="width:458.25pt;height:358.9pt" o:ole="">
+            <v:imagedata r:id="rId31" o:title=""/>
           </v:shape>
-          <o:OLEObject Type="Embed" ProgID="Visio.Drawing.15" ShapeID="_x0000_i1038" DrawAspect="Content" ObjectID="_1525515550" r:id="rId36"/>
+          <o:OLEObject Type="Embed" ProgID="Visio.Drawing.15" ShapeID="_x0000_i1036" DrawAspect="Content" ObjectID="_1525520772" r:id="rId32"/>
         </w:object>
       </w:r>
     </w:p>
@@ -6252,7 +6214,7 @@
       <w:pPr>
         <w:pStyle w:val="Caption"/>
       </w:pPr>
-      <w:bookmarkStart w:id="46" w:name="_Ref451703623"/>
+      <w:bookmarkStart w:id="43" w:name="_Ref449100027"/>
       <w:r>
         <w:t xml:space="preserve">Figur </w:t>
       </w:r>
@@ -6264,22 +6226,109 @@
           <w:t>13</w:t>
         </w:r>
       </w:fldSimple>
-      <w:bookmarkEnd w:id="46"/>
-      <w:r>
-        <w:t>: Adaministaion package</w:t>
-      </w:r>
-    </w:p>
-    <w:p/>
+      <w:bookmarkEnd w:id="43"/>
+      <w:r>
+        <w:t>: FInde hvi</w:t>
+      </w:r>
+      <w:r>
+        <w:t>lke forretninger der har et produkt</w:t>
+      </w:r>
+    </w:p>
+    <w:p>
+      <w:r>
+        <w:fldChar w:fldCharType="begin"/>
+      </w:r>
+      <w:r>
+        <w:instrText xml:space="preserve"> REF _Ref449100027 \h </w:instrText>
+      </w:r>
+      <w:r>
+        <w:fldChar w:fldCharType="separate"/>
+      </w:r>
+      <w:r>
+        <w:t xml:space="preserve">Figur </w:t>
+      </w:r>
+      <w:r>
+        <w:rPr>
+          <w:noProof/>
+        </w:rPr>
+        <w:t>13</w:t>
+      </w:r>
+      <w:r>
+        <w:fldChar w:fldCharType="end"/>
+      </w:r>
+      <w:r>
+        <w:t xml:space="preserve"> viser hvad der sker når en bruger ønsker at se hvi</w:t>
+      </w:r>
+      <w:r>
+        <w:t>lke forretninger der har et produkt, først finder den om produktet</w:t>
+      </w:r>
+      <w:r>
+        <w:t xml:space="preserve"> er der og returnerer en liste, denne liste bliver så løbet igennem for at tilføje, dem til den liste brugeren kan se.</w:t>
+      </w:r>
+    </w:p>
+    <w:p>
+      <w:pPr>
+        <w:rPr>
+          <w:smallCaps/>
+          <w:spacing w:val="5"/>
+          <w:sz w:val="24"/>
+          <w:szCs w:val="24"/>
+        </w:rPr>
+      </w:pPr>
+      <w:bookmarkStart w:id="44" w:name="_Toc451773650"/>
+      <w:r>
+        <w:br w:type="page"/>
+      </w:r>
+    </w:p>
+    <w:p>
+      <w:pPr>
+        <w:pStyle w:val="Heading3"/>
+      </w:pPr>
+      <w:r>
+        <w:lastRenderedPageBreak/>
+        <w:t>Send indkøbsliste på mail</w:t>
+      </w:r>
+      <w:bookmarkEnd w:id="44"/>
+    </w:p>
+    <w:p>
+      <w:r>
+        <w:t xml:space="preserve">For at forbrugerne kan få deres indkøbslist med, når de skal ud og handle er der blevet implementeret en funktion til at sende listen på mail, sekvensen for afsendingen af mailen kan ses på </w:t>
+      </w:r>
+      <w:r>
+        <w:fldChar w:fldCharType="begin"/>
+      </w:r>
+      <w:r>
+        <w:instrText xml:space="preserve"> REF _Ref451703170 \h </w:instrText>
+      </w:r>
+      <w:r>
+        <w:fldChar w:fldCharType="separate"/>
+      </w:r>
+      <w:r>
+        <w:t xml:space="preserve">Figur </w:t>
+      </w:r>
+      <w:r>
+        <w:rPr>
+          <w:noProof/>
+        </w:rPr>
+        <w:t>14</w:t>
+      </w:r>
+      <w:r>
+        <w:fldChar w:fldCharType="end"/>
+      </w:r>
+      <w:r>
+        <w:t>.</w:t>
+      </w:r>
+    </w:p>
     <w:p>
       <w:pPr>
         <w:keepNext/>
       </w:pPr>
       <w:r>
-        <w:object w:dxaOrig="28786" w:dyaOrig="15616" w14:anchorId="31EA2D60">
-          <v:shape id="_x0000_i1039" type="#_x0000_t75" style="width:474.7pt;height:446.25pt" o:ole="">
-            <v:imagedata r:id="rId37" o:title="" cropbottom="12363f" cropleft="27628f" cropright="7042f"/>
+        <w:object w:dxaOrig="8557" w:dyaOrig="4681" w14:anchorId="2DE3458E">
+          <v:shape id="_x0000_i1037" type="#_x0000_t75" style="width:428.65pt;height:220.45pt" o:ole="">
+            <v:imagedata r:id="rId33" o:title="" cropbottom="3977f"/>
           </v:shape>
-          <o:OLEObject Type="Embed" ProgID="Visio.Drawing.15" ShapeID="_x0000_i1039" DrawAspect="Content" ObjectID="_1525515551" r:id="rId38"/>
+          <o:OLEObject Type="Embed" ProgID="Visio.Drawing.15" ShapeID="_x0000_i1037" DrawAspect="Content" ObjectID="_1525520773" r:id="rId34"/>
         </w:object>
       </w:r>
     </w:p>
@@ -6287,7 +6336,7 @@
       <w:pPr>
         <w:pStyle w:val="Caption"/>
       </w:pPr>
-      <w:bookmarkStart w:id="47" w:name="_Ref451704611"/>
+      <w:bookmarkStart w:id="45" w:name="_Ref451703170"/>
       <w:r>
         <w:t xml:space="preserve">Figur </w:t>
       </w:r>
@@ -6299,175 +6348,104 @@
           <w:t>14</w:t>
         </w:r>
       </w:fldSimple>
+      <w:bookmarkEnd w:id="45"/>
+      <w:r>
+        <w:t>: SD for Send Indkøbsliste på mail</w:t>
+      </w:r>
+    </w:p>
+    <w:p/>
+    <w:p>
+      <w:pPr>
+        <w:pStyle w:val="Heading2"/>
+      </w:pPr>
+      <w:bookmarkStart w:id="46" w:name="_Toc451773651"/>
+      <w:r>
+        <w:t>Administration</w:t>
+      </w:r>
+      <w:bookmarkEnd w:id="46"/>
+    </w:p>
+    <w:p>
+      <w:r>
+        <w:t xml:space="preserve">Administration pakken indeholder de forskellige administrative klasser til Pristjek220, hvilket er forretningsmanageren og administratoren. For at kunne bruge disse to klasser skal man logge ind, hvor LogIn klassen sørger for man har et gyldigt brugernavn og kode. Forretningsmanageren kan administrer sortimentet i hans egen forretning, og har derfor funktioner til dette. Admin’en er ham der administrer hvilke forretninger der er i Pristjek220 og har derfor funktioner der tilpasser dette behov. De forskellige klasser og funktioner kan ses på </w:t>
+      </w:r>
+      <w:r>
+        <w:fldChar w:fldCharType="begin"/>
+      </w:r>
+      <w:r>
+        <w:instrText xml:space="preserve"> REF _Ref451703623 \h </w:instrText>
+      </w:r>
+      <w:r>
+        <w:fldChar w:fldCharType="separate"/>
+      </w:r>
+      <w:r>
+        <w:t xml:space="preserve">Figur </w:t>
+      </w:r>
+      <w:r>
+        <w:rPr>
+          <w:noProof/>
+        </w:rPr>
+        <w:t>15</w:t>
+      </w:r>
+      <w:r>
+        <w:fldChar w:fldCharType="end"/>
+      </w:r>
+      <w:r>
+        <w:t>, samt relationerne imellem dem.</w:t>
+      </w:r>
+    </w:p>
+    <w:p>
+      <w:pPr>
+        <w:keepNext/>
+      </w:pPr>
+      <w:r>
+        <w:object w:dxaOrig="16156" w:dyaOrig="15781" w14:anchorId="3D6FC163">
+          <v:shape id="_x0000_i1038" type="#_x0000_t75" style="width:481.65pt;height:233.3pt" o:ole="">
+            <v:imagedata r:id="rId35" o:title="" cropbottom="33050f"/>
+          </v:shape>
+          <o:OLEObject Type="Embed" ProgID="Visio.Drawing.15" ShapeID="_x0000_i1038" DrawAspect="Content" ObjectID="_1525520774" r:id="rId36"/>
+        </w:object>
+      </w:r>
+    </w:p>
+    <w:p>
+      <w:pPr>
+        <w:pStyle w:val="Caption"/>
+      </w:pPr>
+      <w:bookmarkStart w:id="47" w:name="_Ref451703623"/>
+      <w:r>
+        <w:t xml:space="preserve">Figur </w:t>
+      </w:r>
+      <w:fldSimple w:instr=" SEQ Figur \* ARABIC ">
+        <w:r>
+          <w:rPr>
+            <w:noProof/>
+          </w:rPr>
+          <w:t>15</w:t>
+        </w:r>
+      </w:fldSimple>
       <w:bookmarkEnd w:id="47"/>
       <w:r>
-        <w:t>: Administration GUI package</w:t>
-      </w:r>
-    </w:p>
-    <w:p>
-      <w:r>
-        <w:t xml:space="preserve">LogInViewModel er den første viewmodel som bliver kørt når administrationsdelen startes, herfra kan man logge ind som administrator eller som forretningsmanager. Alt efter hvilket login der bliver tastet ind bliver AdminViewModel eller StoremanagerViewModel kørt. LogInViewModel når den startes op laver en forbindelse til databasen, for at der ikke skal oprettes forbindelse første gang der laves en søgning eller en anden handling ned til databasen. </w:t>
-      </w:r>
-    </w:p>
-    <w:p>
-      <w:pPr>
-        <w:rPr>
-          <w:smallCaps/>
-          <w:spacing w:val="5"/>
-          <w:sz w:val="24"/>
-          <w:szCs w:val="24"/>
-        </w:rPr>
-      </w:pPr>
-      <w:r>
-        <w:br w:type="page"/>
-      </w:r>
-    </w:p>
-    <w:p>
-      <w:pPr>
-        <w:pStyle w:val="Heading3"/>
-        <w:rPr>
-          <w:lang w:val="en-GB"/>
-        </w:rPr>
-      </w:pPr>
-      <w:bookmarkStart w:id="48" w:name="_Toc451773652"/>
-      <w:r>
-        <w:rPr>
-          <w:lang w:val="en-GB"/>
-        </w:rPr>
-        <w:lastRenderedPageBreak/>
-        <w:t>Admin</w:t>
-      </w:r>
-      <w:bookmarkEnd w:id="48"/>
-    </w:p>
-    <w:p>
-      <w:pPr>
-        <w:rPr>
-          <w:lang w:val="en-GB"/>
-        </w:rPr>
-      </w:pPr>
-      <w:r>
-        <w:object w:dxaOrig="24736" w:dyaOrig="16801" w14:anchorId="0F6229BF">
-          <v:shape id="_x0000_i1040" type="#_x0000_t75" style="width:484.75pt;height:425.3pt" o:ole="">
-            <v:imagedata r:id="rId39" o:title="" cropbottom="19680f" cropleft="9312f" cropright="20587f"/>
+        <w:t>: Adaministaion package</w:t>
+      </w:r>
+    </w:p>
+    <w:p/>
+    <w:p>
+      <w:pPr>
+        <w:keepNext/>
+      </w:pPr>
+      <w:r>
+        <w:object w:dxaOrig="28786" w:dyaOrig="15616" w14:anchorId="31EA2D60">
+          <v:shape id="_x0000_i1039" type="#_x0000_t75" style="width:475pt;height:446.5pt" o:ole="">
+            <v:imagedata r:id="rId37" o:title="" cropbottom="12363f" cropleft="27628f" cropright="7042f"/>
           </v:shape>
-          <o:OLEObject Type="Embed" ProgID="Visio.Drawing.15" ShapeID="_x0000_i1040" DrawAspect="Content" ObjectID="_1525515552" r:id="rId40"/>
+          <o:OLEObject Type="Embed" ProgID="Visio.Drawing.15" ShapeID="_x0000_i1039" DrawAspect="Content" ObjectID="_1525520775" r:id="rId38"/>
         </w:object>
       </w:r>
-      <w:bookmarkStart w:id="49" w:name="_Toc443577275"/>
-      <w:bookmarkStart w:id="50" w:name="_Toc445051120"/>
     </w:p>
     <w:p>
       <w:pPr>
         <w:pStyle w:val="Caption"/>
-        <w:jc w:val="left"/>
-      </w:pPr>
-      <w:bookmarkStart w:id="51" w:name="_Ref451705359"/>
-      <w:r>
-        <w:t xml:space="preserve">Figur </w:t>
-      </w:r>
-      <w:r>
-        <w:fldChar w:fldCharType="begin"/>
-      </w:r>
-      <w:r>
-        <w:instrText xml:space="preserve"> SEQ Figur \* ARABIC </w:instrText>
-      </w:r>
-      <w:r>
-        <w:fldChar w:fldCharType="separate"/>
-      </w:r>
-      <w:r>
-        <w:rPr>
-          <w:noProof/>
-        </w:rPr>
-        <w:t>15</w:t>
-      </w:r>
-      <w:r>
-        <w:fldChar w:fldCharType="end"/>
-      </w:r>
-      <w:bookmarkEnd w:id="51"/>
-      <w:r>
-        <w:t>: User_CONtrols_Admin package</w:t>
-      </w:r>
-    </w:p>
-    <w:p>
-      <w:r>
-        <w:t xml:space="preserve">På </w:t>
-      </w:r>
-      <w:r>
-        <w:fldChar w:fldCharType="begin"/>
-      </w:r>
-      <w:r>
-        <w:instrText xml:space="preserve"> REF _Ref451705359 \h </w:instrText>
-      </w:r>
-      <w:r>
-        <w:fldChar w:fldCharType="separate"/>
-      </w:r>
-      <w:r>
-        <w:t xml:space="preserve">Figur </w:t>
-      </w:r>
-      <w:r>
-        <w:rPr>
-          <w:noProof/>
-        </w:rPr>
-        <w:t>15</w:t>
-      </w:r>
-      <w:r>
-        <w:fldChar w:fldCharType="end"/>
-      </w:r>
-      <w:r>
-        <w:t xml:space="preserve"> kan man se at AdminViewModel har tre Models, disse modeles er de forskellige under menuer, når man er logget ind som Administrator. </w:t>
-      </w:r>
-      <w:r>
-        <w:t xml:space="preserve"> Disse ViewModels er koblet sammen med Admin og Autocomplete klasserne nede i BLL, for at kunne give administratoren mulighed for kunne udføre hans user stories. Dog er AdminDeleteProductModel ikke koblet sammen med BLL, da den ikke er blevet implementeret.</w:t>
-      </w:r>
-    </w:p>
-    <w:p>
-      <w:pPr>
-        <w:rPr>
-          <w:rStyle w:val="Heading3Char"/>
-          <w:smallCaps w:val="0"/>
-        </w:rPr>
-      </w:pPr>
-      <w:r>
-        <w:rPr>
-          <w:rStyle w:val="Heading3Char"/>
-        </w:rPr>
-        <w:br w:type="page"/>
-      </w:r>
-    </w:p>
-    <w:p>
-      <w:pPr>
-        <w:pStyle w:val="Heading4"/>
-      </w:pPr>
-      <w:bookmarkStart w:id="52" w:name="_Toc451773653"/>
-      <w:r>
-        <w:rPr>
-          <w:rStyle w:val="Heading3Char"/>
-        </w:rPr>
-        <w:lastRenderedPageBreak/>
-        <w:t>Tilføj en forretning til Pristjek220</w:t>
-      </w:r>
-      <w:bookmarkEnd w:id="49"/>
-      <w:bookmarkEnd w:id="50"/>
-      <w:bookmarkEnd w:id="52"/>
-    </w:p>
-    <w:p>
-      <w:pPr>
-        <w:keepNext/>
-      </w:pPr>
-      <w:r>
-        <w:object w:dxaOrig="10849" w:dyaOrig="6529" w14:anchorId="28C2E27A">
-          <v:shape id="_x0000_i1041" type="#_x0000_t75" style="width:481.4pt;height:289.65pt" o:ole="">
-            <v:imagedata r:id="rId41" o:title=""/>
-          </v:shape>
-          <o:OLEObject Type="Embed" ProgID="Visio.Drawing.15" ShapeID="_x0000_i1041" DrawAspect="Content" ObjectID="_1525515553" r:id="rId42"/>
-        </w:object>
-      </w:r>
-    </w:p>
-    <w:p>
-      <w:pPr>
-        <w:pStyle w:val="Caption"/>
-      </w:pPr>
-      <w:bookmarkStart w:id="53" w:name="_Ref449103633"/>
+      </w:pPr>
+      <w:bookmarkStart w:id="48" w:name="_Ref451704611"/>
       <w:r>
         <w:t xml:space="preserve">Figur </w:t>
       </w:r>
@@ -6479,43 +6457,16 @@
           <w:t>16</w:t>
         </w:r>
       </w:fldSimple>
-      <w:bookmarkEnd w:id="53"/>
-      <w:r>
-        <w:t>: SekvensDiagram for Tilføj en Forretning til Pristjek220</w:t>
-      </w:r>
-    </w:p>
-    <w:p>
-      <w:r>
-        <w:fldChar w:fldCharType="begin"/>
-      </w:r>
-      <w:r>
-        <w:instrText xml:space="preserve"> REF _Ref449103633 \h </w:instrText>
-      </w:r>
-      <w:r>
-        <w:fldChar w:fldCharType="separate"/>
-      </w:r>
-      <w:r>
-        <w:t xml:space="preserve">Figur </w:t>
-      </w:r>
-      <w:r>
-        <w:rPr>
-          <w:noProof/>
-        </w:rPr>
-        <w:t>16</w:t>
-      </w:r>
-      <w:r>
-        <w:fldChar w:fldCharType="end"/>
-      </w:r>
-      <w:r>
-        <w:t xml:space="preserve"> viser sekvensen for Tilføj en forretning, der er taget udgangspunkt i diagrammet til at Administratoren har indtastet Brugernavn og Password, forretningen som blive tilføjet har samme navn som brugeren. Så Brugernavnet til storemanageren for Fakta til have brugernavnet Fakta. </w:t>
-      </w:r>
-    </w:p>
-    <w:p>
-      <w:r>
-        <w:t>Der er kun blevet lavet et SD for tilføj forretning da sekvensen af at fjerne en forretning er det samme, og derfor ikke ville give noget nyt.</w:t>
-      </w:r>
-    </w:p>
-    <w:p/>
+      <w:bookmarkEnd w:id="48"/>
+      <w:r>
+        <w:t>: Administration GUI package</w:t>
+      </w:r>
+    </w:p>
+    <w:p>
+      <w:r>
+        <w:t xml:space="preserve">LogInViewModel er den første viewmodel som bliver kørt når administrationsdelen startes, herfra kan man logge ind som administrator eller som forretningsmanager. Alt efter hvilket login der bliver tastet ind bliver AdminViewModel eller StoremanagerViewModel kørt. LogInViewModel når den startes op laver en forbindelse til databasen, for at der ikke skal oprettes forbindelse første gang der laves en søgning eller en anden handling ned til databasen. </w:t>
+      </w:r>
+    </w:p>
     <w:p>
       <w:pPr>
         <w:rPr>
@@ -6532,24 +6483,154 @@
     <w:p>
       <w:pPr>
         <w:pStyle w:val="Heading3"/>
-      </w:pPr>
-      <w:bookmarkStart w:id="54" w:name="_Toc451773654"/>
-      <w:r>
+        <w:rPr>
+          <w:lang w:val="en-GB"/>
+        </w:rPr>
+      </w:pPr>
+      <w:bookmarkStart w:id="49" w:name="_Toc451773652"/>
+      <w:r>
+        <w:rPr>
+          <w:lang w:val="en-GB"/>
+        </w:rPr>
         <w:lastRenderedPageBreak/>
-        <w:t>Storemanager</w:t>
-      </w:r>
-      <w:bookmarkEnd w:id="54"/>
+        <w:t>Admin</w:t>
+      </w:r>
+      <w:bookmarkEnd w:id="49"/>
+    </w:p>
+    <w:p>
+      <w:pPr>
+        <w:rPr>
+          <w:lang w:val="en-GB"/>
+        </w:rPr>
+      </w:pPr>
+      <w:r>
+        <w:object w:dxaOrig="24736" w:dyaOrig="16801" w14:anchorId="0F6229BF">
+          <v:shape id="_x0000_i1040" type="#_x0000_t75" style="width:485pt;height:425.3pt" o:ole="">
+            <v:imagedata r:id="rId39" o:title="" cropbottom="19680f" cropleft="9312f" cropright="20587f"/>
+          </v:shape>
+          <o:OLEObject Type="Embed" ProgID="Visio.Drawing.15" ShapeID="_x0000_i1040" DrawAspect="Content" ObjectID="_1525520776" r:id="rId40"/>
+        </w:object>
+      </w:r>
+      <w:bookmarkStart w:id="50" w:name="_Toc443577275"/>
+      <w:bookmarkStart w:id="51" w:name="_Toc445051120"/>
+    </w:p>
+    <w:p>
+      <w:pPr>
+        <w:pStyle w:val="Caption"/>
+        <w:jc w:val="left"/>
+        <w:rPr>
+          <w:lang w:val="en-US"/>
+        </w:rPr>
+      </w:pPr>
+      <w:bookmarkStart w:id="52" w:name="_Ref451705359"/>
+      <w:r>
+        <w:rPr>
+          <w:lang w:val="en-US"/>
+        </w:rPr>
+        <w:t xml:space="preserve">Figur </w:t>
+      </w:r>
+      <w:r>
+        <w:fldChar w:fldCharType="begin"/>
+      </w:r>
+      <w:r>
+        <w:rPr>
+          <w:lang w:val="en-US"/>
+        </w:rPr>
+        <w:instrText xml:space="preserve"> SEQ Figur \* ARABIC </w:instrText>
+      </w:r>
+      <w:r>
+        <w:fldChar w:fldCharType="separate"/>
+      </w:r>
+      <w:r>
+        <w:rPr>
+          <w:noProof/>
+          <w:lang w:val="en-US"/>
+        </w:rPr>
+        <w:t>17</w:t>
+      </w:r>
+      <w:r>
+        <w:fldChar w:fldCharType="end"/>
+      </w:r>
+      <w:bookmarkEnd w:id="52"/>
+      <w:r>
+        <w:rPr>
+          <w:lang w:val="en-US"/>
+        </w:rPr>
+        <w:t>: User_CONtrols_Admin package</w:t>
+      </w:r>
+    </w:p>
+    <w:p>
+      <w:r>
+        <w:t xml:space="preserve">På </w:t>
+      </w:r>
+      <w:r>
+        <w:fldChar w:fldCharType="begin"/>
+      </w:r>
+      <w:r>
+        <w:instrText xml:space="preserve"> REF _Ref451705359 \h </w:instrText>
+      </w:r>
+      <w:r>
+        <w:fldChar w:fldCharType="separate"/>
+      </w:r>
+      <w:r>
+        <w:t xml:space="preserve">Figur </w:t>
+      </w:r>
+      <w:r>
+        <w:rPr>
+          <w:noProof/>
+        </w:rPr>
+        <w:t>17</w:t>
+      </w:r>
+      <w:r>
+        <w:fldChar w:fldCharType="end"/>
+      </w:r>
+      <w:r>
+        <w:t xml:space="preserve"> kan man se at AdminViewModel har tre Models, disse modeles er de forskellige under menuer, når man er logget ind som Administrator. </w:t>
+      </w:r>
+      <w:r>
+        <w:t xml:space="preserve"> Disse ViewModels er koblet sammen med Admin og Autocomplete klasserne nede i BLL, for at kunne give administratoren mulighed for kunne udføre hans user stories. Dog er AdminDeleteProductModel ikke koblet sammen med BLL, da den ikke er blevet implementeret.</w:t>
+      </w:r>
+    </w:p>
+    <w:p>
+      <w:pPr>
+        <w:rPr>
+          <w:rStyle w:val="Heading3Char"/>
+          <w:smallCaps w:val="0"/>
+        </w:rPr>
+      </w:pPr>
+      <w:r>
+        <w:rPr>
+          <w:rStyle w:val="Heading3Char"/>
+        </w:rPr>
+        <w:br w:type="page"/>
+      </w:r>
+    </w:p>
+    <w:p>
+      <w:pPr>
+        <w:pStyle w:val="Heading4"/>
+      </w:pPr>
+      <w:bookmarkStart w:id="53" w:name="_Toc451773653"/>
+      <w:r>
+        <w:rPr>
+          <w:rStyle w:val="Heading3Char"/>
+        </w:rPr>
+        <w:lastRenderedPageBreak/>
+        <w:t>Tilføj en forretning til Pristjek220</w:t>
+      </w:r>
+      <w:bookmarkEnd w:id="50"/>
+      <w:bookmarkEnd w:id="51"/>
+      <w:bookmarkEnd w:id="53"/>
     </w:p>
     <w:p>
       <w:pPr>
         <w:keepNext/>
       </w:pPr>
       <w:r>
-        <w:object w:dxaOrig="24136" w:dyaOrig="18766" w14:anchorId="0F098DDF">
-          <v:shape id="_x0000_i1042" type="#_x0000_t75" style="width:483.9pt;height:391pt" o:ole="">
-            <v:imagedata r:id="rId43" o:title="" cropbottom="24043f" cropleft="4563f" cropright="20829f"/>
+        <w:object w:dxaOrig="10849" w:dyaOrig="6529" w14:anchorId="28C2E27A">
+          <v:shape id="_x0000_i1041" type="#_x0000_t75" style="width:481.1pt;height:289.65pt" o:ole="">
+            <v:imagedata r:id="rId41" o:title=""/>
           </v:shape>
-          <o:OLEObject Type="Embed" ProgID="Visio.Drawing.15" ShapeID="_x0000_i1042" DrawAspect="Content" ObjectID="_1525515554" r:id="rId44"/>
+          <o:OLEObject Type="Embed" ProgID="Visio.Drawing.15" ShapeID="_x0000_i1041" DrawAspect="Content" ObjectID="_1525520777" r:id="rId42"/>
         </w:object>
       </w:r>
     </w:p>
@@ -6557,114 +6638,7 @@
       <w:pPr>
         <w:pStyle w:val="Caption"/>
       </w:pPr>
-      <w:bookmarkStart w:id="55" w:name="_Ref451705795"/>
-      <w:r>
-        <w:t xml:space="preserve">Figur </w:t>
-      </w:r>
-      <w:r>
-        <w:fldChar w:fldCharType="begin"/>
-      </w:r>
-      <w:r>
-        <w:instrText xml:space="preserve"> SEQ Figur \* ARABIC </w:instrText>
-      </w:r>
-      <w:r>
-        <w:fldChar w:fldCharType="separate"/>
-      </w:r>
-      <w:r>
-        <w:rPr>
-          <w:noProof/>
-        </w:rPr>
-        <w:t>17</w:t>
-      </w:r>
-      <w:r>
-        <w:fldChar w:fldCharType="end"/>
-      </w:r>
-      <w:bookmarkEnd w:id="55"/>
-      <w:r>
-        <w:t>: User_controls</w:t>
-      </w:r>
-    </w:p>
-    <w:p>
-      <w:r>
-        <w:t xml:space="preserve">På </w:t>
-      </w:r>
-      <w:r>
-        <w:fldChar w:fldCharType="begin"/>
-      </w:r>
-      <w:r>
-        <w:instrText xml:space="preserve"> REF _Ref451705795 \h </w:instrText>
-      </w:r>
-      <w:r>
-        <w:fldChar w:fldCharType="separate"/>
-      </w:r>
-      <w:r>
-        <w:t xml:space="preserve">Figur </w:t>
-      </w:r>
-      <w:r>
-        <w:rPr>
-          <w:noProof/>
-        </w:rPr>
-        <w:t>17</w:t>
-      </w:r>
-      <w:r>
-        <w:fldChar w:fldCharType="end"/>
-      </w:r>
-      <w:r>
-        <w:t xml:space="preserve"> Kan man se at StoremanagerViewModel har tre under Models, hvilket er de forskellige menuer som forretningsmanageren kan navigere rundt imellem. Disse ViewModels har relationer ned til Storemanger og Autocomplete for at forretningsmanageren kan udføre hans user stories. </w:t>
-      </w:r>
-    </w:p>
-    <w:p>
-      <w:pPr>
-        <w:rPr>
-          <w:smallCaps/>
-          <w:spacing w:val="10"/>
-          <w:sz w:val="22"/>
-          <w:szCs w:val="22"/>
-        </w:rPr>
-      </w:pPr>
-      <w:r>
-        <w:br w:type="page"/>
-      </w:r>
-    </w:p>
-    <w:p>
-      <w:pPr>
-        <w:pStyle w:val="Heading4"/>
-      </w:pPr>
-      <w:r>
-        <w:lastRenderedPageBreak/>
-        <w:t xml:space="preserve">Tilføj </w:t>
-      </w:r>
-      <w:r>
-        <w:t>produkt</w:t>
-      </w:r>
-      <w:r>
-        <w:rPr>
-          <w:rStyle w:val="Heading3Char"/>
-        </w:rPr>
-        <w:t xml:space="preserve"> </w:t>
-      </w:r>
-      <w:r>
-        <w:t>til forretning</w:t>
-      </w:r>
-    </w:p>
-    <w:p>
-      <w:pPr>
-        <w:keepNext/>
-      </w:pPr>
-      <w:r>
-        <w:object w:dxaOrig="10561" w:dyaOrig="9076" w14:anchorId="194630B5">
-          <v:shape id="_x0000_i1043" type="#_x0000_t75" style="width:481.4pt;height:414.4pt" o:ole="">
-            <v:imagedata r:id="rId45" o:title=""/>
-          </v:shape>
-          <o:OLEObject Type="Embed" ProgID="Visio.Drawing.15" ShapeID="_x0000_i1043" DrawAspect="Content" ObjectID="_1525515555" r:id="rId46"/>
-        </w:object>
-      </w:r>
-    </w:p>
-    <w:p>
-      <w:pPr>
-        <w:pStyle w:val="Caption"/>
-      </w:pPr>
-      <w:bookmarkStart w:id="56" w:name="_Ref451706006"/>
+      <w:bookmarkStart w:id="54" w:name="_Ref449103633"/>
       <w:r>
         <w:t xml:space="preserve">Figur </w:t>
       </w:r>
@@ -6676,8 +6650,209 @@
           <w:t>18</w:t>
         </w:r>
       </w:fldSimple>
+      <w:bookmarkEnd w:id="54"/>
+      <w:r>
+        <w:t>: SekvensDiagram for Tilføj en Forretning til Pristjek220</w:t>
+      </w:r>
+    </w:p>
+    <w:p>
+      <w:r>
+        <w:fldChar w:fldCharType="begin"/>
+      </w:r>
+      <w:r>
+        <w:instrText xml:space="preserve"> REF _Ref449103633 \h </w:instrText>
+      </w:r>
+      <w:r>
+        <w:fldChar w:fldCharType="separate"/>
+      </w:r>
+      <w:r>
+        <w:t xml:space="preserve">Figur </w:t>
+      </w:r>
+      <w:r>
+        <w:rPr>
+          <w:noProof/>
+        </w:rPr>
+        <w:t>18</w:t>
+      </w:r>
+      <w:r>
+        <w:fldChar w:fldCharType="end"/>
+      </w:r>
+      <w:r>
+        <w:t xml:space="preserve"> viser sekvensen for Tilføj en forretning, der er taget udgangspunkt i diagrammet til at Administratoren har indtastet Brugernavn og Password, forretningen som blive tilføjet har samme navn som brugeren. Så Brugernavnet til storemanageren for Fakta </w:t>
+      </w:r>
+      <w:r>
+        <w:t>v</w:t>
+      </w:r>
+      <w:r>
+        <w:t xml:space="preserve">il have brugernavnet Fakta. </w:t>
+      </w:r>
+    </w:p>
+    <w:p>
+      <w:r>
+        <w:t>Der er kun blevet lavet et SD for tilføj forretning da sekvensen af at fjerne en forretning er det samme, og derfor ikke ville give noget nyt.</w:t>
+      </w:r>
+    </w:p>
+    <w:p/>
+    <w:p>
+      <w:pPr>
+        <w:rPr>
+          <w:smallCaps/>
+          <w:spacing w:val="5"/>
+          <w:sz w:val="24"/>
+          <w:szCs w:val="24"/>
+        </w:rPr>
+      </w:pPr>
+      <w:r>
+        <w:br w:type="page"/>
+      </w:r>
+    </w:p>
+    <w:p>
+      <w:pPr>
+        <w:pStyle w:val="Heading3"/>
+      </w:pPr>
+      <w:bookmarkStart w:id="55" w:name="_Toc451773654"/>
+      <w:r>
+        <w:lastRenderedPageBreak/>
+        <w:t>Storemanager</w:t>
+      </w:r>
+      <w:bookmarkEnd w:id="55"/>
+    </w:p>
+    <w:p>
+      <w:pPr>
+        <w:keepNext/>
+      </w:pPr>
+      <w:r>
+        <w:object w:dxaOrig="24136" w:dyaOrig="18766" w14:anchorId="0F098DDF">
+          <v:shape id="_x0000_i1042" type="#_x0000_t75" style="width:483.9pt;height:391.25pt" o:ole="">
+            <v:imagedata r:id="rId43" o:title="" cropbottom="24043f" cropleft="4563f" cropright="20829f"/>
+          </v:shape>
+          <o:OLEObject Type="Embed" ProgID="Visio.Drawing.15" ShapeID="_x0000_i1042" DrawAspect="Content" ObjectID="_1525520778" r:id="rId44"/>
+        </w:object>
+      </w:r>
+    </w:p>
+    <w:p>
+      <w:pPr>
+        <w:pStyle w:val="Caption"/>
+      </w:pPr>
+      <w:bookmarkStart w:id="56" w:name="_Ref451705795"/>
+      <w:r>
+        <w:t xml:space="preserve">Figur </w:t>
+      </w:r>
+      <w:r>
+        <w:fldChar w:fldCharType="begin"/>
+      </w:r>
+      <w:r>
+        <w:instrText xml:space="preserve"> SEQ Figur \* ARABIC </w:instrText>
+      </w:r>
+      <w:r>
+        <w:fldChar w:fldCharType="separate"/>
+      </w:r>
+      <w:r>
+        <w:rPr>
+          <w:noProof/>
+        </w:rPr>
+        <w:t>19</w:t>
+      </w:r>
+      <w:r>
+        <w:fldChar w:fldCharType="end"/>
+      </w:r>
       <w:bookmarkEnd w:id="56"/>
       <w:r>
+        <w:t>: User_controls</w:t>
+      </w:r>
+    </w:p>
+    <w:p>
+      <w:r>
+        <w:t xml:space="preserve">På </w:t>
+      </w:r>
+      <w:r>
+        <w:fldChar w:fldCharType="begin"/>
+      </w:r>
+      <w:r>
+        <w:instrText xml:space="preserve"> REF _Ref451705795 \h </w:instrText>
+      </w:r>
+      <w:r>
+        <w:fldChar w:fldCharType="separate"/>
+      </w:r>
+      <w:r>
+        <w:t xml:space="preserve">Figur </w:t>
+      </w:r>
+      <w:r>
+        <w:rPr>
+          <w:noProof/>
+        </w:rPr>
+        <w:t>19</w:t>
+      </w:r>
+      <w:r>
+        <w:fldChar w:fldCharType="end"/>
+      </w:r>
+      <w:r>
+        <w:t xml:space="preserve"> k</w:t>
+      </w:r>
+      <w:r>
+        <w:t>an man se at StoremanagerViewModel har tre under Models, hvilket er de forskellige menuer som forretningsmanageren kan navigere rundt imellem. Disse ViewModels har relationer ned til Storemanger og Autocomplete for at forretningsmanagere</w:t>
+      </w:r>
+      <w:r>
+        <w:t>n kan udføre hans user stories.</w:t>
+      </w:r>
+    </w:p>
+    <w:p>
+      <w:r>
+        <w:br w:type="page"/>
+      </w:r>
+    </w:p>
+    <w:p>
+      <w:pPr>
+        <w:pStyle w:val="Heading4"/>
+      </w:pPr>
+      <w:r>
+        <w:lastRenderedPageBreak/>
+        <w:t xml:space="preserve">Tilføj </w:t>
+      </w:r>
+      <w:r>
+        <w:t>produkt</w:t>
+      </w:r>
+      <w:r>
+        <w:rPr>
+          <w:rStyle w:val="Heading3Char"/>
+        </w:rPr>
+        <w:t xml:space="preserve"> </w:t>
+      </w:r>
+      <w:r>
+        <w:t>til forretning</w:t>
+      </w:r>
+    </w:p>
+    <w:p>
+      <w:pPr>
+        <w:keepNext/>
+      </w:pPr>
+      <w:r>
+        <w:object w:dxaOrig="10561" w:dyaOrig="9076" w14:anchorId="194630B5">
+          <v:shape id="_x0000_i1043" type="#_x0000_t75" style="width:481.65pt;height:414.15pt" o:ole="">
+            <v:imagedata r:id="rId45" o:title=""/>
+          </v:shape>
+          <o:OLEObject Type="Embed" ProgID="Visio.Drawing.15" ShapeID="_x0000_i1043" DrawAspect="Content" ObjectID="_1525520779" r:id="rId46"/>
+        </w:object>
+      </w:r>
+    </w:p>
+    <w:p>
+      <w:pPr>
+        <w:pStyle w:val="Caption"/>
+      </w:pPr>
+      <w:bookmarkStart w:id="57" w:name="_Ref451706006"/>
+      <w:r>
+        <w:t xml:space="preserve">Figur </w:t>
+      </w:r>
+      <w:fldSimple w:instr=" SEQ Figur \* ARABIC ">
+        <w:r>
+          <w:rPr>
+            <w:noProof/>
+          </w:rPr>
+          <w:t>20</w:t>
+        </w:r>
+      </w:fldSimple>
+      <w:bookmarkEnd w:id="57"/>
+      <w:r>
         <w:t>: Se</w:t>
       </w:r>
       <w:r>
@@ -6712,7 +6887,7 @@
         <w:rPr>
           <w:noProof/>
         </w:rPr>
-        <w:t>18</w:t>
+        <w:t>20</w:t>
       </w:r>
       <w:r>
         <w:rPr>
@@ -6753,7 +6928,7 @@
         <w:rPr>
           <w:noProof/>
         </w:rPr>
-        <w:t>18</w:t>
+        <w:t>20</w:t>
       </w:r>
       <w:r>
         <w:fldChar w:fldCharType="end"/>
@@ -6764,8 +6939,8 @@
       <w:r>
         <w:br w:type="page"/>
       </w:r>
-      <w:bookmarkEnd w:id="28"/>
       <w:bookmarkEnd w:id="29"/>
+      <w:bookmarkEnd w:id="30"/>
     </w:p>
     <w:p>
       <w:pPr>
@@ -6774,10 +6949,10 @@
           <w:caps/>
         </w:rPr>
       </w:pPr>
-      <w:bookmarkStart w:id="57" w:name="_Toc526573191"/>
-      <w:bookmarkStart w:id="58" w:name="_Toc526492350"/>
-      <w:bookmarkStart w:id="59" w:name="_Toc464367652"/>
-      <w:bookmarkStart w:id="60" w:name="_Toc451773655"/>
+      <w:bookmarkStart w:id="58" w:name="_Toc526573191"/>
+      <w:bookmarkStart w:id="59" w:name="_Toc526492350"/>
+      <w:bookmarkStart w:id="60" w:name="_Toc464367652"/>
+      <w:bookmarkStart w:id="61" w:name="_Toc451773655"/>
       <w:r>
         <w:rPr>
           <w:caps/>
@@ -6785,10 +6960,10 @@
         <w:lastRenderedPageBreak/>
         <w:t>DEVELOPMENT View</w:t>
       </w:r>
-      <w:bookmarkEnd w:id="57"/>
       <w:bookmarkEnd w:id="58"/>
       <w:bookmarkEnd w:id="59"/>
       <w:bookmarkEnd w:id="60"/>
+      <w:bookmarkEnd w:id="61"/>
     </w:p>
     <w:p>
       <w:r>
@@ -6834,7 +7009,7 @@
             <w:rPr>
               <w:noProof/>
             </w:rPr>
-            <w:t>[1]</w:t>
+            <w:t>[2]</w:t>
           </w:r>
           <w:r>
             <w:fldChar w:fldCharType="end"/>
@@ -6845,16 +7020,15 @@
         <w:t>, hvilket går ud på at genbruge komponenter, som andre allerede tidligere har lavet og blot sætte de forskellige komponenter sammen i ens system. Det vil derfor ikke være relevant i dette projekt, da der ikke benyttes Component-Based Development, og projektets størrelse ikke er stor nok til at det tilfører nogen værdi.</w:t>
       </w:r>
     </w:p>
-    <w:p/>
     <w:p>
       <w:pPr>
         <w:pStyle w:val="Heading1"/>
       </w:pPr>
-      <w:bookmarkStart w:id="61" w:name="_Toc451773656"/>
+      <w:bookmarkStart w:id="62" w:name="_Toc451773656"/>
       <w:r>
         <w:t>PROCESS VIEW</w:t>
       </w:r>
-      <w:bookmarkEnd w:id="61"/>
+      <w:bookmarkEnd w:id="62"/>
     </w:p>
     <w:p>
       <w:r>
@@ -6872,57 +7046,44 @@
     </w:p>
     <w:p>
       <w:pPr>
-        <w:rPr>
-          <w:smallCaps/>
-          <w:spacing w:val="5"/>
-          <w:sz w:val="32"/>
-          <w:szCs w:val="32"/>
-        </w:rPr>
-      </w:pPr>
-      <w:bookmarkStart w:id="62" w:name="_Toc526573200"/>
-      <w:bookmarkStart w:id="63" w:name="_Toc526492358"/>
-      <w:bookmarkStart w:id="64" w:name="_Toc464367658"/>
-      <w:r>
-        <w:br w:type="page"/>
-      </w:r>
-    </w:p>
-    <w:p>
-      <w:pPr>
         <w:pStyle w:val="Heading1"/>
       </w:pPr>
-      <w:bookmarkStart w:id="65" w:name="_Toc451773657"/>
-      <w:r>
-        <w:lastRenderedPageBreak/>
+      <w:bookmarkStart w:id="63" w:name="_Toc526573200"/>
+      <w:bookmarkStart w:id="64" w:name="_Toc526492358"/>
+      <w:bookmarkStart w:id="65" w:name="_Toc464367658"/>
+      <w:bookmarkStart w:id="66" w:name="_Toc451773657"/>
+      <w:r>
         <w:t>DEPLOYMENT VIEW</w:t>
       </w:r>
-      <w:bookmarkEnd w:id="62"/>
       <w:bookmarkEnd w:id="63"/>
       <w:bookmarkEnd w:id="64"/>
       <w:bookmarkEnd w:id="65"/>
-    </w:p>
-    <w:p>
-      <w:r>
-        <w:t>Deployment view beskæft</w:t>
-      </w:r>
-      <w:r>
-        <w:t>iger sig med</w:t>
-      </w:r>
-      <w:r>
-        <w:t xml:space="preserve"> </w:t>
-      </w:r>
-      <w:r>
-        <w:t>vise bindingen mellem software og hardware, altså på hvilke software moduler der skal ligge hvilken hardware.</w:t>
-      </w:r>
-    </w:p>
-    <w:p/>
-    <w:p>
-      <w:pPr>
-        <w:tabs>
-          <w:tab w:val="left" w:pos="2038"/>
-        </w:tabs>
-      </w:pPr>
-      <w:r>
-        <w:tab/>
+      <w:bookmarkEnd w:id="66"/>
+    </w:p>
+    <w:p>
+      <w:r>
+        <w:t xml:space="preserve">Deployment view </w:t>
+      </w:r>
+      <w:r>
+        <w:t>vise</w:t>
+      </w:r>
+      <w:r>
+        <w:t>r</w:t>
+      </w:r>
+      <w:r>
+        <w:t xml:space="preserve"> bindingen mellem software og hardware, altså på hvilke </w:t>
+      </w:r>
+      <w:r>
+        <w:t>hardware</w:t>
+      </w:r>
+      <w:r>
+        <w:t xml:space="preserve">moduler der skal ligge hvilken </w:t>
+      </w:r>
+      <w:r>
+        <w:t>software</w:t>
+      </w:r>
+      <w:r>
+        <w:t>.</w:t>
       </w:r>
     </w:p>
     <w:p>
@@ -6931,10 +7092,10 @@
       </w:pPr>
       <w:r>
         <w:object w:dxaOrig="9121" w:dyaOrig="6091" w14:anchorId="66A7BB30">
-          <v:shape id="_x0000_i1044" type="#_x0000_t75" style="width:455.45pt;height:303.9pt" o:ole="">
+          <v:shape id="_x0000_i1044" type="#_x0000_t75" style="width:316.45pt;height:211.55pt" o:ole="">
             <v:imagedata r:id="rId47" o:title=""/>
           </v:shape>
-          <o:OLEObject Type="Embed" ProgID="Visio.Drawing.15" ShapeID="_x0000_i1044" DrawAspect="Content" ObjectID="_1525515556" r:id="rId48"/>
+          <o:OLEObject Type="Embed" ProgID="Visio.Drawing.15" ShapeID="_x0000_i1044" DrawAspect="Content" ObjectID="_1525520780" r:id="rId48"/>
         </w:object>
       </w:r>
     </w:p>
@@ -6942,7 +7103,7 @@
       <w:pPr>
         <w:pStyle w:val="Caption"/>
       </w:pPr>
-      <w:bookmarkStart w:id="66" w:name="_Ref444607459"/>
+      <w:bookmarkStart w:id="67" w:name="_Ref444607459"/>
       <w:r>
         <w:t xml:space="preserve">Figur </w:t>
       </w:r>
@@ -6959,12 +7120,12 @@
         <w:rPr>
           <w:noProof/>
         </w:rPr>
-        <w:t>1</w:t>
+        <w:t>21</w:t>
       </w:r>
       <w:r>
         <w:fldChar w:fldCharType="end"/>
       </w:r>
-      <w:bookmarkEnd w:id="66"/>
+      <w:bookmarkEnd w:id="67"/>
       <w:r>
         <w:t>: Deployment diagram for Pristjek220</w:t>
       </w:r>
@@ -6986,7 +7147,7 @@
         <w:rPr>
           <w:noProof/>
         </w:rPr>
-        <w:t>1</w:t>
+        <w:t>21</w:t>
       </w:r>
       <w:r>
         <w:fldChar w:fldCharType="end"/>
@@ -6995,39 +7156,25 @@
         <w:t xml:space="preserve"> viser deployment diagrammet for Pristjek220. Diagrammet viser på hvilke hardware elementer, som de forskellige software implementeringer skal placeres. Kommunikationen mellem de forskellige enheder og DB Serveren, foregår ved brug af tcp/Ip, som er den protocol, der overføres til og fra databasen med.</w:t>
       </w:r>
       <w:r>
-        <w:t xml:space="preserve"> De forskellige executable’s er applikationer, som kører på device</w:t>
-      </w:r>
-      <w:r>
-        <w:t>s</w:t>
-      </w:r>
-      <w:r>
-        <w:t>ene.</w:t>
-      </w:r>
-    </w:p>
-    <w:p/>
-    <w:p>
-      <w:pPr>
-        <w:rPr>
-          <w:smallCaps/>
-          <w:spacing w:val="5"/>
-          <w:sz w:val="32"/>
-          <w:szCs w:val="32"/>
-        </w:rPr>
-      </w:pPr>
-      <w:r>
-        <w:br w:type="page"/>
+        <w:t xml:space="preserve"> De forskellige executable’s er applikationer, som kører på</w:t>
+      </w:r>
+      <w:r>
+        <w:t xml:space="preserve"> de to devices</w:t>
+      </w:r>
+      <w:r>
+        <w:t>.</w:t>
       </w:r>
     </w:p>
     <w:p>
       <w:pPr>
         <w:pStyle w:val="Heading1"/>
       </w:pPr>
-      <w:bookmarkStart w:id="67" w:name="_Toc451773658"/>
+      <w:bookmarkStart w:id="68" w:name="_Toc451773658"/>
       <w:r>
         <w:lastRenderedPageBreak/>
         <w:t>DATA VIEW</w:t>
       </w:r>
-      <w:bookmarkEnd w:id="67"/>
+      <w:bookmarkEnd w:id="68"/>
     </w:p>
     <w:p>
       <w:pPr>
@@ -7079,8 +7226,8 @@
       <w:pPr>
         <w:pStyle w:val="Caption"/>
       </w:pPr>
-      <w:bookmarkStart w:id="68" w:name="_Ref451169042"/>
-      <w:bookmarkStart w:id="69" w:name="_Ref451693240"/>
+      <w:bookmarkStart w:id="69" w:name="_Ref451169042"/>
+      <w:bookmarkStart w:id="70" w:name="_Ref451693240"/>
       <w:r>
         <w:t xml:space="preserve">Figur </w:t>
       </w:r>
@@ -7089,14 +7236,14 @@
           <w:rPr>
             <w:noProof/>
           </w:rPr>
-          <w:t>2</w:t>
+          <w:t>22</w:t>
         </w:r>
       </w:fldSimple>
-      <w:bookmarkEnd w:id="68"/>
+      <w:bookmarkEnd w:id="69"/>
       <w:r>
         <w:t xml:space="preserve"> UML diagram for databasen.</w:t>
       </w:r>
-      <w:bookmarkEnd w:id="69"/>
+      <w:bookmarkEnd w:id="70"/>
     </w:p>
     <w:p>
       <w:r>
@@ -7116,20 +7263,20 @@
           <w:caps/>
         </w:rPr>
       </w:pPr>
-      <w:bookmarkStart w:id="70" w:name="_Toc526573216"/>
-      <w:bookmarkStart w:id="71" w:name="_Toc526492374"/>
-      <w:bookmarkStart w:id="72" w:name="_Toc464367671"/>
-      <w:bookmarkStart w:id="73" w:name="_Toc451773659"/>
+      <w:bookmarkStart w:id="71" w:name="_Toc526573216"/>
+      <w:bookmarkStart w:id="72" w:name="_Toc526492374"/>
+      <w:bookmarkStart w:id="73" w:name="_Toc464367671"/>
+      <w:bookmarkStart w:id="74" w:name="_Toc451773659"/>
       <w:r>
         <w:rPr>
           <w:caps/>
         </w:rPr>
         <w:t>Generelle designbeslutninger</w:t>
       </w:r>
-      <w:bookmarkEnd w:id="70"/>
       <w:bookmarkEnd w:id="71"/>
       <w:bookmarkEnd w:id="72"/>
       <w:bookmarkEnd w:id="73"/>
+      <w:bookmarkEnd w:id="74"/>
     </w:p>
     <w:p>
       <w:pPr>
@@ -7178,17 +7325,17 @@
       <w:pPr>
         <w:pStyle w:val="Heading2"/>
       </w:pPr>
-      <w:bookmarkStart w:id="74" w:name="_Toc526573218"/>
-      <w:bookmarkStart w:id="75" w:name="_Toc526492376"/>
-      <w:bookmarkStart w:id="76" w:name="_Toc464367673"/>
-      <w:bookmarkStart w:id="77" w:name="_Toc451773660"/>
+      <w:bookmarkStart w:id="75" w:name="_Toc526573218"/>
+      <w:bookmarkStart w:id="76" w:name="_Toc526492376"/>
+      <w:bookmarkStart w:id="77" w:name="_Toc464367673"/>
+      <w:bookmarkStart w:id="78" w:name="_Toc451773660"/>
       <w:r>
         <w:t>Arkitektur mønstre</w:t>
       </w:r>
-      <w:bookmarkEnd w:id="74"/>
       <w:bookmarkEnd w:id="75"/>
       <w:bookmarkEnd w:id="76"/>
       <w:bookmarkEnd w:id="77"/>
+      <w:bookmarkEnd w:id="78"/>
     </w:p>
     <w:p>
       <w:r>
@@ -7210,7 +7357,7 @@
         <w:rPr>
           <w:noProof/>
         </w:rPr>
-        <w:t>3</w:t>
+        <w:t>23</w:t>
       </w:r>
       <w:r>
         <w:fldChar w:fldCharType="end"/>
@@ -7225,10 +7372,10 @@
       </w:pPr>
       <w:r>
         <w:object w:dxaOrig="17971" w:dyaOrig="10200" w14:anchorId="4BC4FE8C">
-          <v:shape id="_x0000_i1045" type="#_x0000_t75" style="width:481.4pt;height:272.95pt" o:ole="">
+          <v:shape id="_x0000_i1045" type="#_x0000_t75" style="width:481.65pt;height:272.95pt" o:ole="">
             <v:imagedata r:id="rId50" o:title=""/>
           </v:shape>
-          <o:OLEObject Type="Embed" ProgID="Visio.Drawing.15" ShapeID="_x0000_i1045" DrawAspect="Content" ObjectID="_1525515557" r:id="rId51"/>
+          <o:OLEObject Type="Embed" ProgID="Visio.Drawing.15" ShapeID="_x0000_i1045" DrawAspect="Content" ObjectID="_1525520781" r:id="rId51"/>
         </w:object>
       </w:r>
     </w:p>
@@ -7236,7 +7383,7 @@
       <w:pPr>
         <w:pStyle w:val="Caption"/>
       </w:pPr>
-      <w:bookmarkStart w:id="78" w:name="_Ref451695482"/>
+      <w:bookmarkStart w:id="79" w:name="_Ref451695482"/>
       <w:r>
         <w:t xml:space="preserve">Figur </w:t>
       </w:r>
@@ -7245,10 +7392,10 @@
           <w:rPr>
             <w:noProof/>
           </w:rPr>
-          <w:t>3</w:t>
+          <w:t>23</w:t>
         </w:r>
       </w:fldSimple>
-      <w:bookmarkEnd w:id="78"/>
+      <w:bookmarkEnd w:id="79"/>
       <w:r>
         <w:t>:</w:t>
       </w:r>
@@ -7263,22 +7410,22 @@
       <w:pPr>
         <w:pStyle w:val="Heading2"/>
       </w:pPr>
-      <w:bookmarkStart w:id="79" w:name="_Toc451773661"/>
+      <w:bookmarkStart w:id="80" w:name="_Toc451773661"/>
       <w:r>
         <w:lastRenderedPageBreak/>
         <w:t>Design mønstre</w:t>
       </w:r>
-      <w:bookmarkEnd w:id="79"/>
+      <w:bookmarkEnd w:id="80"/>
     </w:p>
     <w:p>
       <w:pPr>
         <w:pStyle w:val="Heading3"/>
       </w:pPr>
-      <w:bookmarkStart w:id="80" w:name="_Toc451773662"/>
+      <w:bookmarkStart w:id="81" w:name="_Toc451773662"/>
       <w:r>
         <w:t>Mvvm pattern</w:t>
       </w:r>
-      <w:bookmarkEnd w:id="80"/>
+      <w:bookmarkEnd w:id="81"/>
     </w:p>
     <w:p>
       <w:r>
@@ -7300,7 +7447,7 @@
         <w:rPr>
           <w:noProof/>
         </w:rPr>
-        <w:t>4</w:t>
+        <w:t>24</w:t>
       </w:r>
       <w:r>
         <w:fldChar w:fldCharType="end"/>
@@ -7359,7 +7506,7 @@
       <w:pPr>
         <w:pStyle w:val="Caption"/>
       </w:pPr>
-      <w:bookmarkStart w:id="81" w:name="_Ref451698126"/>
+      <w:bookmarkStart w:id="82" w:name="_Ref451698126"/>
       <w:r>
         <w:t xml:space="preserve">Figur </w:t>
       </w:r>
@@ -7368,10 +7515,10 @@
           <w:rPr>
             <w:noProof/>
           </w:rPr>
-          <w:t>4</w:t>
+          <w:t>24</w:t>
         </w:r>
       </w:fldSimple>
-      <w:bookmarkEnd w:id="81"/>
+      <w:bookmarkEnd w:id="82"/>
       <w:r>
         <w:t>: Screenshot af opbygning af view og viewmodel</w:t>
       </w:r>
@@ -7380,11 +7527,11 @@
       <w:pPr>
         <w:pStyle w:val="Heading3"/>
       </w:pPr>
-      <w:bookmarkStart w:id="82" w:name="_Toc451773663"/>
+      <w:bookmarkStart w:id="83" w:name="_Toc451773663"/>
       <w:r>
         <w:t>Repository pattern</w:t>
       </w:r>
-      <w:bookmarkEnd w:id="82"/>
+      <w:bookmarkEnd w:id="83"/>
     </w:p>
     <w:p>
       <w:pPr>
@@ -7392,10 +7539,10 @@
       </w:pPr>
       <w:r>
         <w:object w:dxaOrig="19674" w:dyaOrig="7386" w14:anchorId="5F662017">
-          <v:shape id="_x0000_i1046" type="#_x0000_t75" style="width:402.7pt;height:264.55pt" o:ole="">
+          <v:shape id="_x0000_i1046" type="#_x0000_t75" style="width:402.4pt;height:264.55pt" o:ole="">
             <v:imagedata r:id="rId53" o:title="" cropbottom="17895f" cropleft="38397f"/>
           </v:shape>
-          <o:OLEObject Type="Embed" ProgID="Visio.Drawing.15" ShapeID="_x0000_i1046" DrawAspect="Content" ObjectID="_1525515558" r:id="rId54"/>
+          <o:OLEObject Type="Embed" ProgID="Visio.Drawing.15" ShapeID="_x0000_i1046" DrawAspect="Content" ObjectID="_1525520782" r:id="rId54"/>
         </w:object>
       </w:r>
     </w:p>
@@ -7403,7 +7550,7 @@
       <w:pPr>
         <w:pStyle w:val="Caption"/>
       </w:pPr>
-      <w:bookmarkStart w:id="83" w:name="_Ref451697644"/>
+      <w:bookmarkStart w:id="84" w:name="_Ref451697644"/>
       <w:r>
         <w:t xml:space="preserve">Figur </w:t>
       </w:r>
@@ -7412,10 +7559,10 @@
           <w:rPr>
             <w:noProof/>
           </w:rPr>
-          <w:t>5</w:t>
+          <w:t>25</w:t>
         </w:r>
       </w:fldSimple>
-      <w:bookmarkEnd w:id="83"/>
+      <w:bookmarkEnd w:id="84"/>
       <w:r>
         <w:t xml:space="preserve">: </w:t>
       </w:r>
@@ -7446,7 +7593,7 @@
         <w:rPr>
           <w:noProof/>
         </w:rPr>
-        <w:t>5</w:t>
+        <w:t>25</w:t>
       </w:r>
       <w:r>
         <w:fldChar w:fldCharType="end"/>
@@ -7496,17 +7643,17 @@
       <w:pPr>
         <w:pStyle w:val="Heading2"/>
       </w:pPr>
-      <w:bookmarkStart w:id="84" w:name="_Toc526573219"/>
-      <w:bookmarkStart w:id="85" w:name="_Toc526492377"/>
-      <w:bookmarkStart w:id="86" w:name="_Toc464367674"/>
-      <w:bookmarkStart w:id="87" w:name="_Toc451773664"/>
+      <w:bookmarkStart w:id="85" w:name="_Toc526573219"/>
+      <w:bookmarkStart w:id="86" w:name="_Toc526492377"/>
+      <w:bookmarkStart w:id="87" w:name="_Toc464367674"/>
+      <w:bookmarkStart w:id="88" w:name="_Toc451773664"/>
       <w:r>
         <w:t>Generelle brugergrænsefladeregler</w:t>
       </w:r>
-      <w:bookmarkEnd w:id="84"/>
       <w:bookmarkEnd w:id="85"/>
       <w:bookmarkEnd w:id="86"/>
       <w:bookmarkEnd w:id="87"/>
+      <w:bookmarkEnd w:id="88"/>
     </w:p>
     <w:p>
       <w:r>
@@ -7517,21 +7664,21 @@
       <w:pPr>
         <w:pStyle w:val="Heading1"/>
       </w:pPr>
-      <w:bookmarkStart w:id="88" w:name="_Toc451773665"/>
+      <w:bookmarkStart w:id="89" w:name="_Toc451773665"/>
       <w:r>
         <w:t>Test</w:t>
       </w:r>
-      <w:bookmarkEnd w:id="88"/>
+      <w:bookmarkEnd w:id="89"/>
     </w:p>
     <w:p>
       <w:pPr>
         <w:pStyle w:val="Heading2"/>
       </w:pPr>
-      <w:bookmarkStart w:id="89" w:name="_Toc451773666"/>
+      <w:bookmarkStart w:id="90" w:name="_Toc451773666"/>
       <w:r>
         <w:t>Unit test</w:t>
       </w:r>
-      <w:bookmarkEnd w:id="89"/>
+      <w:bookmarkEnd w:id="90"/>
     </w:p>
     <w:p>
       <w:r>
@@ -7697,7 +7844,7 @@
                                   <w:noProof/>
                                 </w:rPr>
                               </w:pPr>
-                              <w:bookmarkStart w:id="90" w:name="_Ref451714394"/>
+                              <w:bookmarkStart w:id="91" w:name="_Ref451714394"/>
                               <w:r>
                                 <w:t xml:space="preserve">Figur </w:t>
                               </w:r>
@@ -7706,10 +7853,10 @@
                                   <w:rPr>
                                     <w:noProof/>
                                   </w:rPr>
-                                  <w:t>2</w:t>
+                                  <w:t>26</w:t>
                                 </w:r>
                               </w:fldSimple>
-                              <w:bookmarkEnd w:id="90"/>
+                              <w:bookmarkEnd w:id="91"/>
                               <w:r>
                                 <w:t>: Covarage af Pristjek220 Unittests</w:t>
                               </w:r>
@@ -7756,7 +7903,7 @@
                             <w:noProof/>
                           </w:rPr>
                         </w:pPr>
-                        <w:bookmarkStart w:id="91" w:name="_Ref451714394"/>
+                        <w:bookmarkStart w:id="92" w:name="_Ref451714394"/>
                         <w:r>
                           <w:t xml:space="preserve">Figur </w:t>
                         </w:r>
@@ -7765,10 +7912,10 @@
                             <w:rPr>
                               <w:noProof/>
                             </w:rPr>
-                            <w:t>2</w:t>
+                            <w:t>26</w:t>
                           </w:r>
                         </w:fldSimple>
-                        <w:bookmarkEnd w:id="91"/>
+                        <w:bookmarkEnd w:id="92"/>
                         <w:r>
                           <w:t>: Covarage af Pristjek220 Unittests</w:t>
                         </w:r>
@@ -7872,6 +8019,7 @@
                                   <w:noProof/>
                                 </w:rPr>
                               </w:pPr>
+                              <w:bookmarkStart w:id="93" w:name="_Ref451778197"/>
                               <w:r>
                                 <w:t xml:space="preserve">Figur </w:t>
                               </w:r>
@@ -7880,9 +8028,10 @@
                                   <w:rPr>
                                     <w:noProof/>
                                   </w:rPr>
-                                  <w:t>1</w:t>
+                                  <w:t>27</w:t>
                                 </w:r>
                               </w:fldSimple>
+                              <w:bookmarkEnd w:id="93"/>
                               <w:r>
                                 <w:t>: Udførelse af unittest i Pristjek220</w:t>
                               </w:r>
@@ -7925,6 +8074,7 @@
                             <w:noProof/>
                           </w:rPr>
                         </w:pPr>
+                        <w:bookmarkStart w:id="94" w:name="_Ref451778197"/>
                         <w:r>
                           <w:t xml:space="preserve">Figur </w:t>
                         </w:r>
@@ -7933,9 +8083,10 @@
                             <w:rPr>
                               <w:noProof/>
                             </w:rPr>
-                            <w:t>1</w:t>
+                            <w:t>27</w:t>
                           </w:r>
                         </w:fldSimple>
+                        <w:bookmarkEnd w:id="94"/>
                         <w:r>
                           <w:t>: Udførelse af unittest i Pristjek220</w:t>
                         </w:r>
@@ -7958,7 +8109,7 @@
         <w:fldChar w:fldCharType="begin"/>
       </w:r>
       <w:r>
-        <w:instrText xml:space="preserve"> REF _Ref451711285 \h </w:instrText>
+        <w:instrText xml:space="preserve"> REF _Ref451778197 \h </w:instrText>
       </w:r>
       <w:r>
         <w:fldChar w:fldCharType="separate"/>
@@ -7970,13 +8121,16 @@
         <w:rPr>
           <w:noProof/>
         </w:rPr>
-        <w:t>1</w:t>
+        <w:t>27</w:t>
       </w:r>
       <w:r>
         <w:fldChar w:fldCharType="end"/>
       </w:r>
       <w:r>
-        <w:t xml:space="preserve"> viser resultatet af Pristjek220 229 automatiserede unittest, hvor der kan ses de alle er godkendt. </w:t>
+        <w:t xml:space="preserve"> </w:t>
+      </w:r>
+      <w:r>
+        <w:t xml:space="preserve">viser resultatet af Pristjek220 229 automatiserede unittest, hvor der kan ses de alle er godkendt. </w:t>
       </w:r>
       <w:r>
         <w:fldChar w:fldCharType="begin"/>
@@ -7994,7 +8148,7 @@
         <w:rPr>
           <w:noProof/>
         </w:rPr>
-        <w:t>2</w:t>
+        <w:t>26</w:t>
       </w:r>
       <w:r>
         <w:fldChar w:fldCharType="end"/>
@@ -8007,11 +8161,11 @@
       <w:pPr>
         <w:pStyle w:val="Heading2"/>
       </w:pPr>
-      <w:bookmarkStart w:id="92" w:name="_Toc451773667"/>
+      <w:bookmarkStart w:id="95" w:name="_Toc451773667"/>
       <w:r>
         <w:t>Integrationstest</w:t>
       </w:r>
-      <w:bookmarkEnd w:id="92"/>
+      <w:bookmarkEnd w:id="95"/>
     </w:p>
     <w:p>
       <w:r>
@@ -8075,9 +8229,9 @@
           <w:szCs w:val="32"/>
         </w:rPr>
       </w:pPr>
-      <w:bookmarkStart w:id="93" w:name="_Toc526573221"/>
-      <w:bookmarkStart w:id="94" w:name="_Toc526492380"/>
-      <w:bookmarkStart w:id="95" w:name="_Toc464367679"/>
+      <w:bookmarkStart w:id="96" w:name="_Toc526573221"/>
+      <w:bookmarkStart w:id="97" w:name="_Toc526492380"/>
+      <w:bookmarkStart w:id="98" w:name="_Toc464367679"/>
       <w:r>
         <w:br w:type="page"/>
       </w:r>
@@ -8086,15 +8240,15 @@
       <w:pPr>
         <w:pStyle w:val="Heading1"/>
       </w:pPr>
-      <w:bookmarkStart w:id="96" w:name="_Toc451773668"/>
+      <w:bookmarkStart w:id="99" w:name="_Toc451773668"/>
       <w:r>
         <w:lastRenderedPageBreak/>
         <w:t>Udviklingsværktøjer</w:t>
       </w:r>
-      <w:bookmarkEnd w:id="93"/>
-      <w:bookmarkEnd w:id="94"/>
-      <w:bookmarkEnd w:id="95"/>
       <w:bookmarkEnd w:id="96"/>
+      <w:bookmarkEnd w:id="97"/>
+      <w:bookmarkEnd w:id="98"/>
+      <w:bookmarkEnd w:id="99"/>
     </w:p>
     <w:p>
       <w:pPr>
@@ -8105,7 +8259,7 @@
       <w:pPr>
         <w:pStyle w:val="Heading2"/>
       </w:pPr>
-      <w:bookmarkStart w:id="97" w:name="_Toc451773669"/>
+      <w:bookmarkStart w:id="100" w:name="_Toc451773669"/>
       <w:r>
         <w:t>Visual</w:t>
       </w:r>
@@ -8137,14 +8291,14 @@
             <w:rPr>
               <w:noProof/>
             </w:rPr>
-            <w:t>[2]</w:t>
+            <w:t>[3]</w:t>
           </w:r>
           <w:r>
             <w:fldChar w:fldCharType="end"/>
           </w:r>
         </w:sdtContent>
       </w:sdt>
-      <w:bookmarkEnd w:id="97"/>
+      <w:bookmarkEnd w:id="100"/>
     </w:p>
     <w:p>
       <w:r>
@@ -8156,7 +8310,7 @@
       <w:pPr>
         <w:pStyle w:val="Heading2"/>
       </w:pPr>
-      <w:bookmarkStart w:id="98" w:name="_Toc451773670"/>
+      <w:bookmarkStart w:id="101" w:name="_Toc451773670"/>
       <w:r>
         <w:t>Microsoft Visio</w:t>
       </w:r>
@@ -8185,14 +8339,14 @@
             <w:rPr>
               <w:noProof/>
             </w:rPr>
-            <w:t>[3]</w:t>
+            <w:t>[4]</w:t>
           </w:r>
           <w:r>
             <w:fldChar w:fldCharType="end"/>
           </w:r>
         </w:sdtContent>
       </w:sdt>
-      <w:bookmarkEnd w:id="98"/>
+      <w:bookmarkEnd w:id="101"/>
     </w:p>
     <w:p>
       <w:pPr>
@@ -8246,7 +8400,7 @@
       <w:pPr>
         <w:pStyle w:val="Heading2"/>
       </w:pPr>
-      <w:bookmarkStart w:id="99" w:name="_Toc451773671"/>
+      <w:bookmarkStart w:id="102" w:name="_Toc451773671"/>
       <w:r>
         <w:t>Microsoft Word</w:t>
       </w:r>
@@ -8275,14 +8429,14 @@
             <w:rPr>
               <w:noProof/>
             </w:rPr>
-            <w:t>[4]</w:t>
+            <w:t>[5]</w:t>
           </w:r>
           <w:r>
             <w:fldChar w:fldCharType="end"/>
           </w:r>
         </w:sdtContent>
       </w:sdt>
-      <w:bookmarkEnd w:id="99"/>
+      <w:bookmarkEnd w:id="102"/>
     </w:p>
     <w:p>
       <w:r>
@@ -8293,7 +8447,7 @@
       <w:pPr>
         <w:pStyle w:val="Heading2"/>
       </w:pPr>
-      <w:bookmarkStart w:id="100" w:name="_Toc451773672"/>
+      <w:bookmarkStart w:id="103" w:name="_Toc451773672"/>
       <w:r>
         <w:t>Scrumwise</w:t>
       </w:r>
@@ -8322,14 +8476,14 @@
             <w:rPr>
               <w:noProof/>
             </w:rPr>
-            <w:t>[5]</w:t>
+            <w:t>[6]</w:t>
           </w:r>
           <w:r>
             <w:fldChar w:fldCharType="end"/>
           </w:r>
         </w:sdtContent>
       </w:sdt>
-      <w:bookmarkEnd w:id="100"/>
+      <w:bookmarkEnd w:id="103"/>
     </w:p>
     <w:p>
       <w:r>
@@ -8340,7 +8494,7 @@
       <w:pPr>
         <w:pStyle w:val="Heading2"/>
       </w:pPr>
-      <w:bookmarkStart w:id="101" w:name="_Toc451773673"/>
+      <w:bookmarkStart w:id="104" w:name="_Toc451773673"/>
       <w:r>
         <w:t>Github</w:t>
       </w:r>
@@ -8369,14 +8523,14 @@
             <w:rPr>
               <w:noProof/>
             </w:rPr>
-            <w:t>[6]</w:t>
+            <w:t>[7]</w:t>
           </w:r>
           <w:r>
             <w:fldChar w:fldCharType="end"/>
           </w:r>
         </w:sdtContent>
       </w:sdt>
-      <w:bookmarkEnd w:id="101"/>
+      <w:bookmarkEnd w:id="104"/>
     </w:p>
     <w:p>
       <w:r>
@@ -8387,7 +8541,7 @@
       <w:pPr>
         <w:pStyle w:val="Heading2"/>
       </w:pPr>
-      <w:bookmarkStart w:id="102" w:name="_Toc451773674"/>
+      <w:bookmarkStart w:id="105" w:name="_Toc451773674"/>
       <w:r>
         <w:t>TortoiseGit</w:t>
       </w:r>
@@ -8416,14 +8570,14 @@
             <w:rPr>
               <w:noProof/>
             </w:rPr>
-            <w:t>[7]</w:t>
+            <w:t>[8]</w:t>
           </w:r>
           <w:r>
             <w:fldChar w:fldCharType="end"/>
           </w:r>
         </w:sdtContent>
       </w:sdt>
-      <w:bookmarkEnd w:id="102"/>
+      <w:bookmarkEnd w:id="105"/>
     </w:p>
     <w:p>
       <w:r>
@@ -8469,12 +8623,12 @@
       <w:pPr>
         <w:pStyle w:val="Heading1"/>
       </w:pPr>
-      <w:bookmarkStart w:id="103" w:name="_Toc451773675"/>
+      <w:bookmarkStart w:id="106" w:name="_Toc451773675"/>
       <w:r>
         <w:lastRenderedPageBreak/>
         <w:t>Frameworks og packages</w:t>
       </w:r>
-      <w:bookmarkEnd w:id="103"/>
+      <w:bookmarkEnd w:id="106"/>
     </w:p>
     <w:p>
       <w:r>
@@ -8485,11 +8639,11 @@
       <w:pPr>
         <w:pStyle w:val="Heading2"/>
       </w:pPr>
-      <w:bookmarkStart w:id="104" w:name="_Toc451773676"/>
+      <w:bookmarkStart w:id="107" w:name="_Toc451773676"/>
       <w:r>
         <w:t>Generelle frameworks</w:t>
       </w:r>
-      <w:bookmarkEnd w:id="104"/>
+      <w:bookmarkEnd w:id="107"/>
     </w:p>
     <w:p>
       <w:pPr>
@@ -8537,11 +8691,11 @@
       <w:pPr>
         <w:pStyle w:val="Heading2"/>
       </w:pPr>
-      <w:bookmarkStart w:id="105" w:name="_Toc451773677"/>
+      <w:bookmarkStart w:id="108" w:name="_Toc451773677"/>
       <w:r>
         <w:t>Test Frameworks</w:t>
       </w:r>
-      <w:bookmarkEnd w:id="105"/>
+      <w:bookmarkEnd w:id="108"/>
     </w:p>
     <w:p>
       <w:pPr>
@@ -8584,11 +8738,11 @@
       <w:pPr>
         <w:pStyle w:val="Heading2"/>
       </w:pPr>
-      <w:bookmarkStart w:id="106" w:name="_Toc451773678"/>
+      <w:bookmarkStart w:id="109" w:name="_Toc451773678"/>
       <w:r>
         <w:t>Gui frameworks</w:t>
       </w:r>
-      <w:bookmarkEnd w:id="106"/>
+      <w:bookmarkEnd w:id="109"/>
     </w:p>
     <w:p>
       <w:pPr>
@@ -8640,7 +8794,7 @@
         <w:br w:type="page"/>
       </w:r>
     </w:p>
-    <w:bookmarkStart w:id="107" w:name="_Toc451773679" w:displacedByCustomXml="next"/>
+    <w:bookmarkStart w:id="110" w:name="_Toc451773679" w:displacedByCustomXml="next"/>
     <w:sdt>
       <w:sdtPr>
         <w:rPr>
@@ -8666,7 +8820,7 @@
           <w:r>
             <w:t>erencer</w:t>
           </w:r>
-          <w:bookmarkEnd w:id="107"/>
+          <w:bookmarkEnd w:id="110"/>
         </w:p>
         <w:sdt>
           <w:sdtPr>
@@ -8708,7 +8862,7 @@
               </w:tblGrid>
               <w:tr>
                 <w:trPr>
-                  <w:divId w:val="601883743"/>
+                  <w:divId w:val="918177699"/>
                   <w:tblCellSpacing w:w="15" w:type="dxa"/>
                 </w:trPr>
                 <w:tc>
@@ -8741,6 +8895,7 @@
                   <w:p>
                     <w:pPr>
                       <w:pStyle w:val="Bibliography"/>
+                      <w:jc w:val="left"/>
                       <w:rPr>
                         <w:noProof/>
                       </w:rPr>
@@ -8748,22 +8903,29 @@
                     <w:r>
                       <w:rPr>
                         <w:noProof/>
-                        <w:lang w:val="en-GB"/>
                       </w:rPr>
-                      <w:t xml:space="preserve">Techopedia, »Component-Based Development (CBD),« 2016. [Online]. Available: https://www.techopedia.com/definition/31002/component-based-development-cbd. </w:t>
+                      <w:t xml:space="preserve">Gruppe7, </w:t>
+                    </w:r>
+                    <w:r>
+                      <w:rPr>
+                        <w:i/>
+                        <w:iCs/>
+                        <w:noProof/>
+                      </w:rPr>
+                      <w:t xml:space="preserve">Brugermanual, </w:t>
                     </w:r>
                     <w:r>
                       <w:rPr>
                         <w:noProof/>
                       </w:rPr>
-                      <w:t>[Senest hentet eller vist den 22 5 2016].</w:t>
+                      <w:t xml:space="preserve">Aarhus: Au, 2016. </w:t>
                     </w:r>
                   </w:p>
                 </w:tc>
               </w:tr>
               <w:tr>
                 <w:trPr>
-                  <w:divId w:val="601883743"/>
+                  <w:divId w:val="918177699"/>
                   <w:tblCellSpacing w:w="15" w:type="dxa"/>
                 </w:trPr>
                 <w:tc>
@@ -8794,6 +8956,7 @@
                   <w:p>
                     <w:pPr>
                       <w:pStyle w:val="Bibliography"/>
+                      <w:jc w:val="left"/>
                       <w:rPr>
                         <w:noProof/>
                       </w:rPr>
@@ -8801,9 +8964,9 @@
                     <w:r>
                       <w:rPr>
                         <w:noProof/>
-                        <w:lang w:val="en-GB"/>
+                        <w:lang w:val="en-US"/>
                       </w:rPr>
-                      <w:t xml:space="preserve">Microsoft, »Visual Studio,« 2016. [Online]. Available: https://www.visualstudio.com/. </w:t>
+                      <w:t xml:space="preserve">Techopedia, »Component-Based Development (CBD),« 2016. [Online]. Available: https://www.techopedia.com/definition/31002/component-based-development-cbd. </w:t>
                     </w:r>
                     <w:r>
                       <w:rPr>
@@ -8816,7 +8979,7 @@
               </w:tr>
               <w:tr>
                 <w:trPr>
-                  <w:divId w:val="601883743"/>
+                  <w:divId w:val="918177699"/>
                   <w:tblCellSpacing w:w="15" w:type="dxa"/>
                 </w:trPr>
                 <w:tc>
@@ -8847,6 +9010,7 @@
                   <w:p>
                     <w:pPr>
                       <w:pStyle w:val="Bibliography"/>
+                      <w:jc w:val="left"/>
                       <w:rPr>
                         <w:noProof/>
                       </w:rPr>
@@ -8854,9 +9018,9 @@
                     <w:r>
                       <w:rPr>
                         <w:noProof/>
-                        <w:lang w:val="en-GB"/>
+                        <w:lang w:val="en-US"/>
                       </w:rPr>
-                      <w:t xml:space="preserve">Microsoft, »Visio,« 2016. [Online]. Available: https://products.office.com/en-us/visio/. </w:t>
+                      <w:t xml:space="preserve">Microsoft, »Visual Studio,« 2016. [Online]. Available: https://www.visualstudio.com/. </w:t>
                     </w:r>
                     <w:r>
                       <w:rPr>
@@ -8869,7 +9033,7 @@
               </w:tr>
               <w:tr>
                 <w:trPr>
-                  <w:divId w:val="601883743"/>
+                  <w:divId w:val="918177699"/>
                   <w:tblCellSpacing w:w="15" w:type="dxa"/>
                 </w:trPr>
                 <w:tc>
@@ -8900,6 +9064,7 @@
                   <w:p>
                     <w:pPr>
                       <w:pStyle w:val="Bibliography"/>
+                      <w:jc w:val="left"/>
                       <w:rPr>
                         <w:noProof/>
                       </w:rPr>
@@ -8907,9 +9072,9 @@
                     <w:r>
                       <w:rPr>
                         <w:noProof/>
-                        <w:lang w:val="en-GB"/>
+                        <w:lang w:val="en-US"/>
                       </w:rPr>
-                      <w:t xml:space="preserve">Microsoft, »Word,« 2016. [Online]. Available: https://products.office.com/en-us/word. </w:t>
+                      <w:t xml:space="preserve">Microsoft, »Visio,« 2016. [Online]. Available: https://products.office.com/en-us/visio/. </w:t>
                     </w:r>
                     <w:r>
                       <w:rPr>
@@ -8922,7 +9087,7 @@
               </w:tr>
               <w:tr>
                 <w:trPr>
-                  <w:divId w:val="601883743"/>
+                  <w:divId w:val="918177699"/>
                   <w:tblCellSpacing w:w="15" w:type="dxa"/>
                 </w:trPr>
                 <w:tc>
@@ -8953,6 +9118,7 @@
                   <w:p>
                     <w:pPr>
                       <w:pStyle w:val="Bibliography"/>
+                      <w:jc w:val="left"/>
                       <w:rPr>
                         <w:noProof/>
                       </w:rPr>
@@ -8960,9 +9126,9 @@
                     <w:r>
                       <w:rPr>
                         <w:noProof/>
-                        <w:lang w:val="en-GB"/>
+                        <w:lang w:val="en-US"/>
                       </w:rPr>
-                      <w:t xml:space="preserve">Scrumwise, »Scrumwise,« 2016. [Online]. Available: https://www.scrumwise.com/. </w:t>
+                      <w:t xml:space="preserve">Microsoft, »Word,« 2016. [Online]. Available: https://products.office.com/en-us/word. </w:t>
                     </w:r>
                     <w:r>
                       <w:rPr>
@@ -8975,7 +9141,7 @@
               </w:tr>
               <w:tr>
                 <w:trPr>
-                  <w:divId w:val="601883743"/>
+                  <w:divId w:val="918177699"/>
                   <w:tblCellSpacing w:w="15" w:type="dxa"/>
                 </w:trPr>
                 <w:tc>
@@ -9006,6 +9172,7 @@
                   <w:p>
                     <w:pPr>
                       <w:pStyle w:val="Bibliography"/>
+                      <w:jc w:val="left"/>
                       <w:rPr>
                         <w:noProof/>
                       </w:rPr>
@@ -9013,9 +9180,9 @@
                     <w:r>
                       <w:rPr>
                         <w:noProof/>
-                        <w:lang w:val="en-GB"/>
+                        <w:lang w:val="en-US"/>
                       </w:rPr>
-                      <w:t xml:space="preserve">Github, »Github,« 2016. [Online]. Available: https://github.com/. </w:t>
+                      <w:t xml:space="preserve">Scrumwise, »Scrumwise,« 2016. [Online]. Available: https://www.scrumwise.com/. </w:t>
                     </w:r>
                     <w:r>
                       <w:rPr>
@@ -9028,7 +9195,7 @@
               </w:tr>
               <w:tr>
                 <w:trPr>
-                  <w:divId w:val="601883743"/>
+                  <w:divId w:val="918177699"/>
                   <w:tblCellSpacing w:w="15" w:type="dxa"/>
                 </w:trPr>
                 <w:tc>
@@ -9059,6 +9226,7 @@
                   <w:p>
                     <w:pPr>
                       <w:pStyle w:val="Bibliography"/>
+                      <w:jc w:val="left"/>
                       <w:rPr>
                         <w:noProof/>
                       </w:rPr>
@@ -9066,7 +9234,61 @@
                     <w:r>
                       <w:rPr>
                         <w:noProof/>
-                        <w:lang w:val="en-GB"/>
+                        <w:lang w:val="en-US"/>
+                      </w:rPr>
+                      <w:t xml:space="preserve">Github, »Github,« 2016. [Online]. Available: https://github.com/. </w:t>
+                    </w:r>
+                    <w:r>
+                      <w:rPr>
+                        <w:noProof/>
+                      </w:rPr>
+                      <w:t>[Senest hentet eller vist den 22 5 2016].</w:t>
+                    </w:r>
+                  </w:p>
+                </w:tc>
+              </w:tr>
+              <w:tr>
+                <w:trPr>
+                  <w:divId w:val="918177699"/>
+                  <w:tblCellSpacing w:w="15" w:type="dxa"/>
+                </w:trPr>
+                <w:tc>
+                  <w:tcPr>
+                    <w:tcW w:w="50" w:type="pct"/>
+                    <w:hideMark/>
+                  </w:tcPr>
+                  <w:p>
+                    <w:pPr>
+                      <w:pStyle w:val="Bibliography"/>
+                      <w:rPr>
+                        <w:noProof/>
+                      </w:rPr>
+                    </w:pPr>
+                    <w:r>
+                      <w:rPr>
+                        <w:noProof/>
+                      </w:rPr>
+                      <w:t xml:space="preserve">[8] </w:t>
+                    </w:r>
+                  </w:p>
+                </w:tc>
+                <w:tc>
+                  <w:tcPr>
+                    <w:tcW w:w="0" w:type="auto"/>
+                    <w:hideMark/>
+                  </w:tcPr>
+                  <w:p>
+                    <w:pPr>
+                      <w:pStyle w:val="Bibliography"/>
+                      <w:jc w:val="left"/>
+                      <w:rPr>
+                        <w:noProof/>
+                      </w:rPr>
+                    </w:pPr>
+                    <w:r>
+                      <w:rPr>
+                        <w:noProof/>
+                        <w:lang w:val="en-US"/>
                       </w:rPr>
                       <w:t xml:space="preserve">TortoiseGit, »TortoiseGit,« 2016. [Online]. Available: https://tortoisegit.org/. </w:t>
                     </w:r>
@@ -9082,7 +9304,7 @@
             </w:tbl>
             <w:p>
               <w:pPr>
-                <w:divId w:val="601883743"/>
+                <w:divId w:val="918177699"/>
                 <w:rPr>
                   <w:rFonts w:eastAsia="Times New Roman"/>
                   <w:noProof/>
@@ -11348,7 +11570,7 @@
     <b:MonthAccessed>5</b:MonthAccessed>
     <b:DayAccessed>22</b:DayAccessed>
     <b:URL>https://www.visualstudio.com/</b:URL>
-    <b:RefOrder>2</b:RefOrder>
+    <b:RefOrder>3</b:RefOrder>
   </b:Source>
   <b:Source>
     <b:Tag>Mic164</b:Tag>
@@ -11365,7 +11587,7 @@
     <b:MonthAccessed>5</b:MonthAccessed>
     <b:DayAccessed>22</b:DayAccessed>
     <b:URL>https://products.office.com/en-us/visio/</b:URL>
-    <b:RefOrder>3</b:RefOrder>
+    <b:RefOrder>4</b:RefOrder>
   </b:Source>
   <b:Source>
     <b:Tag>Mic165</b:Tag>
@@ -11382,7 +11604,7 @@
     <b:MonthAccessed>5</b:MonthAccessed>
     <b:DayAccessed>22</b:DayAccessed>
     <b:URL>https://products.office.com/en-us/word</b:URL>
-    <b:RefOrder>4</b:RefOrder>
+    <b:RefOrder>5</b:RefOrder>
   </b:Source>
   <b:Source>
     <b:Tag>Scr16</b:Tag>
@@ -11399,7 +11621,7 @@
     <b:MonthAccessed>5</b:MonthAccessed>
     <b:DayAccessed>22</b:DayAccessed>
     <b:URL>https://www.scrumwise.com/</b:URL>
-    <b:RefOrder>5</b:RefOrder>
+    <b:RefOrder>6</b:RefOrder>
   </b:Source>
   <b:Source>
     <b:Tag>Git16</b:Tag>
@@ -11416,7 +11638,7 @@
     <b:MonthAccessed>5</b:MonthAccessed>
     <b:DayAccessed>22</b:DayAccessed>
     <b:URL>https://github.com/</b:URL>
-    <b:RefOrder>6</b:RefOrder>
+    <b:RefOrder>7</b:RefOrder>
   </b:Source>
   <b:Source>
     <b:Tag>Tor16</b:Tag>
@@ -11433,7 +11655,7 @@
     <b:MonthAccessed>5</b:MonthAccessed>
     <b:DayAccessed>22</b:DayAccessed>
     <b:URL>https://tortoisegit.org/</b:URL>
-    <b:RefOrder>7</b:RefOrder>
+    <b:RefOrder>8</b:RefOrder>
   </b:Source>
   <b:Source>
     <b:Tag>Tec16</b:Tag>
@@ -11450,13 +11672,32 @@
     <b:MonthAccessed>5</b:MonthAccessed>
     <b:DayAccessed>22</b:DayAccessed>
     <b:URL>https://www.techopedia.com/definition/31002/component-based-development-cbd</b:URL>
+    <b:RefOrder>2</b:RefOrder>
+  </b:Source>
+  <b:Source>
+    <b:Tag>Gru166</b:Tag>
+    <b:SourceType>Misc</b:SourceType>
+    <b:Guid>{5BF16AE8-3B94-4081-B4A4-ADB18379013E}</b:Guid>
+    <b:Author>
+      <b:Author>
+        <b:NameList>
+          <b:Person>
+            <b:Last>Gruppe7</b:Last>
+          </b:Person>
+        </b:NameList>
+      </b:Author>
+    </b:Author>
+    <b:Title>Brugermanual</b:Title>
+    <b:Year>2016</b:Year>
+    <b:City>Aarhus</b:City>
+    <b:Publisher>Au</b:Publisher>
     <b:RefOrder>1</b:RefOrder>
   </b:Source>
 </b:Sources>
 </file>
 
 <file path=customXml/itemProps1.xml><?xml version="1.0" encoding="utf-8"?>
-<ds:datastoreItem xmlns:ds="http://schemas.openxmlformats.org/officeDocument/2006/customXml" ds:itemID="{3E30FF3D-6258-4675-BCBD-06E8138382EC}">
+<ds:datastoreItem xmlns:ds="http://schemas.openxmlformats.org/officeDocument/2006/customXml" ds:itemID="{8298B7D0-7D19-40D5-868C-9B15F1C8714D}">
   <ds:schemaRefs>
     <ds:schemaRef ds:uri="http://schemas.openxmlformats.org/officeDocument/2006/bibliography"/>
   </ds:schemaRefs>

</xml_diff>

<commit_message>
Indsat Dependency træet i dokumentationen
</commit_message>
<xml_diff>
--- a/Bilag/Systemarkitektur.docx
+++ b/Bilag/Systemarkitektur.docx
@@ -4569,14 +4569,27 @@
       <w:r>
         <w:t xml:space="preserve">Figur </w:t>
       </w:r>
-      <w:fldSimple w:instr=" SEQ Figur \* ARABIC ">
-        <w:r>
-          <w:rPr>
-            <w:noProof/>
-          </w:rPr>
-          <w:t>1</w:t>
-        </w:r>
-      </w:fldSimple>
+      <w:r>
+        <w:fldChar w:fldCharType="begin"/>
+      </w:r>
+      <w:r>
+        <w:instrText xml:space="preserve"> SEQ Figur \* ARABIC </w:instrText>
+      </w:r>
+      <w:r>
+        <w:fldChar w:fldCharType="separate"/>
+      </w:r>
+      <w:r>
+        <w:rPr>
+          <w:noProof/>
+        </w:rPr>
+        <w:t>1</w:t>
+      </w:r>
+      <w:r>
+        <w:rPr>
+          <w:noProof/>
+        </w:rPr>
+        <w:fldChar w:fldCharType="end"/>
+      </w:r>
       <w:bookmarkEnd w:id="7"/>
       <w:r>
         <w:t>: RIGT BILLEDE OVER OPSLAG AF ET PRODUKT I PRISTJEK220.</w:t>
@@ -4630,10 +4643,10 @@
             <v:path o:extrusionok="f" gradientshapeok="t" o:connecttype="rect"/>
             <o:lock v:ext="edit" aspectratio="t"/>
           </v:shapetype>
-          <v:shape id="_x0000_i1025" type="#_x0000_t75" style="width:322.05pt;height:245pt" o:ole="">
+          <v:shape id="_x0000_i1025" type="#_x0000_t75" style="width:322.2pt;height:244.8pt" o:ole="">
             <v:imagedata r:id="rId9" o:title=""/>
           </v:shape>
-          <o:OLEObject Type="Embed" ProgID="Visio.Drawing.15" ShapeID="_x0000_i1025" DrawAspect="Content" ObjectID="_1525520761" r:id="rId10"/>
+          <o:OLEObject Type="Embed" ProgID="Visio.Drawing.15" ShapeID="_x0000_i1025" DrawAspect="Content" ObjectID="_1525674639" r:id="rId10"/>
         </w:object>
       </w:r>
     </w:p>
@@ -4645,14 +4658,27 @@
       <w:r>
         <w:t xml:space="preserve">Figur </w:t>
       </w:r>
-      <w:fldSimple w:instr=" SEQ Figur \* ARABIC ">
-        <w:r>
-          <w:rPr>
-            <w:noProof/>
-          </w:rPr>
-          <w:t>2</w:t>
-        </w:r>
-      </w:fldSimple>
+      <w:r>
+        <w:fldChar w:fldCharType="begin"/>
+      </w:r>
+      <w:r>
+        <w:instrText xml:space="preserve"> SEQ Figur \* ARABIC </w:instrText>
+      </w:r>
+      <w:r>
+        <w:fldChar w:fldCharType="separate"/>
+      </w:r>
+      <w:r>
+        <w:rPr>
+          <w:noProof/>
+        </w:rPr>
+        <w:t>2</w:t>
+      </w:r>
+      <w:r>
+        <w:rPr>
+          <w:noProof/>
+        </w:rPr>
+        <w:fldChar w:fldCharType="end"/>
+      </w:r>
       <w:bookmarkEnd w:id="11"/>
       <w:r>
         <w:t>: Aktør kontekst diagram for Pristjek220</w:t>
@@ -4848,6 +4874,7 @@
           <w:id w:val="-203561443"/>
           <w:citation/>
         </w:sdtPr>
+        <w:sdtEndPr/>
         <w:sdtContent>
           <w:r>
             <w:fldChar w:fldCharType="begin"/>
@@ -4895,10 +4922,10 @@
       </w:pPr>
       <w:r>
         <w:object w:dxaOrig="13081" w:dyaOrig="5716" w14:anchorId="55337BAD">
-          <v:shape id="_x0000_i1026" type="#_x0000_t75" style="width:481.1pt;height:211pt" o:ole="">
+          <v:shape id="_x0000_i1026" type="#_x0000_t75" style="width:481.2pt;height:211.2pt" o:ole="">
             <v:imagedata r:id="rId11" o:title=""/>
           </v:shape>
-          <o:OLEObject Type="Embed" ProgID="Visio.Drawing.15" ShapeID="_x0000_i1026" DrawAspect="Content" ObjectID="_1525520762" r:id="rId12"/>
+          <o:OLEObject Type="Embed" ProgID="Visio.Drawing.15" ShapeID="_x0000_i1026" DrawAspect="Content" ObjectID="_1525674640" r:id="rId12"/>
         </w:object>
       </w:r>
     </w:p>
@@ -4910,14 +4937,27 @@
       <w:r>
         <w:t xml:space="preserve">Figur </w:t>
       </w:r>
-      <w:fldSimple w:instr=" SEQ Figur \* ARABIC ">
-        <w:r>
-          <w:rPr>
-            <w:noProof/>
-          </w:rPr>
-          <w:t>3</w:t>
-        </w:r>
-      </w:fldSimple>
+      <w:r>
+        <w:fldChar w:fldCharType="begin"/>
+      </w:r>
+      <w:r>
+        <w:instrText xml:space="preserve"> SEQ Figur \* ARABIC </w:instrText>
+      </w:r>
+      <w:r>
+        <w:fldChar w:fldCharType="separate"/>
+      </w:r>
+      <w:r>
+        <w:rPr>
+          <w:noProof/>
+        </w:rPr>
+        <w:t>3</w:t>
+      </w:r>
+      <w:r>
+        <w:rPr>
+          <w:noProof/>
+        </w:rPr>
+        <w:fldChar w:fldCharType="end"/>
+      </w:r>
       <w:bookmarkEnd w:id="14"/>
       <w:r>
         <w:t>: Domæne model af Pristjek220</w:t>
@@ -5090,10 +5130,10 @@
       </w:pPr>
       <w:r>
         <w:object w:dxaOrig="17977" w:dyaOrig="10212" w14:anchorId="3A5DC129">
-          <v:shape id="_x0000_i1027" type="#_x0000_t75" style="width:401.85pt;height:228.85pt" o:ole="">
+          <v:shape id="_x0000_i1027" type="#_x0000_t75" style="width:402pt;height:228.6pt" o:ole="">
             <v:imagedata r:id="rId13" o:title=""/>
           </v:shape>
-          <o:OLEObject Type="Embed" ProgID="Visio.Drawing.15" ShapeID="_x0000_i1027" DrawAspect="Content" ObjectID="_1525520763" r:id="rId14"/>
+          <o:OLEObject Type="Embed" ProgID="Visio.Drawing.15" ShapeID="_x0000_i1027" DrawAspect="Content" ObjectID="_1525674641" r:id="rId14"/>
         </w:object>
       </w:r>
     </w:p>
@@ -5105,14 +5145,27 @@
       <w:r>
         <w:t xml:space="preserve">Figur </w:t>
       </w:r>
-      <w:fldSimple w:instr=" SEQ Figur \* ARABIC ">
-        <w:r>
-          <w:rPr>
-            <w:noProof/>
-          </w:rPr>
-          <w:t>4</w:t>
-        </w:r>
-      </w:fldSimple>
+      <w:r>
+        <w:fldChar w:fldCharType="begin"/>
+      </w:r>
+      <w:r>
+        <w:instrText xml:space="preserve"> SEQ Figur \* ARABIC </w:instrText>
+      </w:r>
+      <w:r>
+        <w:fldChar w:fldCharType="separate"/>
+      </w:r>
+      <w:r>
+        <w:rPr>
+          <w:noProof/>
+        </w:rPr>
+        <w:t>4</w:t>
+      </w:r>
+      <w:r>
+        <w:rPr>
+          <w:noProof/>
+        </w:rPr>
+        <w:fldChar w:fldCharType="end"/>
+      </w:r>
       <w:bookmarkEnd w:id="17"/>
       <w:r>
         <w:t>: Package</w:t>
@@ -5184,10 +5237,10 @@
       </w:pPr>
       <w:r>
         <w:object w:dxaOrig="21061" w:dyaOrig="15976" w14:anchorId="157349D0">
-          <v:shape id="_x0000_i1028" type="#_x0000_t75" style="width:481.1pt;height:235.55pt" o:ole="">
+          <v:shape id="_x0000_i1028" type="#_x0000_t75" style="width:481.2pt;height:235.8pt" o:ole="">
             <v:imagedata r:id="rId15" o:title="" cropbottom="23190f"/>
           </v:shape>
-          <o:OLEObject Type="Embed" ProgID="Visio.Drawing.15" ShapeID="_x0000_i1028" DrawAspect="Content" ObjectID="_1525520764" r:id="rId16"/>
+          <o:OLEObject Type="Embed" ProgID="Visio.Drawing.15" ShapeID="_x0000_i1028" DrawAspect="Content" ObjectID="_1525674642" r:id="rId16"/>
         </w:object>
       </w:r>
     </w:p>
@@ -5199,14 +5252,27 @@
       <w:r>
         <w:t xml:space="preserve">Figur </w:t>
       </w:r>
-      <w:fldSimple w:instr=" SEQ Figur \* ARABIC ">
-        <w:r>
-          <w:rPr>
-            <w:noProof/>
-          </w:rPr>
-          <w:t>5</w:t>
-        </w:r>
-      </w:fldSimple>
+      <w:r>
+        <w:fldChar w:fldCharType="begin"/>
+      </w:r>
+      <w:r>
+        <w:instrText xml:space="preserve"> SEQ Figur \* ARABIC </w:instrText>
+      </w:r>
+      <w:r>
+        <w:fldChar w:fldCharType="separate"/>
+      </w:r>
+      <w:r>
+        <w:rPr>
+          <w:noProof/>
+        </w:rPr>
+        <w:t>5</w:t>
+      </w:r>
+      <w:r>
+        <w:rPr>
+          <w:noProof/>
+        </w:rPr>
+        <w:fldChar w:fldCharType="end"/>
+      </w:r>
       <w:bookmarkEnd w:id="19"/>
       <w:r>
         <w:t>: Pristjek220Info package</w:t>
@@ -5334,10 +5400,10 @@
       </w:pPr>
       <w:r>
         <w:object w:dxaOrig="7860" w:dyaOrig="4996" w14:anchorId="537BA37C">
-          <v:shape id="_x0000_i1029" type="#_x0000_t75" style="width:391.8pt;height:249.5pt" o:ole="">
+          <v:shape id="_x0000_i1029" type="#_x0000_t75" style="width:391.8pt;height:249.6pt" o:ole="">
             <v:imagedata r:id="rId17" o:title=""/>
           </v:shape>
-          <o:OLEObject Type="Embed" ProgID="Visio.Drawing.15" ShapeID="_x0000_i1029" DrawAspect="Content" ObjectID="_1525520765" r:id="rId18"/>
+          <o:OLEObject Type="Embed" ProgID="Visio.Drawing.15" ShapeID="_x0000_i1029" DrawAspect="Content" ObjectID="_1525674643" r:id="rId18"/>
         </w:object>
       </w:r>
     </w:p>
@@ -5350,14 +5416,27 @@
       <w:r>
         <w:t xml:space="preserve">Figur </w:t>
       </w:r>
-      <w:fldSimple w:instr=" SEQ Figur \* ARABIC ">
-        <w:r>
-          <w:rPr>
-            <w:noProof/>
-          </w:rPr>
-          <w:t>6</w:t>
-        </w:r>
-      </w:fldSimple>
+      <w:r>
+        <w:fldChar w:fldCharType="begin"/>
+      </w:r>
+      <w:r>
+        <w:instrText xml:space="preserve"> SEQ Figur \* ARABIC </w:instrText>
+      </w:r>
+      <w:r>
+        <w:fldChar w:fldCharType="separate"/>
+      </w:r>
+      <w:r>
+        <w:rPr>
+          <w:noProof/>
+        </w:rPr>
+        <w:t>6</w:t>
+      </w:r>
+      <w:r>
+        <w:rPr>
+          <w:noProof/>
+        </w:rPr>
+        <w:fldChar w:fldCharType="end"/>
+      </w:r>
       <w:bookmarkEnd w:id="20"/>
       <w:r>
         <w:t>: SD beskrivelse af hvordan Repository pattern virker</w:t>
@@ -5397,56 +5476,153 @@
         <w:t>er hvordan repository pattern’et</w:t>
       </w:r>
       <w:r>
-        <w:t xml:space="preserve"> virker. Det står for at kalde de forskellig </w:t>
-      </w:r>
-      <w:bookmarkStart w:id="22" w:name="_GoBack"/>
+        <w:t xml:space="preserve"> virker. Det står for at kalde de forskellig metoder på databasen, fra de forskellige models. I eksemplet er der taget udgangspunkt i</w:t>
+      </w:r>
+      <w:r>
+        <w:t>,</w:t>
+      </w:r>
+      <w:r>
+        <w:t xml:space="preserve"> hvordan man kan ændre navnet på et produkt. Først kan mode</w:t>
+      </w:r>
+      <w:r>
+        <w:t>l</w:t>
+      </w:r>
+      <w:r>
+        <w:t>len</w:t>
+      </w:r>
+      <w:r>
+        <w:t xml:space="preserve"> lave en get </w:t>
+      </w:r>
+      <w:r>
+        <w:t xml:space="preserve">kald </w:t>
+      </w:r>
+      <w:r>
+        <w:t>på det ønskede repository</w:t>
+      </w:r>
+      <w:r>
+        <w:t xml:space="preserve"> gennem UnitOfWork</w:t>
+      </w:r>
+      <w:r>
+        <w:t xml:space="preserve">, derefter kan der laves en find, på det modtagende repository. Derefter laver repositoryet, en find ned på dataContext, som så sender den med tilbage til modellen. Derefter kan navnet </w:t>
+      </w:r>
+      <w:r>
+        <w:t>ændres, og til slut kaldes der S</w:t>
+      </w:r>
+      <w:r>
+        <w:t>aveChanges for at det sendes til databasen.</w:t>
+      </w:r>
+    </w:p>
+    <w:p>
+      <w:r>
+        <w:t xml:space="preserve">På </w:t>
+      </w:r>
+      <w:r>
+        <w:fldChar w:fldCharType="begin"/>
+      </w:r>
+      <w:r>
+        <w:instrText xml:space="preserve"> REF _Ref449104561 \h </w:instrText>
+      </w:r>
+      <w:r>
+        <w:fldChar w:fldCharType="separate"/>
+      </w:r>
+      <w:r>
+        <w:t xml:space="preserve">Figur </w:t>
+      </w:r>
+      <w:r>
+        <w:rPr>
+          <w:noProof/>
+        </w:rPr>
+        <w:t>6</w:t>
+      </w:r>
+      <w:r>
+        <w:fldChar w:fldCharType="end"/>
+      </w:r>
+      <w:r>
+        <w:t xml:space="preserve"> er der blevet valgt kun at illustrer en funktion, for repository pattern’et da funktionalliteten af de forskellige repositories er meget ens. Det er vist på </w:t>
+      </w:r>
+      <w:r>
+        <w:fldChar w:fldCharType="begin"/>
+      </w:r>
+      <w:r>
+        <w:instrText xml:space="preserve"> REF _Ref449104561 \h </w:instrText>
+      </w:r>
+      <w:r>
+        <w:fldChar w:fldCharType="separate"/>
+      </w:r>
+      <w:r>
+        <w:t xml:space="preserve">Figur </w:t>
+      </w:r>
+      <w:r>
+        <w:rPr>
+          <w:noProof/>
+        </w:rPr>
+        <w:t>6</w:t>
+      </w:r>
+      <w:r>
+        <w:fldChar w:fldCharType="end"/>
+      </w:r>
+      <w:r>
+        <w:t>,</w:t>
+      </w:r>
+      <w:r>
+        <w:t xml:space="preserve"> hvor XXXX repræsentere de forskellige repositories. Derudover er der kun valgt at vise et diagram for at ændre på en entitet, da det at tilføje og fjerne</w:t>
+      </w:r>
+      <w:r>
+        <w:t>,</w:t>
+      </w:r>
+      <w:r>
+        <w:t xml:space="preserve"> har samme sekvens</w:t>
+      </w:r>
+      <w:r>
+        <w:t>. Det</w:t>
+      </w:r>
+      <w:r>
+        <w:t xml:space="preserve"> </w:t>
+      </w:r>
+      <w:r>
+        <w:t>m</w:t>
+      </w:r>
+      <w:r>
+        <w:t>ed at gå ud til databasen</w:t>
+      </w:r>
+      <w:r>
+        <w:t xml:space="preserve"> og</w:t>
+      </w:r>
+      <w:r>
+        <w:t xml:space="preserve"> tilføje eller fjerne noget og</w:t>
+      </w:r>
+      <w:r>
+        <w:t xml:space="preserve"> derefter gemme, er ens for dem alle</w:t>
+      </w:r>
+      <w:r>
+        <w:t>. Hvilket også sker gennem sekvensen af en ændring.</w:t>
+      </w:r>
+    </w:p>
+    <w:p>
+      <w:pPr>
+        <w:pStyle w:val="Heading2"/>
+      </w:pPr>
+      <w:bookmarkStart w:id="22" w:name="_Toc451773644"/>
+      <w:r>
+        <w:t xml:space="preserve">Business Logic Layer - </w:t>
+      </w:r>
+      <w:r>
+        <w:t>Shared functionalities</w:t>
+      </w:r>
       <w:bookmarkEnd w:id="22"/>
-      <w:r>
-        <w:t>metoder på databasen, fra de forskellige models. I eksemplet er der taget udgangspunkt i</w:t>
-      </w:r>
-      <w:r>
-        <w:t>,</w:t>
-      </w:r>
-      <w:r>
-        <w:t xml:space="preserve"> hvordan man kan ændre navnet på et produkt. Først kan mode</w:t>
-      </w:r>
-      <w:r>
-        <w:t>l</w:t>
-      </w:r>
-      <w:r>
-        <w:t>len</w:t>
-      </w:r>
-      <w:r>
-        <w:t xml:space="preserve"> lave en get </w:t>
-      </w:r>
-      <w:r>
-        <w:t xml:space="preserve">kald </w:t>
-      </w:r>
-      <w:r>
-        <w:t>på det ønskede repository</w:t>
-      </w:r>
-      <w:r>
-        <w:t xml:space="preserve"> gennem UnitOfWork</w:t>
-      </w:r>
-      <w:r>
-        <w:t xml:space="preserve">, derefter kan der laves en find, på det modtagende repository. Derefter laver repositoryet, en find ned på dataContext, som så sender den med tilbage til modellen. Derefter kan navnet </w:t>
-      </w:r>
-      <w:r>
-        <w:t>ændres, og til slut kaldes der S</w:t>
-      </w:r>
-      <w:r>
-        <w:t>aveChanges for at det sendes til databasen.</w:t>
-      </w:r>
-    </w:p>
-    <w:p>
-      <w:r>
-        <w:t xml:space="preserve">På </w:t>
+    </w:p>
+    <w:p>
+      <w:r>
+        <w:t xml:space="preserve">Shared functionalities indeholder </w:t>
+      </w:r>
+      <w:r>
+        <w:t xml:space="preserve">de funktioner som både Consumer GUI og Administrations GUI bruger. Dette involver Autocomplete og DatabaseFunctions klasserne som kan ses på </w:t>
       </w:r>
       <w:r>
         <w:fldChar w:fldCharType="begin"/>
       </w:r>
       <w:r>
-        <w:instrText xml:space="preserve"> REF _Ref449104561 \h </w:instrText>
+        <w:instrText xml:space="preserve"> REF _Ref451698083 \h </w:instrText>
       </w:r>
       <w:r>
         <w:fldChar w:fldCharType="separate"/>
@@ -5458,114 +5634,12 @@
         <w:rPr>
           <w:noProof/>
         </w:rPr>
-        <w:t>6</w:t>
+        <w:t>7</w:t>
       </w:r>
       <w:r>
         <w:fldChar w:fldCharType="end"/>
       </w:r>
       <w:r>
-        <w:t xml:space="preserve"> er der blevet valgt kun at illustrer en funktion, for repository pattern’et da funktionalliteten af de forskellige repositories er meget ens. Det er vist på </w:t>
-      </w:r>
-      <w:r>
-        <w:fldChar w:fldCharType="begin"/>
-      </w:r>
-      <w:r>
-        <w:instrText xml:space="preserve"> REF _Ref449104561 \h </w:instrText>
-      </w:r>
-      <w:r>
-        <w:fldChar w:fldCharType="separate"/>
-      </w:r>
-      <w:r>
-        <w:t xml:space="preserve">Figur </w:t>
-      </w:r>
-      <w:r>
-        <w:rPr>
-          <w:noProof/>
-        </w:rPr>
-        <w:t>6</w:t>
-      </w:r>
-      <w:r>
-        <w:fldChar w:fldCharType="end"/>
-      </w:r>
-      <w:r>
-        <w:t>,</w:t>
-      </w:r>
-      <w:r>
-        <w:t xml:space="preserve"> hvor XXXX repræsentere de forskellige repositories. Derudover er der kun valgt at vise et diagram for at ændre på en entitet, da det at tilføje og fjerne</w:t>
-      </w:r>
-      <w:r>
-        <w:t>,</w:t>
-      </w:r>
-      <w:r>
-        <w:t xml:space="preserve"> har samme sekvens</w:t>
-      </w:r>
-      <w:r>
-        <w:t>. Det</w:t>
-      </w:r>
-      <w:r>
-        <w:t xml:space="preserve"> </w:t>
-      </w:r>
-      <w:r>
-        <w:t>m</w:t>
-      </w:r>
-      <w:r>
-        <w:t>ed at gå ud til databasen</w:t>
-      </w:r>
-      <w:r>
-        <w:t xml:space="preserve"> og</w:t>
-      </w:r>
-      <w:r>
-        <w:t xml:space="preserve"> tilføje eller fjerne noget og</w:t>
-      </w:r>
-      <w:r>
-        <w:t xml:space="preserve"> derefter gemme, er ens for dem alle</w:t>
-      </w:r>
-      <w:r>
-        <w:t>. Hvilket også sker gennem sekvensen af en ændring.</w:t>
-      </w:r>
-    </w:p>
-    <w:p>
-      <w:pPr>
-        <w:pStyle w:val="Heading2"/>
-      </w:pPr>
-      <w:bookmarkStart w:id="23" w:name="_Toc451773644"/>
-      <w:r>
-        <w:t xml:space="preserve">Business Logic Layer - </w:t>
-      </w:r>
-      <w:r>
-        <w:t>Shared functionalities</w:t>
-      </w:r>
-      <w:bookmarkEnd w:id="23"/>
-    </w:p>
-    <w:p>
-      <w:r>
-        <w:t xml:space="preserve">Shared functionalities indeholder </w:t>
-      </w:r>
-      <w:r>
-        <w:t xml:space="preserve">de funktioner som både Consumer GUI og Administrations GUI bruger. Dette involver Autocomplete og DatabaseFunctions klasserne som kan ses på </w:t>
-      </w:r>
-      <w:r>
-        <w:fldChar w:fldCharType="begin"/>
-      </w:r>
-      <w:r>
-        <w:instrText xml:space="preserve"> REF _Ref451698083 \h </w:instrText>
-      </w:r>
-      <w:r>
-        <w:fldChar w:fldCharType="separate"/>
-      </w:r>
-      <w:r>
-        <w:t xml:space="preserve">Figur </w:t>
-      </w:r>
-      <w:r>
-        <w:rPr>
-          <w:noProof/>
-        </w:rPr>
-        <w:t>7</w:t>
-      </w:r>
-      <w:r>
-        <w:fldChar w:fldCharType="end"/>
-      </w:r>
-      <w:r>
         <w:t xml:space="preserve">. DatabaseFunctions har kun en funktion, denne </w:t>
       </w:r>
       <w:r>
@@ -5581,10 +5655,10 @@
       </w:pPr>
       <w:r>
         <w:object w:dxaOrig="20191" w:dyaOrig="16321" w14:anchorId="0BC4E844">
-          <v:shape id="_x0000_i1030" type="#_x0000_t75" style="width:386.8pt;height:278.5pt" o:ole="">
+          <v:shape id="_x0000_i1030" type="#_x0000_t75" style="width:386.4pt;height:278.4pt" o:ole="">
             <v:imagedata r:id="rId19" o:title="" cropbottom="33863f" cropleft="29944f"/>
           </v:shape>
-          <o:OLEObject Type="Embed" ProgID="Visio.Drawing.15" ShapeID="_x0000_i1030" DrawAspect="Content" ObjectID="_1525520766" r:id="rId20"/>
+          <o:OLEObject Type="Embed" ProgID="Visio.Drawing.15" ShapeID="_x0000_i1030" DrawAspect="Content" ObjectID="_1525674644" r:id="rId20"/>
         </w:object>
       </w:r>
     </w:p>
@@ -5592,19 +5666,32 @@
       <w:pPr>
         <w:pStyle w:val="Caption"/>
       </w:pPr>
-      <w:bookmarkStart w:id="24" w:name="_Ref451698083"/>
+      <w:bookmarkStart w:id="23" w:name="_Ref451698083"/>
       <w:r>
         <w:t xml:space="preserve">Figur </w:t>
       </w:r>
-      <w:fldSimple w:instr=" SEQ Figur \* ARABIC ">
-        <w:r>
-          <w:rPr>
-            <w:noProof/>
-          </w:rPr>
-          <w:t>7</w:t>
-        </w:r>
-      </w:fldSimple>
-      <w:bookmarkEnd w:id="24"/>
+      <w:r>
+        <w:fldChar w:fldCharType="begin"/>
+      </w:r>
+      <w:r>
+        <w:instrText xml:space="preserve"> SEQ Figur \* ARABIC </w:instrText>
+      </w:r>
+      <w:r>
+        <w:fldChar w:fldCharType="separate"/>
+      </w:r>
+      <w:r>
+        <w:rPr>
+          <w:noProof/>
+        </w:rPr>
+        <w:t>7</w:t>
+      </w:r>
+      <w:r>
+        <w:rPr>
+          <w:noProof/>
+        </w:rPr>
+        <w:fldChar w:fldCharType="end"/>
+      </w:r>
+      <w:bookmarkEnd w:id="23"/>
       <w:r>
         <w:t>: Sharedfunctionalities package</w:t>
       </w:r>
@@ -5664,12 +5751,12 @@
       <w:pPr>
         <w:pStyle w:val="Heading3"/>
       </w:pPr>
-      <w:bookmarkStart w:id="25" w:name="_Toc451773645"/>
+      <w:bookmarkStart w:id="24" w:name="_Toc451773645"/>
       <w:r>
         <w:lastRenderedPageBreak/>
         <w:t>Autofuldførelse</w:t>
       </w:r>
-      <w:bookmarkEnd w:id="25"/>
+      <w:bookmarkEnd w:id="24"/>
     </w:p>
     <w:p>
       <w:pPr>
@@ -5677,10 +5764,10 @@
       </w:pPr>
       <w:r>
         <w:object w:dxaOrig="10126" w:dyaOrig="4531" w14:anchorId="2C3FEFE6">
-          <v:shape id="_x0000_i1031" type="#_x0000_t75" style="width:481.65pt;height:215.45pt" o:ole="">
+          <v:shape id="_x0000_i1031" type="#_x0000_t75" style="width:481.2pt;height:215.4pt" o:ole="">
             <v:imagedata r:id="rId21" o:title=""/>
           </v:shape>
-          <o:OLEObject Type="Embed" ProgID="Visio.Drawing.15" ShapeID="_x0000_i1031" DrawAspect="Content" ObjectID="_1525520767" r:id="rId22"/>
+          <o:OLEObject Type="Embed" ProgID="Visio.Drawing.15" ShapeID="_x0000_i1031" DrawAspect="Content" ObjectID="_1525674645" r:id="rId22"/>
         </w:object>
       </w:r>
     </w:p>
@@ -5688,19 +5775,35 @@
       <w:pPr>
         <w:pStyle w:val="Caption"/>
       </w:pPr>
-      <w:bookmarkStart w:id="26" w:name="_Ref446263770"/>
+      <w:bookmarkStart w:id="25" w:name="_Ref446263770"/>
       <w:r>
         <w:t xml:space="preserve">Figur </w:t>
       </w:r>
-      <w:fldSimple w:instr=" SEQ Figur \* ARABIC ">
-        <w:r>
-          <w:rPr>
-            <w:noProof/>
-          </w:rPr>
-          <w:t>8</w:t>
-        </w:r>
-      </w:fldSimple>
-      <w:bookmarkEnd w:id="26"/>
+      <w:r>
+        <w:fldChar w:fldCharType="begin"/>
+      </w:r>
+      <w:r>
+        <w:instrText xml:space="preserve"> SEQ Figur </w:instrText>
+      </w:r>
+      <w:r>
+        <w:instrText xml:space="preserve">\* ARABIC </w:instrText>
+      </w:r>
+      <w:r>
+        <w:fldChar w:fldCharType="separate"/>
+      </w:r>
+      <w:r>
+        <w:rPr>
+          <w:noProof/>
+        </w:rPr>
+        <w:t>8</w:t>
+      </w:r>
+      <w:r>
+        <w:rPr>
+          <w:noProof/>
+        </w:rPr>
+        <w:fldChar w:fldCharType="end"/>
+      </w:r>
+      <w:bookmarkEnd w:id="25"/>
       <w:r>
         <w:t xml:space="preserve">: Sekvens diagram for </w:t>
       </w:r>
@@ -5772,12 +5875,12 @@
       <w:pPr>
         <w:pStyle w:val="Heading2"/>
       </w:pPr>
-      <w:bookmarkStart w:id="27" w:name="_Toc451773646"/>
+      <w:bookmarkStart w:id="26" w:name="_Toc451773646"/>
       <w:r>
         <w:lastRenderedPageBreak/>
         <w:t>Consumer</w:t>
       </w:r>
-      <w:bookmarkEnd w:id="27"/>
+      <w:bookmarkEnd w:id="26"/>
     </w:p>
     <w:p>
       <w:r>
@@ -5848,10 +5951,10 @@
       </w:pPr>
       <w:r>
         <w:object w:dxaOrig="11251" w:dyaOrig="15781" w14:anchorId="56AD6B2D">
-          <v:shape id="_x0000_i1032" type="#_x0000_t75" style="width:358.35pt;height:297.5pt" o:ole="">
+          <v:shape id="_x0000_i1032" type="#_x0000_t75" style="width:358.2pt;height:297.6pt" o:ole="">
             <v:imagedata r:id="rId23" o:title="" cropbottom="26873f"/>
           </v:shape>
-          <o:OLEObject Type="Embed" ProgID="Visio.Drawing.15" ShapeID="_x0000_i1032" DrawAspect="Content" ObjectID="_1525520768" r:id="rId24"/>
+          <o:OLEObject Type="Embed" ProgID="Visio.Drawing.15" ShapeID="_x0000_i1032" DrawAspect="Content" ObjectID="_1525674646" r:id="rId24"/>
         </w:object>
       </w:r>
     </w:p>
@@ -5862,7 +5965,7 @@
           <w:lang w:val="en-GB"/>
         </w:rPr>
       </w:pPr>
-      <w:bookmarkStart w:id="28" w:name="_Ref451700564"/>
+      <w:bookmarkStart w:id="27" w:name="_Ref451700564"/>
       <w:r>
         <w:rPr>
           <w:lang w:val="en-GB"/>
@@ -5891,7 +5994,7 @@
       <w:r>
         <w:fldChar w:fldCharType="end"/>
       </w:r>
-      <w:bookmarkEnd w:id="28"/>
+      <w:bookmarkEnd w:id="27"/>
       <w:r>
         <w:rPr>
           <w:lang w:val="en-GB"/>
@@ -5912,20 +6015,20 @@
       </w:pPr>
       <w:r>
         <w:object w:dxaOrig="16868" w:dyaOrig="8190" w14:anchorId="6D0ACA79">
-          <v:shape id="_x0000_i1033" type="#_x0000_t75" style="width:496.75pt;height:260.65pt" o:ole="">
+          <v:shape id="_x0000_i1033" type="#_x0000_t75" style="width:496.8pt;height:261pt" o:ole="">
             <v:imagedata r:id="rId25" o:title="" cropbottom="18365f" cropleft="21305f" cropright="480f"/>
           </v:shape>
-          <o:OLEObject Type="Embed" ProgID="Visio.Drawing.15" ShapeID="_x0000_i1033" DrawAspect="Content" ObjectID="_1525520769" r:id="rId26"/>
+          <o:OLEObject Type="Embed" ProgID="Visio.Drawing.15" ShapeID="_x0000_i1033" DrawAspect="Content" ObjectID="_1525674647" r:id="rId26"/>
         </w:object>
       </w:r>
-      <w:bookmarkStart w:id="29" w:name="_Toc443577276"/>
-      <w:bookmarkStart w:id="30" w:name="_Toc445051113"/>
+      <w:bookmarkStart w:id="28" w:name="_Toc443577276"/>
+      <w:bookmarkStart w:id="29" w:name="_Toc445051113"/>
     </w:p>
     <w:p>
       <w:pPr>
         <w:pStyle w:val="Caption"/>
       </w:pPr>
-      <w:bookmarkStart w:id="31" w:name="_Ref451702186"/>
+      <w:bookmarkStart w:id="30" w:name="_Ref451702186"/>
       <w:r>
         <w:t xml:space="preserve">Figur </w:t>
       </w:r>
@@ -5947,59 +6050,59 @@
       <w:r>
         <w:fldChar w:fldCharType="end"/>
       </w:r>
+      <w:bookmarkEnd w:id="30"/>
+      <w:r>
+        <w:t>: Consumer GUI package</w:t>
+      </w:r>
+    </w:p>
+    <w:p>
+      <w:r>
+        <w:fldChar w:fldCharType="begin"/>
+      </w:r>
+      <w:r>
+        <w:instrText xml:space="preserve"> REF _Ref451702186 \h </w:instrText>
+      </w:r>
+      <w:r>
+        <w:fldChar w:fldCharType="separate"/>
+      </w:r>
+      <w:r>
+        <w:t xml:space="preserve">Figur </w:t>
+      </w:r>
+      <w:r>
+        <w:rPr>
+          <w:noProof/>
+        </w:rPr>
+        <w:t>10</w:t>
+      </w:r>
+      <w:r>
+        <w:fldChar w:fldCharType="end"/>
+      </w:r>
+      <w:r>
+        <w:t xml:space="preserve"> viser indholdet af </w:t>
+      </w:r>
+      <w:r>
+        <w:t>Consumer GUI pakken, og den relationer til de andre pakker. In</w:t>
+      </w:r>
+      <w:r>
+        <w:t>de i Consumer GUI pakken ligger ConsumerViewModellen som er det overordnet vindue hvor de andre viewmodeller ligger under, som der kan skiftes imellem gennem menuen.</w:t>
+      </w:r>
+    </w:p>
+    <w:p>
+      <w:pPr>
+        <w:pStyle w:val="Heading3"/>
+      </w:pPr>
+      <w:bookmarkStart w:id="31" w:name="_Toc443577284"/>
+      <w:bookmarkStart w:id="32" w:name="_Toc445051115"/>
+      <w:bookmarkStart w:id="33" w:name="_Toc451773647"/>
+      <w:r>
+        <w:t xml:space="preserve">Indtast </w:t>
+      </w:r>
       <w:bookmarkEnd w:id="31"/>
-      <w:r>
-        <w:t>: Consumer GUI package</w:t>
-      </w:r>
-    </w:p>
-    <w:p>
-      <w:r>
-        <w:fldChar w:fldCharType="begin"/>
-      </w:r>
-      <w:r>
-        <w:instrText xml:space="preserve"> REF _Ref451702186 \h </w:instrText>
-      </w:r>
-      <w:r>
-        <w:fldChar w:fldCharType="separate"/>
-      </w:r>
-      <w:r>
-        <w:t xml:space="preserve">Figur </w:t>
-      </w:r>
-      <w:r>
-        <w:rPr>
-          <w:noProof/>
-        </w:rPr>
-        <w:t>10</w:t>
-      </w:r>
-      <w:r>
-        <w:fldChar w:fldCharType="end"/>
-      </w:r>
-      <w:r>
-        <w:t xml:space="preserve"> viser indholdet af </w:t>
-      </w:r>
-      <w:r>
-        <w:t>Consumer GUI pakken, og den relationer til de andre pakker. In</w:t>
-      </w:r>
-      <w:r>
-        <w:t>de i Consumer GUI pakken ligger ConsumerViewModellen som er det overordnet vindue hvor de andre viewmodeller ligger under, som der kan skiftes imellem gennem menuen.</w:t>
-      </w:r>
-    </w:p>
-    <w:p>
-      <w:pPr>
-        <w:pStyle w:val="Heading3"/>
-      </w:pPr>
-      <w:bookmarkStart w:id="32" w:name="_Toc443577284"/>
-      <w:bookmarkStart w:id="33" w:name="_Toc445051115"/>
-      <w:bookmarkStart w:id="34" w:name="_Toc451773647"/>
-      <w:r>
-        <w:t xml:space="preserve">Indtast </w:t>
-      </w:r>
       <w:bookmarkEnd w:id="32"/>
+      <w:r>
+        <w:t>indkøbsliste</w:t>
+      </w:r>
       <w:bookmarkEnd w:id="33"/>
-      <w:r>
-        <w:t>indkøbsliste</w:t>
-      </w:r>
-      <w:bookmarkEnd w:id="34"/>
     </w:p>
     <w:p>
       <w:pPr>
@@ -6007,10 +6110,10 @@
       </w:pPr>
       <w:r>
         <w:object w:dxaOrig="7860" w:dyaOrig="4246" w14:anchorId="61ECB5E6">
-          <v:shape id="_x0000_i1034" type="#_x0000_t75" style="width:391.8pt;height:212.65pt" o:ole="">
+          <v:shape id="_x0000_i1034" type="#_x0000_t75" style="width:391.8pt;height:213pt" o:ole="">
             <v:imagedata r:id="rId27" o:title=""/>
           </v:shape>
-          <o:OLEObject Type="Embed" ProgID="Visio.Drawing.15" ShapeID="_x0000_i1034" DrawAspect="Content" ObjectID="_1525520770" r:id="rId28"/>
+          <o:OLEObject Type="Embed" ProgID="Visio.Drawing.15" ShapeID="_x0000_i1034" DrawAspect="Content" ObjectID="_1525674648" r:id="rId28"/>
         </w:object>
       </w:r>
     </w:p>
@@ -6018,19 +6121,32 @@
       <w:pPr>
         <w:pStyle w:val="Caption"/>
       </w:pPr>
-      <w:bookmarkStart w:id="35" w:name="_Ref449086518"/>
+      <w:bookmarkStart w:id="34" w:name="_Ref449086518"/>
       <w:r>
         <w:t xml:space="preserve">Figur </w:t>
       </w:r>
-      <w:fldSimple w:instr=" SEQ Figur \* ARABIC ">
-        <w:r>
-          <w:rPr>
-            <w:noProof/>
-          </w:rPr>
-          <w:t>11</w:t>
-        </w:r>
-      </w:fldSimple>
-      <w:bookmarkEnd w:id="35"/>
+      <w:r>
+        <w:fldChar w:fldCharType="begin"/>
+      </w:r>
+      <w:r>
+        <w:instrText xml:space="preserve"> SEQ Figur \* ARABIC </w:instrText>
+      </w:r>
+      <w:r>
+        <w:fldChar w:fldCharType="separate"/>
+      </w:r>
+      <w:r>
+        <w:rPr>
+          <w:noProof/>
+        </w:rPr>
+        <w:t>11</w:t>
+      </w:r>
+      <w:r>
+        <w:rPr>
+          <w:noProof/>
+        </w:rPr>
+        <w:fldChar w:fldCharType="end"/>
+      </w:r>
+      <w:bookmarkEnd w:id="34"/>
       <w:r>
         <w:t>: Indtast indkøbsliste</w:t>
       </w:r>
@@ -6077,9 +6193,9 @@
       <w:pPr>
         <w:pStyle w:val="Heading3"/>
       </w:pPr>
-      <w:bookmarkStart w:id="36" w:name="_Toc443577286"/>
-      <w:bookmarkStart w:id="37" w:name="_Toc445051116"/>
-      <w:bookmarkStart w:id="38" w:name="_Toc451773648"/>
+      <w:bookmarkStart w:id="35" w:name="_Toc443577286"/>
+      <w:bookmarkStart w:id="36" w:name="_Toc445051116"/>
+      <w:bookmarkStart w:id="37" w:name="_Toc451773648"/>
       <w:r>
         <w:lastRenderedPageBreak/>
         <w:t>Find ud af hvor produkt</w:t>
@@ -6087,9 +6203,9 @@
       <w:r>
         <w:t>erne fra indkøbslisten kan købes billigst</w:t>
       </w:r>
+      <w:bookmarkEnd w:id="35"/>
       <w:bookmarkEnd w:id="36"/>
       <w:bookmarkEnd w:id="37"/>
-      <w:bookmarkEnd w:id="38"/>
     </w:p>
     <w:p>
       <w:pPr>
@@ -6097,10 +6213,10 @@
       </w:pPr>
       <w:r>
         <w:object w:dxaOrig="10636" w:dyaOrig="7935" w14:anchorId="510B35D6">
-          <v:shape id="_x0000_i1035" type="#_x0000_t75" style="width:390.15pt;height:290.25pt" o:ole="">
+          <v:shape id="_x0000_i1035" type="#_x0000_t75" style="width:390.6pt;height:290.4pt" o:ole="">
             <v:imagedata r:id="rId29" o:title=""/>
           </v:shape>
-          <o:OLEObject Type="Embed" ProgID="Visio.Drawing.15" ShapeID="_x0000_i1035" DrawAspect="Content" ObjectID="_1525520771" r:id="rId30"/>
+          <o:OLEObject Type="Embed" ProgID="Visio.Drawing.15" ShapeID="_x0000_i1035" DrawAspect="Content" ObjectID="_1525674649" r:id="rId30"/>
         </w:object>
       </w:r>
     </w:p>
@@ -6108,19 +6224,32 @@
       <w:pPr>
         <w:pStyle w:val="Caption"/>
       </w:pPr>
-      <w:bookmarkStart w:id="39" w:name="_Ref449090690"/>
+      <w:bookmarkStart w:id="38" w:name="_Ref449090690"/>
       <w:r>
         <w:t xml:space="preserve">Figur </w:t>
       </w:r>
-      <w:fldSimple w:instr=" SEQ Figur \* ARABIC ">
-        <w:r>
-          <w:rPr>
-            <w:noProof/>
-          </w:rPr>
-          <w:t>12</w:t>
-        </w:r>
-      </w:fldSimple>
-      <w:bookmarkEnd w:id="39"/>
+      <w:r>
+        <w:fldChar w:fldCharType="begin"/>
+      </w:r>
+      <w:r>
+        <w:instrText xml:space="preserve"> SEQ Figur \* ARABIC </w:instrText>
+      </w:r>
+      <w:r>
+        <w:fldChar w:fldCharType="separate"/>
+      </w:r>
+      <w:r>
+        <w:rPr>
+          <w:noProof/>
+        </w:rPr>
+        <w:t>12</w:t>
+      </w:r>
+      <w:r>
+        <w:rPr>
+          <w:noProof/>
+        </w:rPr>
+        <w:fldChar w:fldCharType="end"/>
+      </w:r>
+      <w:bookmarkEnd w:id="38"/>
       <w:r>
         <w:t>: Find ud Af hvor produkt</w:t>
       </w:r>
@@ -6169,9 +6298,9 @@
           <w:szCs w:val="24"/>
         </w:rPr>
       </w:pPr>
-      <w:bookmarkStart w:id="40" w:name="_Toc443577281"/>
-      <w:bookmarkStart w:id="41" w:name="_Toc445051117"/>
-      <w:bookmarkStart w:id="42" w:name="_Toc451773649"/>
+      <w:bookmarkStart w:id="39" w:name="_Toc443577281"/>
+      <w:bookmarkStart w:id="40" w:name="_Toc445051117"/>
+      <w:bookmarkStart w:id="41" w:name="_Toc451773649"/>
       <w:r>
         <w:br w:type="page"/>
       </w:r>
@@ -6190,12 +6319,12 @@
       <w:r>
         <w:t>hvilke forretninger der har e</w:t>
       </w:r>
+      <w:bookmarkEnd w:id="39"/>
       <w:bookmarkEnd w:id="40"/>
+      <w:r>
+        <w:t>t produkt</w:t>
+      </w:r>
       <w:bookmarkEnd w:id="41"/>
-      <w:r>
-        <w:t>t produkt</w:t>
-      </w:r>
-      <w:bookmarkEnd w:id="42"/>
     </w:p>
     <w:p>
       <w:pPr>
@@ -6203,10 +6332,10 @@
       </w:pPr>
       <w:r>
         <w:object w:dxaOrig="10126" w:dyaOrig="7935" w14:anchorId="361D2131">
-          <v:shape id="_x0000_i1036" type="#_x0000_t75" style="width:458.25pt;height:358.9pt" o:ole="">
+          <v:shape id="_x0000_i1036" type="#_x0000_t75" style="width:458.4pt;height:358.8pt" o:ole="">
             <v:imagedata r:id="rId31" o:title=""/>
           </v:shape>
-          <o:OLEObject Type="Embed" ProgID="Visio.Drawing.15" ShapeID="_x0000_i1036" DrawAspect="Content" ObjectID="_1525520772" r:id="rId32"/>
+          <o:OLEObject Type="Embed" ProgID="Visio.Drawing.15" ShapeID="_x0000_i1036" DrawAspect="Content" ObjectID="_1525674650" r:id="rId32"/>
         </w:object>
       </w:r>
     </w:p>
@@ -6214,19 +6343,32 @@
       <w:pPr>
         <w:pStyle w:val="Caption"/>
       </w:pPr>
-      <w:bookmarkStart w:id="43" w:name="_Ref449100027"/>
+      <w:bookmarkStart w:id="42" w:name="_Ref449100027"/>
       <w:r>
         <w:t xml:space="preserve">Figur </w:t>
       </w:r>
-      <w:fldSimple w:instr=" SEQ Figur \* ARABIC ">
-        <w:r>
-          <w:rPr>
-            <w:noProof/>
-          </w:rPr>
-          <w:t>13</w:t>
-        </w:r>
-      </w:fldSimple>
-      <w:bookmarkEnd w:id="43"/>
+      <w:r>
+        <w:fldChar w:fldCharType="begin"/>
+      </w:r>
+      <w:r>
+        <w:instrText xml:space="preserve"> SEQ Figur \* ARABIC </w:instrText>
+      </w:r>
+      <w:r>
+        <w:fldChar w:fldCharType="separate"/>
+      </w:r>
+      <w:r>
+        <w:rPr>
+          <w:noProof/>
+        </w:rPr>
+        <w:t>13</w:t>
+      </w:r>
+      <w:r>
+        <w:rPr>
+          <w:noProof/>
+        </w:rPr>
+        <w:fldChar w:fldCharType="end"/>
+      </w:r>
+      <w:bookmarkEnd w:id="42"/>
       <w:r>
         <w:t>: FInde hvi</w:t>
       </w:r>
@@ -6275,7 +6417,7 @@
           <w:szCs w:val="24"/>
         </w:rPr>
       </w:pPr>
-      <w:bookmarkStart w:id="44" w:name="_Toc451773650"/>
+      <w:bookmarkStart w:id="43" w:name="_Toc451773650"/>
       <w:r>
         <w:br w:type="page"/>
       </w:r>
@@ -6288,7 +6430,7 @@
         <w:lastRenderedPageBreak/>
         <w:t>Send indkøbsliste på mail</w:t>
       </w:r>
-      <w:bookmarkEnd w:id="44"/>
+      <w:bookmarkEnd w:id="43"/>
     </w:p>
     <w:p>
       <w:r>
@@ -6325,10 +6467,10 @@
       </w:pPr>
       <w:r>
         <w:object w:dxaOrig="8557" w:dyaOrig="4681" w14:anchorId="2DE3458E">
-          <v:shape id="_x0000_i1037" type="#_x0000_t75" style="width:428.65pt;height:220.45pt" o:ole="">
+          <v:shape id="_x0000_i1037" type="#_x0000_t75" style="width:429pt;height:220.2pt" o:ole="">
             <v:imagedata r:id="rId33" o:title="" cropbottom="3977f"/>
           </v:shape>
-          <o:OLEObject Type="Embed" ProgID="Visio.Drawing.15" ShapeID="_x0000_i1037" DrawAspect="Content" ObjectID="_1525520773" r:id="rId34"/>
+          <o:OLEObject Type="Embed" ProgID="Visio.Drawing.15" ShapeID="_x0000_i1037" DrawAspect="Content" ObjectID="_1525674651" r:id="rId34"/>
         </w:object>
       </w:r>
     </w:p>
@@ -6336,33 +6478,46 @@
       <w:pPr>
         <w:pStyle w:val="Caption"/>
       </w:pPr>
-      <w:bookmarkStart w:id="45" w:name="_Ref451703170"/>
+      <w:bookmarkStart w:id="44" w:name="_Ref451703170"/>
       <w:r>
         <w:t xml:space="preserve">Figur </w:t>
       </w:r>
-      <w:fldSimple w:instr=" SEQ Figur \* ARABIC ">
-        <w:r>
-          <w:rPr>
-            <w:noProof/>
-          </w:rPr>
-          <w:t>14</w:t>
-        </w:r>
-      </w:fldSimple>
+      <w:r>
+        <w:fldChar w:fldCharType="begin"/>
+      </w:r>
+      <w:r>
+        <w:instrText xml:space="preserve"> SEQ Figur \* ARABIC </w:instrText>
+      </w:r>
+      <w:r>
+        <w:fldChar w:fldCharType="separate"/>
+      </w:r>
+      <w:r>
+        <w:rPr>
+          <w:noProof/>
+        </w:rPr>
+        <w:t>14</w:t>
+      </w:r>
+      <w:r>
+        <w:rPr>
+          <w:noProof/>
+        </w:rPr>
+        <w:fldChar w:fldCharType="end"/>
+      </w:r>
+      <w:bookmarkEnd w:id="44"/>
+      <w:r>
+        <w:t>: SD for Send Indkøbsliste på mail</w:t>
+      </w:r>
+    </w:p>
+    <w:p/>
+    <w:p>
+      <w:pPr>
+        <w:pStyle w:val="Heading2"/>
+      </w:pPr>
+      <w:bookmarkStart w:id="45" w:name="_Toc451773651"/>
+      <w:r>
+        <w:t>Administration</w:t>
+      </w:r>
       <w:bookmarkEnd w:id="45"/>
-      <w:r>
-        <w:t>: SD for Send Indkøbsliste på mail</w:t>
-      </w:r>
-    </w:p>
-    <w:p/>
-    <w:p>
-      <w:pPr>
-        <w:pStyle w:val="Heading2"/>
-      </w:pPr>
-      <w:bookmarkStart w:id="46" w:name="_Toc451773651"/>
-      <w:r>
-        <w:t>Administration</w:t>
-      </w:r>
-      <w:bookmarkEnd w:id="46"/>
     </w:p>
     <w:p>
       <w:r>
@@ -6399,10 +6554,10 @@
       </w:pPr>
       <w:r>
         <w:object w:dxaOrig="16156" w:dyaOrig="15781" w14:anchorId="3D6FC163">
-          <v:shape id="_x0000_i1038" type="#_x0000_t75" style="width:481.65pt;height:233.3pt" o:ole="">
+          <v:shape id="_x0000_i1038" type="#_x0000_t75" style="width:481.2pt;height:233.4pt" o:ole="">
             <v:imagedata r:id="rId35" o:title="" cropbottom="33050f"/>
           </v:shape>
-          <o:OLEObject Type="Embed" ProgID="Visio.Drawing.15" ShapeID="_x0000_i1038" DrawAspect="Content" ObjectID="_1525520774" r:id="rId36"/>
+          <o:OLEObject Type="Embed" ProgID="Visio.Drawing.15" ShapeID="_x0000_i1038" DrawAspect="Content" ObjectID="_1525674652" r:id="rId36"/>
         </w:object>
       </w:r>
     </w:p>
@@ -6410,19 +6565,32 @@
       <w:pPr>
         <w:pStyle w:val="Caption"/>
       </w:pPr>
-      <w:bookmarkStart w:id="47" w:name="_Ref451703623"/>
+      <w:bookmarkStart w:id="46" w:name="_Ref451703623"/>
       <w:r>
         <w:t xml:space="preserve">Figur </w:t>
       </w:r>
-      <w:fldSimple w:instr=" SEQ Figur \* ARABIC ">
-        <w:r>
-          <w:rPr>
-            <w:noProof/>
-          </w:rPr>
-          <w:t>15</w:t>
-        </w:r>
-      </w:fldSimple>
-      <w:bookmarkEnd w:id="47"/>
+      <w:r>
+        <w:fldChar w:fldCharType="begin"/>
+      </w:r>
+      <w:r>
+        <w:instrText xml:space="preserve"> SEQ Figur \* ARABIC </w:instrText>
+      </w:r>
+      <w:r>
+        <w:fldChar w:fldCharType="separate"/>
+      </w:r>
+      <w:r>
+        <w:rPr>
+          <w:noProof/>
+        </w:rPr>
+        <w:t>15</w:t>
+      </w:r>
+      <w:r>
+        <w:rPr>
+          <w:noProof/>
+        </w:rPr>
+        <w:fldChar w:fldCharType="end"/>
+      </w:r>
+      <w:bookmarkEnd w:id="46"/>
       <w:r>
         <w:t>: Adaministaion package</w:t>
       </w:r>
@@ -6434,10 +6602,10 @@
       </w:pPr>
       <w:r>
         <w:object w:dxaOrig="28786" w:dyaOrig="15616" w14:anchorId="31EA2D60">
-          <v:shape id="_x0000_i1039" type="#_x0000_t75" style="width:475pt;height:446.5pt" o:ole="">
+          <v:shape id="_x0000_i1039" type="#_x0000_t75" style="width:475.2pt;height:446.4pt" o:ole="">
             <v:imagedata r:id="rId37" o:title="" cropbottom="12363f" cropleft="27628f" cropright="7042f"/>
           </v:shape>
-          <o:OLEObject Type="Embed" ProgID="Visio.Drawing.15" ShapeID="_x0000_i1039" DrawAspect="Content" ObjectID="_1525520775" r:id="rId38"/>
+          <o:OLEObject Type="Embed" ProgID="Visio.Drawing.15" ShapeID="_x0000_i1039" DrawAspect="Content" ObjectID="_1525674653" r:id="rId38"/>
         </w:object>
       </w:r>
     </w:p>
@@ -6445,19 +6613,32 @@
       <w:pPr>
         <w:pStyle w:val="Caption"/>
       </w:pPr>
-      <w:bookmarkStart w:id="48" w:name="_Ref451704611"/>
+      <w:bookmarkStart w:id="47" w:name="_Ref451704611"/>
       <w:r>
         <w:t xml:space="preserve">Figur </w:t>
       </w:r>
-      <w:fldSimple w:instr=" SEQ Figur \* ARABIC ">
-        <w:r>
-          <w:rPr>
-            <w:noProof/>
-          </w:rPr>
-          <w:t>16</w:t>
-        </w:r>
-      </w:fldSimple>
-      <w:bookmarkEnd w:id="48"/>
+      <w:r>
+        <w:fldChar w:fldCharType="begin"/>
+      </w:r>
+      <w:r>
+        <w:instrText xml:space="preserve"> SEQ Figur \* ARABIC </w:instrText>
+      </w:r>
+      <w:r>
+        <w:fldChar w:fldCharType="separate"/>
+      </w:r>
+      <w:r>
+        <w:rPr>
+          <w:noProof/>
+        </w:rPr>
+        <w:t>16</w:t>
+      </w:r>
+      <w:r>
+        <w:rPr>
+          <w:noProof/>
+        </w:rPr>
+        <w:fldChar w:fldCharType="end"/>
+      </w:r>
+      <w:bookmarkEnd w:id="47"/>
       <w:r>
         <w:t>: Administration GUI package</w:t>
       </w:r>
@@ -6487,7 +6668,7 @@
           <w:lang w:val="en-GB"/>
         </w:rPr>
       </w:pPr>
-      <w:bookmarkStart w:id="49" w:name="_Toc451773652"/>
+      <w:bookmarkStart w:id="48" w:name="_Toc451773652"/>
       <w:r>
         <w:rPr>
           <w:lang w:val="en-GB"/>
@@ -6495,7 +6676,7 @@
         <w:lastRenderedPageBreak/>
         <w:t>Admin</w:t>
       </w:r>
-      <w:bookmarkEnd w:id="49"/>
+      <w:bookmarkEnd w:id="48"/>
     </w:p>
     <w:p>
       <w:pPr>
@@ -6505,37 +6686,28 @@
       </w:pPr>
       <w:r>
         <w:object w:dxaOrig="24736" w:dyaOrig="16801" w14:anchorId="0F6229BF">
-          <v:shape id="_x0000_i1040" type="#_x0000_t75" style="width:485pt;height:425.3pt" o:ole="">
+          <v:shape id="_x0000_i1040" type="#_x0000_t75" style="width:484.8pt;height:424.8pt" o:ole="">
             <v:imagedata r:id="rId39" o:title="" cropbottom="19680f" cropleft="9312f" cropright="20587f"/>
           </v:shape>
-          <o:OLEObject Type="Embed" ProgID="Visio.Drawing.15" ShapeID="_x0000_i1040" DrawAspect="Content" ObjectID="_1525520776" r:id="rId40"/>
+          <o:OLEObject Type="Embed" ProgID="Visio.Drawing.15" ShapeID="_x0000_i1040" DrawAspect="Content" ObjectID="_1525674654" r:id="rId40"/>
         </w:object>
       </w:r>
-      <w:bookmarkStart w:id="50" w:name="_Toc443577275"/>
-      <w:bookmarkStart w:id="51" w:name="_Toc445051120"/>
+      <w:bookmarkStart w:id="49" w:name="_Toc443577275"/>
+      <w:bookmarkStart w:id="50" w:name="_Toc445051120"/>
     </w:p>
     <w:p>
       <w:pPr>
         <w:pStyle w:val="Caption"/>
         <w:jc w:val="left"/>
-        <w:rPr>
-          <w:lang w:val="en-US"/>
-        </w:rPr>
-      </w:pPr>
-      <w:bookmarkStart w:id="52" w:name="_Ref451705359"/>
-      <w:r>
-        <w:rPr>
-          <w:lang w:val="en-US"/>
-        </w:rPr>
+      </w:pPr>
+      <w:bookmarkStart w:id="51" w:name="_Ref451705359"/>
+      <w:r>
         <w:t xml:space="preserve">Figur </w:t>
       </w:r>
       <w:r>
         <w:fldChar w:fldCharType="begin"/>
       </w:r>
       <w:r>
-        <w:rPr>
-          <w:lang w:val="en-US"/>
-        </w:rPr>
         <w:instrText xml:space="preserve"> SEQ Figur \* ARABIC </w:instrText>
       </w:r>
       <w:r>
@@ -6544,18 +6716,14 @@
       <w:r>
         <w:rPr>
           <w:noProof/>
-          <w:lang w:val="en-US"/>
         </w:rPr>
         <w:t>17</w:t>
       </w:r>
       <w:r>
         <w:fldChar w:fldCharType="end"/>
       </w:r>
-      <w:bookmarkEnd w:id="52"/>
-      <w:r>
-        <w:rPr>
-          <w:lang w:val="en-US"/>
-        </w:rPr>
+      <w:bookmarkEnd w:id="51"/>
+      <w:r>
         <w:t>: User_CONtrols_Admin package</w:t>
       </w:r>
     </w:p>
@@ -6609,7 +6777,7 @@
       <w:pPr>
         <w:pStyle w:val="Heading4"/>
       </w:pPr>
-      <w:bookmarkStart w:id="53" w:name="_Toc451773653"/>
+      <w:bookmarkStart w:id="52" w:name="_Toc451773653"/>
       <w:r>
         <w:rPr>
           <w:rStyle w:val="Heading3Char"/>
@@ -6617,9 +6785,9 @@
         <w:lastRenderedPageBreak/>
         <w:t>Tilføj en forretning til Pristjek220</w:t>
       </w:r>
+      <w:bookmarkEnd w:id="49"/>
       <w:bookmarkEnd w:id="50"/>
-      <w:bookmarkEnd w:id="51"/>
-      <w:bookmarkEnd w:id="53"/>
+      <w:bookmarkEnd w:id="52"/>
     </w:p>
     <w:p>
       <w:pPr>
@@ -6627,10 +6795,10 @@
       </w:pPr>
       <w:r>
         <w:object w:dxaOrig="10849" w:dyaOrig="6529" w14:anchorId="28C2E27A">
-          <v:shape id="_x0000_i1041" type="#_x0000_t75" style="width:481.1pt;height:289.65pt" o:ole="">
+          <v:shape id="_x0000_i1041" type="#_x0000_t75" style="width:481.2pt;height:289.8pt" o:ole="">
             <v:imagedata r:id="rId41" o:title=""/>
           </v:shape>
-          <o:OLEObject Type="Embed" ProgID="Visio.Drawing.15" ShapeID="_x0000_i1041" DrawAspect="Content" ObjectID="_1525520777" r:id="rId42"/>
+          <o:OLEObject Type="Embed" ProgID="Visio.Drawing.15" ShapeID="_x0000_i1041" DrawAspect="Content" ObjectID="_1525674655" r:id="rId42"/>
         </w:object>
       </w:r>
     </w:p>
@@ -6638,19 +6806,32 @@
       <w:pPr>
         <w:pStyle w:val="Caption"/>
       </w:pPr>
-      <w:bookmarkStart w:id="54" w:name="_Ref449103633"/>
+      <w:bookmarkStart w:id="53" w:name="_Ref449103633"/>
       <w:r>
         <w:t xml:space="preserve">Figur </w:t>
       </w:r>
-      <w:fldSimple w:instr=" SEQ Figur \* ARABIC ">
-        <w:r>
-          <w:rPr>
-            <w:noProof/>
-          </w:rPr>
-          <w:t>18</w:t>
-        </w:r>
-      </w:fldSimple>
-      <w:bookmarkEnd w:id="54"/>
+      <w:r>
+        <w:fldChar w:fldCharType="begin"/>
+      </w:r>
+      <w:r>
+        <w:instrText xml:space="preserve"> SEQ Figur \* ARABIC </w:instrText>
+      </w:r>
+      <w:r>
+        <w:fldChar w:fldCharType="separate"/>
+      </w:r>
+      <w:r>
+        <w:rPr>
+          <w:noProof/>
+        </w:rPr>
+        <w:t>18</w:t>
+      </w:r>
+      <w:r>
+        <w:rPr>
+          <w:noProof/>
+        </w:rPr>
+        <w:fldChar w:fldCharType="end"/>
+      </w:r>
+      <w:bookmarkEnd w:id="53"/>
       <w:r>
         <w:t>: SekvensDiagram for Tilføj en Forretning til Pristjek220</w:t>
       </w:r>
@@ -6710,12 +6891,12 @@
       <w:pPr>
         <w:pStyle w:val="Heading3"/>
       </w:pPr>
-      <w:bookmarkStart w:id="55" w:name="_Toc451773654"/>
+      <w:bookmarkStart w:id="54" w:name="_Toc451773654"/>
       <w:r>
         <w:lastRenderedPageBreak/>
         <w:t>Storemanager</w:t>
       </w:r>
-      <w:bookmarkEnd w:id="55"/>
+      <w:bookmarkEnd w:id="54"/>
     </w:p>
     <w:p>
       <w:pPr>
@@ -6723,10 +6904,10 @@
       </w:pPr>
       <w:r>
         <w:object w:dxaOrig="24136" w:dyaOrig="18766" w14:anchorId="0F098DDF">
-          <v:shape id="_x0000_i1042" type="#_x0000_t75" style="width:483.9pt;height:391.25pt" o:ole="">
+          <v:shape id="_x0000_i1042" type="#_x0000_t75" style="width:484.2pt;height:391.2pt" o:ole="">
             <v:imagedata r:id="rId43" o:title="" cropbottom="24043f" cropleft="4563f" cropright="20829f"/>
           </v:shape>
-          <o:OLEObject Type="Embed" ProgID="Visio.Drawing.15" ShapeID="_x0000_i1042" DrawAspect="Content" ObjectID="_1525520778" r:id="rId44"/>
+          <o:OLEObject Type="Embed" ProgID="Visio.Drawing.15" ShapeID="_x0000_i1042" DrawAspect="Content" ObjectID="_1525674656" r:id="rId44"/>
         </w:object>
       </w:r>
     </w:p>
@@ -6734,7 +6915,7 @@
       <w:pPr>
         <w:pStyle w:val="Caption"/>
       </w:pPr>
-      <w:bookmarkStart w:id="56" w:name="_Ref451705795"/>
+      <w:bookmarkStart w:id="55" w:name="_Ref451705795"/>
       <w:r>
         <w:t xml:space="preserve">Figur </w:t>
       </w:r>
@@ -6756,7 +6937,7 @@
       <w:r>
         <w:fldChar w:fldCharType="end"/>
       </w:r>
-      <w:bookmarkEnd w:id="56"/>
+      <w:bookmarkEnd w:id="55"/>
       <w:r>
         <w:t>: User_controls</w:t>
       </w:r>
@@ -6828,10 +7009,10 @@
       </w:pPr>
       <w:r>
         <w:object w:dxaOrig="10561" w:dyaOrig="9076" w14:anchorId="194630B5">
-          <v:shape id="_x0000_i1043" type="#_x0000_t75" style="width:481.65pt;height:414.15pt" o:ole="">
+          <v:shape id="_x0000_i1043" type="#_x0000_t75" style="width:481.8pt;height:414.6pt" o:ole="">
             <v:imagedata r:id="rId45" o:title=""/>
           </v:shape>
-          <o:OLEObject Type="Embed" ProgID="Visio.Drawing.15" ShapeID="_x0000_i1043" DrawAspect="Content" ObjectID="_1525520779" r:id="rId46"/>
+          <o:OLEObject Type="Embed" ProgID="Visio.Drawing.15" ShapeID="_x0000_i1043" DrawAspect="Content" ObjectID="_1525674657" r:id="rId46"/>
         </w:object>
       </w:r>
     </w:p>
@@ -6839,19 +7020,32 @@
       <w:pPr>
         <w:pStyle w:val="Caption"/>
       </w:pPr>
-      <w:bookmarkStart w:id="57" w:name="_Ref451706006"/>
+      <w:bookmarkStart w:id="56" w:name="_Ref451706006"/>
       <w:r>
         <w:t xml:space="preserve">Figur </w:t>
       </w:r>
-      <w:fldSimple w:instr=" SEQ Figur \* ARABIC ">
-        <w:r>
-          <w:rPr>
-            <w:noProof/>
-          </w:rPr>
-          <w:t>20</w:t>
-        </w:r>
-      </w:fldSimple>
-      <w:bookmarkEnd w:id="57"/>
+      <w:r>
+        <w:fldChar w:fldCharType="begin"/>
+      </w:r>
+      <w:r>
+        <w:instrText xml:space="preserve"> SEQ Figur \* ARABIC </w:instrText>
+      </w:r>
+      <w:r>
+        <w:fldChar w:fldCharType="separate"/>
+      </w:r>
+      <w:r>
+        <w:rPr>
+          <w:noProof/>
+        </w:rPr>
+        <w:t>20</w:t>
+      </w:r>
+      <w:r>
+        <w:rPr>
+          <w:noProof/>
+        </w:rPr>
+        <w:fldChar w:fldCharType="end"/>
+      </w:r>
+      <w:bookmarkEnd w:id="56"/>
       <w:r>
         <w:t>: Se</w:t>
       </w:r>
@@ -6939,8 +7133,8 @@
       <w:r>
         <w:br w:type="page"/>
       </w:r>
+      <w:bookmarkEnd w:id="28"/>
       <w:bookmarkEnd w:id="29"/>
-      <w:bookmarkEnd w:id="30"/>
     </w:p>
     <w:p>
       <w:pPr>
@@ -6949,10 +7143,10 @@
           <w:caps/>
         </w:rPr>
       </w:pPr>
-      <w:bookmarkStart w:id="58" w:name="_Toc526573191"/>
-      <w:bookmarkStart w:id="59" w:name="_Toc526492350"/>
-      <w:bookmarkStart w:id="60" w:name="_Toc464367652"/>
-      <w:bookmarkStart w:id="61" w:name="_Toc451773655"/>
+      <w:bookmarkStart w:id="57" w:name="_Toc526573191"/>
+      <w:bookmarkStart w:id="58" w:name="_Toc526492350"/>
+      <w:bookmarkStart w:id="59" w:name="_Toc464367652"/>
+      <w:bookmarkStart w:id="60" w:name="_Toc451773655"/>
       <w:r>
         <w:rPr>
           <w:caps/>
@@ -6960,10 +7154,10 @@
         <w:lastRenderedPageBreak/>
         <w:t>DEVELOPMENT View</w:t>
       </w:r>
+      <w:bookmarkEnd w:id="57"/>
       <w:bookmarkEnd w:id="58"/>
       <w:bookmarkEnd w:id="59"/>
       <w:bookmarkEnd w:id="60"/>
-      <w:bookmarkEnd w:id="61"/>
     </w:p>
     <w:p>
       <w:r>
@@ -6989,6 +7183,7 @@
           <w:id w:val="-861661980"/>
           <w:citation/>
         </w:sdtPr>
+        <w:sdtEndPr/>
         <w:sdtContent>
           <w:r>
             <w:fldChar w:fldCharType="begin"/>
@@ -7024,41 +7219,41 @@
       <w:pPr>
         <w:pStyle w:val="Heading1"/>
       </w:pPr>
-      <w:bookmarkStart w:id="62" w:name="_Toc451773656"/>
+      <w:bookmarkStart w:id="61" w:name="_Toc451773656"/>
       <w:r>
         <w:t>PROCESS VIEW</w:t>
       </w:r>
+      <w:bookmarkEnd w:id="61"/>
+    </w:p>
+    <w:p>
+      <w:r>
+        <w:t xml:space="preserve">Er ikke </w:t>
+      </w:r>
+      <w:r>
+        <w:t>brugt</w:t>
+      </w:r>
+      <w:r>
+        <w:t>, fordi at gruppen følte at logical view beskrev det</w:t>
+      </w:r>
+      <w:r>
+        <w:t>, det samme men mere grundigt.</w:t>
+      </w:r>
+    </w:p>
+    <w:p>
+      <w:pPr>
+        <w:pStyle w:val="Heading1"/>
+      </w:pPr>
+      <w:bookmarkStart w:id="62" w:name="_Toc526573200"/>
+      <w:bookmarkStart w:id="63" w:name="_Toc526492358"/>
+      <w:bookmarkStart w:id="64" w:name="_Toc464367658"/>
+      <w:bookmarkStart w:id="65" w:name="_Toc451773657"/>
+      <w:r>
+        <w:t>DEPLOYMENT VIEW</w:t>
+      </w:r>
       <w:bookmarkEnd w:id="62"/>
-    </w:p>
-    <w:p>
-      <w:r>
-        <w:t xml:space="preserve">Er ikke </w:t>
-      </w:r>
-      <w:r>
-        <w:t>brugt</w:t>
-      </w:r>
-      <w:r>
-        <w:t>, fordi at gruppen følte at logical view beskrev det</w:t>
-      </w:r>
-      <w:r>
-        <w:t>, det samme men mere grundigt.</w:t>
-      </w:r>
-    </w:p>
-    <w:p>
-      <w:pPr>
-        <w:pStyle w:val="Heading1"/>
-      </w:pPr>
-      <w:bookmarkStart w:id="63" w:name="_Toc526573200"/>
-      <w:bookmarkStart w:id="64" w:name="_Toc526492358"/>
-      <w:bookmarkStart w:id="65" w:name="_Toc464367658"/>
-      <w:bookmarkStart w:id="66" w:name="_Toc451773657"/>
-      <w:r>
-        <w:t>DEPLOYMENT VIEW</w:t>
-      </w:r>
       <w:bookmarkEnd w:id="63"/>
       <w:bookmarkEnd w:id="64"/>
       <w:bookmarkEnd w:id="65"/>
-      <w:bookmarkEnd w:id="66"/>
     </w:p>
     <w:p>
       <w:r>
@@ -7092,10 +7287,10 @@
       </w:pPr>
       <w:r>
         <w:object w:dxaOrig="9121" w:dyaOrig="6091" w14:anchorId="66A7BB30">
-          <v:shape id="_x0000_i1044" type="#_x0000_t75" style="width:316.45pt;height:211.55pt" o:ole="">
+          <v:shape id="_x0000_i1044" type="#_x0000_t75" style="width:316.2pt;height:211.8pt" o:ole="">
             <v:imagedata r:id="rId47" o:title=""/>
           </v:shape>
-          <o:OLEObject Type="Embed" ProgID="Visio.Drawing.15" ShapeID="_x0000_i1044" DrawAspect="Content" ObjectID="_1525520780" r:id="rId48"/>
+          <o:OLEObject Type="Embed" ProgID="Visio.Drawing.15" ShapeID="_x0000_i1044" DrawAspect="Content" ObjectID="_1525674658" r:id="rId48"/>
         </w:object>
       </w:r>
     </w:p>
@@ -7103,7 +7298,7 @@
       <w:pPr>
         <w:pStyle w:val="Caption"/>
       </w:pPr>
-      <w:bookmarkStart w:id="67" w:name="_Ref444607459"/>
+      <w:bookmarkStart w:id="66" w:name="_Ref444607459"/>
       <w:r>
         <w:t xml:space="preserve">Figur </w:t>
       </w:r>
@@ -7125,7 +7320,7 @@
       <w:r>
         <w:fldChar w:fldCharType="end"/>
       </w:r>
-      <w:bookmarkEnd w:id="67"/>
+      <w:bookmarkEnd w:id="66"/>
       <w:r>
         <w:t>: Deployment diagram for Pristjek220</w:t>
       </w:r>
@@ -7169,12 +7364,12 @@
       <w:pPr>
         <w:pStyle w:val="Heading1"/>
       </w:pPr>
-      <w:bookmarkStart w:id="68" w:name="_Toc451773658"/>
+      <w:bookmarkStart w:id="67" w:name="_Toc451773658"/>
       <w:r>
         <w:lastRenderedPageBreak/>
         <w:t>DATA VIEW</w:t>
       </w:r>
-      <w:bookmarkEnd w:id="68"/>
+      <w:bookmarkEnd w:id="67"/>
     </w:p>
     <w:p>
       <w:pPr>
@@ -7226,57 +7421,70 @@
       <w:pPr>
         <w:pStyle w:val="Caption"/>
       </w:pPr>
-      <w:bookmarkStart w:id="69" w:name="_Ref451169042"/>
-      <w:bookmarkStart w:id="70" w:name="_Ref451693240"/>
+      <w:bookmarkStart w:id="68" w:name="_Ref451169042"/>
+      <w:bookmarkStart w:id="69" w:name="_Ref451693240"/>
       <w:r>
         <w:t xml:space="preserve">Figur </w:t>
       </w:r>
-      <w:fldSimple w:instr=" SEQ Figur \* ARABIC ">
-        <w:r>
-          <w:rPr>
-            <w:noProof/>
-          </w:rPr>
-          <w:t>22</w:t>
-        </w:r>
-      </w:fldSimple>
+      <w:r>
+        <w:fldChar w:fldCharType="begin"/>
+      </w:r>
+      <w:r>
+        <w:instrText xml:space="preserve"> SEQ Figur \* ARABIC </w:instrText>
+      </w:r>
+      <w:r>
+        <w:fldChar w:fldCharType="separate"/>
+      </w:r>
+      <w:r>
+        <w:rPr>
+          <w:noProof/>
+        </w:rPr>
+        <w:t>22</w:t>
+      </w:r>
+      <w:r>
+        <w:rPr>
+          <w:noProof/>
+        </w:rPr>
+        <w:fldChar w:fldCharType="end"/>
+      </w:r>
+      <w:bookmarkEnd w:id="68"/>
+      <w:r>
+        <w:t xml:space="preserve"> UML diagram for databasen.</w:t>
+      </w:r>
       <w:bookmarkEnd w:id="69"/>
-      <w:r>
-        <w:t xml:space="preserve"> UML diagram for databasen.</w:t>
+    </w:p>
+    <w:p>
+      <w:r>
+        <w:t>I Pristjek220’s database er der fire forskellige entiteter</w:t>
+      </w:r>
+      <w:r>
+        <w:t xml:space="preserve"> kaldet; </w:t>
+      </w:r>
+      <w:r>
+        <w:t>Store, Product, HasA og Login. Mellem entiteterne Store og Product er der en mange-til-mange relation, da én forretning kan sælge mange produkter, og ét produkt kan blive solgt i mange forretninger. Denne relation bliver normalt selv oprettet, hvis relationen ikke har nogle andre properties. Da en forretning ikke nødvendigvis sælger et produkt til den samme pris som i andre forretninger, var det i Pristjek220 nødvendigt at have en property til produktets pris på relationen mellem forretningen og produktet. Denne property skal indeholde, hvad prisen for produktet er i lige præcis den forretning, det tilhører.</w:t>
+      </w:r>
+    </w:p>
+    <w:p>
+      <w:pPr>
+        <w:pStyle w:val="Heading1"/>
+        <w:rPr>
+          <w:caps/>
+        </w:rPr>
+      </w:pPr>
+      <w:bookmarkStart w:id="70" w:name="_Toc526573216"/>
+      <w:bookmarkStart w:id="71" w:name="_Toc526492374"/>
+      <w:bookmarkStart w:id="72" w:name="_Toc464367671"/>
+      <w:bookmarkStart w:id="73" w:name="_Toc451773659"/>
+      <w:r>
+        <w:rPr>
+          <w:caps/>
+        </w:rPr>
+        <w:t>Generelle designbeslutninger</w:t>
       </w:r>
       <w:bookmarkEnd w:id="70"/>
-    </w:p>
-    <w:p>
-      <w:r>
-        <w:t>I Pristjek220’s database er der fire forskellige entiteter</w:t>
-      </w:r>
-      <w:r>
-        <w:t xml:space="preserve"> kaldet; </w:t>
-      </w:r>
-      <w:r>
-        <w:t>Store, Product, HasA og Login. Mellem entiteterne Store og Product er der en mange-til-mange relation, da én forretning kan sælge mange produkter, og ét produkt kan blive solgt i mange forretninger. Denne relation bliver normalt selv oprettet, hvis relationen ikke har nogle andre properties. Da en forretning ikke nødvendigvis sælger et produkt til den samme pris som i andre forretninger, var det i Pristjek220 nødvendigt at have en property til produktets pris på relationen mellem forretningen og produktet. Denne property skal indeholde, hvad prisen for produktet er i lige præcis den forretning, det tilhører.</w:t>
-      </w:r>
-    </w:p>
-    <w:p>
-      <w:pPr>
-        <w:pStyle w:val="Heading1"/>
-        <w:rPr>
-          <w:caps/>
-        </w:rPr>
-      </w:pPr>
-      <w:bookmarkStart w:id="71" w:name="_Toc526573216"/>
-      <w:bookmarkStart w:id="72" w:name="_Toc526492374"/>
-      <w:bookmarkStart w:id="73" w:name="_Toc464367671"/>
-      <w:bookmarkStart w:id="74" w:name="_Toc451773659"/>
-      <w:r>
-        <w:rPr>
-          <w:caps/>
-        </w:rPr>
-        <w:t>Generelle designbeslutninger</w:t>
-      </w:r>
       <w:bookmarkEnd w:id="71"/>
       <w:bookmarkEnd w:id="72"/>
       <w:bookmarkEnd w:id="73"/>
-      <w:bookmarkEnd w:id="74"/>
     </w:p>
     <w:p>
       <w:pPr>
@@ -7325,17 +7533,17 @@
       <w:pPr>
         <w:pStyle w:val="Heading2"/>
       </w:pPr>
-      <w:bookmarkStart w:id="75" w:name="_Toc526573218"/>
-      <w:bookmarkStart w:id="76" w:name="_Toc526492376"/>
-      <w:bookmarkStart w:id="77" w:name="_Toc464367673"/>
-      <w:bookmarkStart w:id="78" w:name="_Toc451773660"/>
+      <w:bookmarkStart w:id="74" w:name="_Toc526573218"/>
+      <w:bookmarkStart w:id="75" w:name="_Toc526492376"/>
+      <w:bookmarkStart w:id="76" w:name="_Toc464367673"/>
+      <w:bookmarkStart w:id="77" w:name="_Toc451773660"/>
       <w:r>
         <w:t>Arkitektur mønstre</w:t>
       </w:r>
+      <w:bookmarkEnd w:id="74"/>
       <w:bookmarkEnd w:id="75"/>
       <w:bookmarkEnd w:id="76"/>
       <w:bookmarkEnd w:id="77"/>
-      <w:bookmarkEnd w:id="78"/>
     </w:p>
     <w:p>
       <w:r>
@@ -7372,10 +7580,10 @@
       </w:pPr>
       <w:r>
         <w:object w:dxaOrig="17971" w:dyaOrig="10200" w14:anchorId="4BC4FE8C">
-          <v:shape id="_x0000_i1045" type="#_x0000_t75" style="width:481.65pt;height:272.95pt" o:ole="">
+          <v:shape id="_x0000_i1045" type="#_x0000_t75" style="width:481.8pt;height:273pt" o:ole="">
             <v:imagedata r:id="rId50" o:title=""/>
           </v:shape>
-          <o:OLEObject Type="Embed" ProgID="Visio.Drawing.15" ShapeID="_x0000_i1045" DrawAspect="Content" ObjectID="_1525520781" r:id="rId51"/>
+          <o:OLEObject Type="Embed" ProgID="Visio.Drawing.15" ShapeID="_x0000_i1045" DrawAspect="Content" ObjectID="_1525674659" r:id="rId51"/>
         </w:object>
       </w:r>
     </w:p>
@@ -7383,19 +7591,32 @@
       <w:pPr>
         <w:pStyle w:val="Caption"/>
       </w:pPr>
-      <w:bookmarkStart w:id="79" w:name="_Ref451695482"/>
+      <w:bookmarkStart w:id="78" w:name="_Ref451695482"/>
       <w:r>
         <w:t xml:space="preserve">Figur </w:t>
       </w:r>
-      <w:fldSimple w:instr=" SEQ Figur \* ARABIC ">
-        <w:r>
-          <w:rPr>
-            <w:noProof/>
-          </w:rPr>
-          <w:t>23</w:t>
-        </w:r>
-      </w:fldSimple>
-      <w:bookmarkEnd w:id="79"/>
+      <w:r>
+        <w:fldChar w:fldCharType="begin"/>
+      </w:r>
+      <w:r>
+        <w:instrText xml:space="preserve"> SEQ Figur \* ARABIC </w:instrText>
+      </w:r>
+      <w:r>
+        <w:fldChar w:fldCharType="separate"/>
+      </w:r>
+      <w:r>
+        <w:rPr>
+          <w:noProof/>
+        </w:rPr>
+        <w:t>23</w:t>
+      </w:r>
+      <w:r>
+        <w:rPr>
+          <w:noProof/>
+        </w:rPr>
+        <w:fldChar w:fldCharType="end"/>
+      </w:r>
+      <w:bookmarkEnd w:id="78"/>
       <w:r>
         <w:t>:</w:t>
       </w:r>
@@ -7410,22 +7631,22 @@
       <w:pPr>
         <w:pStyle w:val="Heading2"/>
       </w:pPr>
-      <w:bookmarkStart w:id="80" w:name="_Toc451773661"/>
+      <w:bookmarkStart w:id="79" w:name="_Toc451773661"/>
       <w:r>
         <w:lastRenderedPageBreak/>
         <w:t>Design mønstre</w:t>
       </w:r>
+      <w:bookmarkEnd w:id="79"/>
+    </w:p>
+    <w:p>
+      <w:pPr>
+        <w:pStyle w:val="Heading3"/>
+      </w:pPr>
+      <w:bookmarkStart w:id="80" w:name="_Toc451773662"/>
+      <w:r>
+        <w:t>Mvvm pattern</w:t>
+      </w:r>
       <w:bookmarkEnd w:id="80"/>
-    </w:p>
-    <w:p>
-      <w:pPr>
-        <w:pStyle w:val="Heading3"/>
-      </w:pPr>
-      <w:bookmarkStart w:id="81" w:name="_Toc451773662"/>
-      <w:r>
-        <w:t>Mvvm pattern</w:t>
-      </w:r>
-      <w:bookmarkEnd w:id="81"/>
     </w:p>
     <w:p>
       <w:r>
@@ -7506,32 +7727,45 @@
       <w:pPr>
         <w:pStyle w:val="Caption"/>
       </w:pPr>
-      <w:bookmarkStart w:id="82" w:name="_Ref451698126"/>
+      <w:bookmarkStart w:id="81" w:name="_Ref451698126"/>
       <w:r>
         <w:t xml:space="preserve">Figur </w:t>
       </w:r>
-      <w:fldSimple w:instr=" SEQ Figur \* ARABIC ">
-        <w:r>
-          <w:rPr>
-            <w:noProof/>
-          </w:rPr>
-          <w:t>24</w:t>
-        </w:r>
-      </w:fldSimple>
+      <w:r>
+        <w:fldChar w:fldCharType="begin"/>
+      </w:r>
+      <w:r>
+        <w:instrText xml:space="preserve"> SEQ Figur \* ARABIC </w:instrText>
+      </w:r>
+      <w:r>
+        <w:fldChar w:fldCharType="separate"/>
+      </w:r>
+      <w:r>
+        <w:rPr>
+          <w:noProof/>
+        </w:rPr>
+        <w:t>24</w:t>
+      </w:r>
+      <w:r>
+        <w:rPr>
+          <w:noProof/>
+        </w:rPr>
+        <w:fldChar w:fldCharType="end"/>
+      </w:r>
+      <w:bookmarkEnd w:id="81"/>
+      <w:r>
+        <w:t>: Screenshot af opbygning af view og viewmodel</w:t>
+      </w:r>
+    </w:p>
+    <w:p>
+      <w:pPr>
+        <w:pStyle w:val="Heading3"/>
+      </w:pPr>
+      <w:bookmarkStart w:id="82" w:name="_Toc451773663"/>
+      <w:r>
+        <w:t>Repository pattern</w:t>
+      </w:r>
       <w:bookmarkEnd w:id="82"/>
-      <w:r>
-        <w:t>: Screenshot af opbygning af view og viewmodel</w:t>
-      </w:r>
-    </w:p>
-    <w:p>
-      <w:pPr>
-        <w:pStyle w:val="Heading3"/>
-      </w:pPr>
-      <w:bookmarkStart w:id="83" w:name="_Toc451773663"/>
-      <w:r>
-        <w:t>Repository pattern</w:t>
-      </w:r>
-      <w:bookmarkEnd w:id="83"/>
     </w:p>
     <w:p>
       <w:pPr>
@@ -7539,10 +7773,10 @@
       </w:pPr>
       <w:r>
         <w:object w:dxaOrig="19674" w:dyaOrig="7386" w14:anchorId="5F662017">
-          <v:shape id="_x0000_i1046" type="#_x0000_t75" style="width:402.4pt;height:264.55pt" o:ole="">
+          <v:shape id="_x0000_i1046" type="#_x0000_t75" style="width:402.6pt;height:264.6pt" o:ole="">
             <v:imagedata r:id="rId53" o:title="" cropbottom="17895f" cropleft="38397f"/>
           </v:shape>
-          <o:OLEObject Type="Embed" ProgID="Visio.Drawing.15" ShapeID="_x0000_i1046" DrawAspect="Content" ObjectID="_1525520782" r:id="rId54"/>
+          <o:OLEObject Type="Embed" ProgID="Visio.Drawing.15" ShapeID="_x0000_i1046" DrawAspect="Content" ObjectID="_1525674660" r:id="rId54"/>
         </w:object>
       </w:r>
     </w:p>
@@ -7550,19 +7784,32 @@
       <w:pPr>
         <w:pStyle w:val="Caption"/>
       </w:pPr>
-      <w:bookmarkStart w:id="84" w:name="_Ref451697644"/>
+      <w:bookmarkStart w:id="83" w:name="_Ref451697644"/>
       <w:r>
         <w:t xml:space="preserve">Figur </w:t>
       </w:r>
-      <w:fldSimple w:instr=" SEQ Figur \* ARABIC ">
-        <w:r>
-          <w:rPr>
-            <w:noProof/>
-          </w:rPr>
-          <w:t>25</w:t>
-        </w:r>
-      </w:fldSimple>
-      <w:bookmarkEnd w:id="84"/>
+      <w:r>
+        <w:fldChar w:fldCharType="begin"/>
+      </w:r>
+      <w:r>
+        <w:instrText xml:space="preserve"> SEQ Figur \* ARABIC </w:instrText>
+      </w:r>
+      <w:r>
+        <w:fldChar w:fldCharType="separate"/>
+      </w:r>
+      <w:r>
+        <w:rPr>
+          <w:noProof/>
+        </w:rPr>
+        <w:t>25</w:t>
+      </w:r>
+      <w:r>
+        <w:rPr>
+          <w:noProof/>
+        </w:rPr>
+        <w:fldChar w:fldCharType="end"/>
+      </w:r>
+      <w:bookmarkEnd w:id="83"/>
       <w:r>
         <w:t xml:space="preserve">: </w:t>
       </w:r>
@@ -7643,42 +7890,42 @@
       <w:pPr>
         <w:pStyle w:val="Heading2"/>
       </w:pPr>
-      <w:bookmarkStart w:id="85" w:name="_Toc526573219"/>
-      <w:bookmarkStart w:id="86" w:name="_Toc526492377"/>
-      <w:bookmarkStart w:id="87" w:name="_Toc464367674"/>
-      <w:bookmarkStart w:id="88" w:name="_Toc451773664"/>
+      <w:bookmarkStart w:id="84" w:name="_Toc526573219"/>
+      <w:bookmarkStart w:id="85" w:name="_Toc526492377"/>
+      <w:bookmarkStart w:id="86" w:name="_Toc464367674"/>
+      <w:bookmarkStart w:id="87" w:name="_Toc451773664"/>
       <w:r>
         <w:t>Generelle brugergrænsefladeregler</w:t>
       </w:r>
+      <w:bookmarkEnd w:id="84"/>
       <w:bookmarkEnd w:id="85"/>
       <w:bookmarkEnd w:id="86"/>
       <w:bookmarkEnd w:id="87"/>
+    </w:p>
+    <w:p>
+      <w:r>
+        <w:t>Kan ses i kravspecifikationen under kvalitetskrav.</w:t>
+      </w:r>
+    </w:p>
+    <w:p>
+      <w:pPr>
+        <w:pStyle w:val="Heading1"/>
+      </w:pPr>
+      <w:bookmarkStart w:id="88" w:name="_Toc451773665"/>
+      <w:r>
+        <w:t>Test</w:t>
+      </w:r>
       <w:bookmarkEnd w:id="88"/>
     </w:p>
     <w:p>
-      <w:r>
-        <w:t>Kan ses i kravspecifikationen under kvalitetskrav.</w:t>
-      </w:r>
-    </w:p>
-    <w:p>
-      <w:pPr>
-        <w:pStyle w:val="Heading1"/>
-      </w:pPr>
-      <w:bookmarkStart w:id="89" w:name="_Toc451773665"/>
-      <w:r>
-        <w:t>Test</w:t>
+      <w:pPr>
+        <w:pStyle w:val="Heading2"/>
+      </w:pPr>
+      <w:bookmarkStart w:id="89" w:name="_Toc451773666"/>
+      <w:r>
+        <w:t>Unit test</w:t>
       </w:r>
       <w:bookmarkEnd w:id="89"/>
-    </w:p>
-    <w:p>
-      <w:pPr>
-        <w:pStyle w:val="Heading2"/>
-      </w:pPr>
-      <w:bookmarkStart w:id="90" w:name="_Toc451773666"/>
-      <w:r>
-        <w:t>Unit test</w:t>
-      </w:r>
-      <w:bookmarkEnd w:id="90"/>
     </w:p>
     <w:p>
       <w:r>
@@ -7844,19 +8091,32 @@
                                   <w:noProof/>
                                 </w:rPr>
                               </w:pPr>
-                              <w:bookmarkStart w:id="91" w:name="_Ref451714394"/>
+                              <w:bookmarkStart w:id="90" w:name="_Ref451714394"/>
                               <w:r>
                                 <w:t xml:space="preserve">Figur </w:t>
                               </w:r>
-                              <w:fldSimple w:instr=" SEQ Figur \* ARABIC ">
-                                <w:r>
-                                  <w:rPr>
-                                    <w:noProof/>
-                                  </w:rPr>
-                                  <w:t>26</w:t>
-                                </w:r>
-                              </w:fldSimple>
-                              <w:bookmarkEnd w:id="91"/>
+                              <w:r>
+                                <w:fldChar w:fldCharType="begin"/>
+                              </w:r>
+                              <w:r>
+                                <w:instrText xml:space="preserve"> SEQ Figur \* ARABIC </w:instrText>
+                              </w:r>
+                              <w:r>
+                                <w:fldChar w:fldCharType="separate"/>
+                              </w:r>
+                              <w:r>
+                                <w:rPr>
+                                  <w:noProof/>
+                                </w:rPr>
+                                <w:t>26</w:t>
+                              </w:r>
+                              <w:r>
+                                <w:rPr>
+                                  <w:noProof/>
+                                </w:rPr>
+                                <w:fldChar w:fldCharType="end"/>
+                              </w:r>
+                              <w:bookmarkEnd w:id="90"/>
                               <w:r>
                                 <w:t>: Covarage af Pristjek220 Unittests</w:t>
                               </w:r>
@@ -7903,19 +8163,32 @@
                             <w:noProof/>
                           </w:rPr>
                         </w:pPr>
-                        <w:bookmarkStart w:id="92" w:name="_Ref451714394"/>
+                        <w:bookmarkStart w:id="91" w:name="_Ref451714394"/>
                         <w:r>
                           <w:t xml:space="preserve">Figur </w:t>
                         </w:r>
-                        <w:fldSimple w:instr=" SEQ Figur \* ARABIC ">
-                          <w:r>
-                            <w:rPr>
-                              <w:noProof/>
-                            </w:rPr>
-                            <w:t>26</w:t>
-                          </w:r>
-                        </w:fldSimple>
-                        <w:bookmarkEnd w:id="92"/>
+                        <w:r>
+                          <w:fldChar w:fldCharType="begin"/>
+                        </w:r>
+                        <w:r>
+                          <w:instrText xml:space="preserve"> SEQ Figur \* ARABIC </w:instrText>
+                        </w:r>
+                        <w:r>
+                          <w:fldChar w:fldCharType="separate"/>
+                        </w:r>
+                        <w:r>
+                          <w:rPr>
+                            <w:noProof/>
+                          </w:rPr>
+                          <w:t>26</w:t>
+                        </w:r>
+                        <w:r>
+                          <w:rPr>
+                            <w:noProof/>
+                          </w:rPr>
+                          <w:fldChar w:fldCharType="end"/>
+                        </w:r>
+                        <w:bookmarkEnd w:id="91"/>
                         <w:r>
                           <w:t>: Covarage af Pristjek220 Unittests</w:t>
                         </w:r>
@@ -8019,19 +8292,32 @@
                                   <w:noProof/>
                                 </w:rPr>
                               </w:pPr>
-                              <w:bookmarkStart w:id="93" w:name="_Ref451778197"/>
+                              <w:bookmarkStart w:id="92" w:name="_Ref451778197"/>
                               <w:r>
                                 <w:t xml:space="preserve">Figur </w:t>
                               </w:r>
-                              <w:fldSimple w:instr=" SEQ Figur \* ARABIC ">
-                                <w:r>
-                                  <w:rPr>
-                                    <w:noProof/>
-                                  </w:rPr>
-                                  <w:t>27</w:t>
-                                </w:r>
-                              </w:fldSimple>
-                              <w:bookmarkEnd w:id="93"/>
+                              <w:r>
+                                <w:fldChar w:fldCharType="begin"/>
+                              </w:r>
+                              <w:r>
+                                <w:instrText xml:space="preserve"> SEQ Figur \* ARABIC </w:instrText>
+                              </w:r>
+                              <w:r>
+                                <w:fldChar w:fldCharType="separate"/>
+                              </w:r>
+                              <w:r>
+                                <w:rPr>
+                                  <w:noProof/>
+                                </w:rPr>
+                                <w:t>27</w:t>
+                              </w:r>
+                              <w:r>
+                                <w:rPr>
+                                  <w:noProof/>
+                                </w:rPr>
+                                <w:fldChar w:fldCharType="end"/>
+                              </w:r>
+                              <w:bookmarkEnd w:id="92"/>
                               <w:r>
                                 <w:t>: Udførelse af unittest i Pristjek220</w:t>
                               </w:r>
@@ -8074,19 +8360,32 @@
                             <w:noProof/>
                           </w:rPr>
                         </w:pPr>
-                        <w:bookmarkStart w:id="94" w:name="_Ref451778197"/>
+                        <w:bookmarkStart w:id="93" w:name="_Ref451778197"/>
                         <w:r>
                           <w:t xml:space="preserve">Figur </w:t>
                         </w:r>
-                        <w:fldSimple w:instr=" SEQ Figur \* ARABIC ">
-                          <w:r>
-                            <w:rPr>
-                              <w:noProof/>
-                            </w:rPr>
-                            <w:t>27</w:t>
-                          </w:r>
-                        </w:fldSimple>
-                        <w:bookmarkEnd w:id="94"/>
+                        <w:r>
+                          <w:fldChar w:fldCharType="begin"/>
+                        </w:r>
+                        <w:r>
+                          <w:instrText xml:space="preserve"> SEQ Figur \* ARABIC </w:instrText>
+                        </w:r>
+                        <w:r>
+                          <w:fldChar w:fldCharType="separate"/>
+                        </w:r>
+                        <w:r>
+                          <w:rPr>
+                            <w:noProof/>
+                          </w:rPr>
+                          <w:t>27</w:t>
+                        </w:r>
+                        <w:r>
+                          <w:rPr>
+                            <w:noProof/>
+                          </w:rPr>
+                          <w:fldChar w:fldCharType="end"/>
+                        </w:r>
+                        <w:bookmarkEnd w:id="93"/>
                         <w:r>
                           <w:t>: Udførelse af unittest i Pristjek220</w:t>
                         </w:r>
@@ -8161,25 +8460,94 @@
       <w:pPr>
         <w:pStyle w:val="Heading2"/>
       </w:pPr>
-      <w:bookmarkStart w:id="95" w:name="_Toc451773667"/>
+      <w:bookmarkStart w:id="94" w:name="_Toc451773667"/>
       <w:r>
         <w:t>Integrationstest</w:t>
       </w:r>
+      <w:bookmarkEnd w:id="94"/>
+    </w:p>
+    <w:p>
+      <w:r>
+        <w:t>Da unittest tester hver klasse isoleret fra resten af system, er der nogle ting som ikke kan testes igennem unittest, så som hvordan de forskellige klasser interagere med hinanden. Dette kan man så teste med integrationstest. Her bliver interfacene mellem klasserne testet da der bliver lavet funktions kald ned til klassen igennem denne. Her kan der ske fejl hvis der gennem udvikling har været tvivl om hvordan de skulle kommunikere sammen.</w:t>
+      </w:r>
+    </w:p>
+    <w:p>
+      <w:r>
+        <w:t xml:space="preserve">Til udførelse af integrationstest er der også blevet benyttet NUnit, da dette framework gør det nemt at opsætte test cases.  </w:t>
+      </w:r>
+    </w:p>
+    <w:p>
+      <w:r>
+        <w:t xml:space="preserve">Integrationstestene er blevet lavet gennem en bottom-up strategi for at sikre at funktionaliteten mellem de forskellige klasser fungere helt, der er derfor skrevet test drivers til hver klasse der interagere med en anden klasse for at teste denne integrering. Der er test ud fra Dependency træet som kan ses på </w:t>
+      </w:r>
+      <w:r>
+        <w:fldChar w:fldCharType="begin"/>
+      </w:r>
+      <w:r>
+        <w:instrText xml:space="preserve"> REF _Ref451932685 \h </w:instrText>
+      </w:r>
+      <w:r>
+        <w:fldChar w:fldCharType="separate"/>
+      </w:r>
+      <w:r>
+        <w:t xml:space="preserve">Figur </w:t>
+      </w:r>
+      <w:r>
+        <w:rPr>
+          <w:noProof/>
+        </w:rPr>
+        <w:t>28</w:t>
+      </w:r>
+      <w:r>
+        <w:fldChar w:fldCharType="end"/>
+      </w:r>
+      <w:r>
+        <w:t>.</w:t>
+      </w:r>
+    </w:p>
+    <w:p>
+      <w:pPr>
+        <w:keepNext/>
+      </w:pPr>
+      <w:r>
+        <w:object w:dxaOrig="27457" w:dyaOrig="10357" w14:anchorId="56FE8AB7">
+          <v:shape id="_x0000_i1047" type="#_x0000_t75" style="width:480.6pt;height:181.2pt" o:ole="">
+            <v:imagedata r:id="rId59" o:title=""/>
+          </v:shape>
+          <o:OLEObject Type="Embed" ProgID="Visio.Drawing.15" ShapeID="_x0000_i1047" DrawAspect="Content" ObjectID="_1525674661" r:id="rId60"/>
+        </w:object>
+      </w:r>
+    </w:p>
+    <w:p>
+      <w:pPr>
+        <w:pStyle w:val="Caption"/>
+        <w:jc w:val="left"/>
+      </w:pPr>
+      <w:bookmarkStart w:id="95" w:name="_Ref451932685"/>
+      <w:r>
+        <w:t xml:space="preserve">Figur </w:t>
+      </w:r>
+      <w:r>
+        <w:fldChar w:fldCharType="begin"/>
+      </w:r>
+      <w:r>
+        <w:instrText xml:space="preserve"> SEQ Figur \* ARABIC </w:instrText>
+      </w:r>
+      <w:r>
+        <w:fldChar w:fldCharType="separate"/>
+      </w:r>
+      <w:r>
+        <w:rPr>
+          <w:noProof/>
+        </w:rPr>
+        <w:t>28</w:t>
+      </w:r>
+      <w:r>
+        <w:fldChar w:fldCharType="end"/>
+      </w:r>
       <w:bookmarkEnd w:id="95"/>
-    </w:p>
-    <w:p>
-      <w:r>
-        <w:t>Da unittest tester hver klasse isoleret fra resten af system, er der nogle ting som ikke kan testes igennem unittest, så som hvordan de forskellige klasser interagere med hinanden. Dette kan man så teste med integrationstest. Her bliver interfacene mellem klasserne testet da der bliver lavet funktions kald ned til klassen igennem denne. Her kan der ske fejl hvis der gennem udvikling har været tvivl om hvordan de skulle kommunikere sammen.</w:t>
-      </w:r>
-    </w:p>
-    <w:p>
-      <w:r>
-        <w:t xml:space="preserve">Til udførelse af integrationstest er der også blevet benyttet NUnit, da dette framework gør det nemt at opsætte test cases.  </w:t>
-      </w:r>
-    </w:p>
-    <w:p>
-      <w:r>
-        <w:t>Integrationstestene er blevet lavet gennem en bottom-up strategi for at sikre at funktionaliteten mellem de forskellige klasser fungere helt, der er derfor skrevet test drivers til hver klasse der interagere med en anden klasse for at teste denne integrering.</w:t>
+      <w:r>
+        <w:t>: Dependency tree.</w:t>
       </w:r>
     </w:p>
     <w:p>
@@ -8190,6 +8558,8 @@
           <w:lang w:val="da-DK"/>
         </w:rPr>
       </w:pPr>
+      <w:bookmarkStart w:id="96" w:name="_GoBack"/>
+      <w:bookmarkEnd w:id="96"/>
       <w:r>
         <w:rPr>
           <w:lang w:val="da-DK"/>
@@ -8229,9 +8599,9 @@
           <w:szCs w:val="32"/>
         </w:rPr>
       </w:pPr>
-      <w:bookmarkStart w:id="96" w:name="_Toc526573221"/>
-      <w:bookmarkStart w:id="97" w:name="_Toc526492380"/>
-      <w:bookmarkStart w:id="98" w:name="_Toc464367679"/>
+      <w:bookmarkStart w:id="97" w:name="_Toc526573221"/>
+      <w:bookmarkStart w:id="98" w:name="_Toc526492380"/>
+      <w:bookmarkStart w:id="99" w:name="_Toc464367679"/>
       <w:r>
         <w:br w:type="page"/>
       </w:r>
@@ -8240,15 +8610,15 @@
       <w:pPr>
         <w:pStyle w:val="Heading1"/>
       </w:pPr>
-      <w:bookmarkStart w:id="99" w:name="_Toc451773668"/>
+      <w:bookmarkStart w:id="100" w:name="_Toc451773668"/>
       <w:r>
         <w:lastRenderedPageBreak/>
         <w:t>Udviklingsværktøjer</w:t>
       </w:r>
-      <w:bookmarkEnd w:id="96"/>
       <w:bookmarkEnd w:id="97"/>
       <w:bookmarkEnd w:id="98"/>
       <w:bookmarkEnd w:id="99"/>
+      <w:bookmarkEnd w:id="100"/>
     </w:p>
     <w:p>
       <w:pPr>
@@ -8259,7 +8629,7 @@
       <w:pPr>
         <w:pStyle w:val="Heading2"/>
       </w:pPr>
-      <w:bookmarkStart w:id="100" w:name="_Toc451773669"/>
+      <w:bookmarkStart w:id="101" w:name="_Toc451773669"/>
       <w:r>
         <w:t>Visual</w:t>
       </w:r>
@@ -8271,6 +8641,7 @@
           <w:id w:val="1308512632"/>
           <w:citation/>
         </w:sdtPr>
+        <w:sdtEndPr/>
         <w:sdtContent>
           <w:r>
             <w:fldChar w:fldCharType="begin"/>
@@ -8298,7 +8669,7 @@
           </w:r>
         </w:sdtContent>
       </w:sdt>
-      <w:bookmarkEnd w:id="100"/>
+      <w:bookmarkEnd w:id="101"/>
     </w:p>
     <w:p>
       <w:r>
@@ -8310,7 +8681,7 @@
       <w:pPr>
         <w:pStyle w:val="Heading2"/>
       </w:pPr>
-      <w:bookmarkStart w:id="101" w:name="_Toc451773670"/>
+      <w:bookmarkStart w:id="102" w:name="_Toc451773670"/>
       <w:r>
         <w:t>Microsoft Visio</w:t>
       </w:r>
@@ -8319,6 +8690,7 @@
           <w:id w:val="-468046548"/>
           <w:citation/>
         </w:sdtPr>
+        <w:sdtEndPr/>
         <w:sdtContent>
           <w:r>
             <w:fldChar w:fldCharType="begin"/>
@@ -8346,7 +8718,7 @@
           </w:r>
         </w:sdtContent>
       </w:sdt>
-      <w:bookmarkEnd w:id="101"/>
+      <w:bookmarkEnd w:id="102"/>
     </w:p>
     <w:p>
       <w:pPr>
@@ -8400,7 +8772,7 @@
       <w:pPr>
         <w:pStyle w:val="Heading2"/>
       </w:pPr>
-      <w:bookmarkStart w:id="102" w:name="_Toc451773671"/>
+      <w:bookmarkStart w:id="103" w:name="_Toc451773671"/>
       <w:r>
         <w:t>Microsoft Word</w:t>
       </w:r>
@@ -8409,6 +8781,7 @@
           <w:id w:val="-1532870888"/>
           <w:citation/>
         </w:sdtPr>
+        <w:sdtEndPr/>
         <w:sdtContent>
           <w:r>
             <w:fldChar w:fldCharType="begin"/>
@@ -8436,7 +8809,7 @@
           </w:r>
         </w:sdtContent>
       </w:sdt>
-      <w:bookmarkEnd w:id="102"/>
+      <w:bookmarkEnd w:id="103"/>
     </w:p>
     <w:p>
       <w:r>
@@ -8447,7 +8820,7 @@
       <w:pPr>
         <w:pStyle w:val="Heading2"/>
       </w:pPr>
-      <w:bookmarkStart w:id="103" w:name="_Toc451773672"/>
+      <w:bookmarkStart w:id="104" w:name="_Toc451773672"/>
       <w:r>
         <w:t>Scrumwise</w:t>
       </w:r>
@@ -8456,6 +8829,7 @@
           <w:id w:val="-1569654449"/>
           <w:citation/>
         </w:sdtPr>
+        <w:sdtEndPr/>
         <w:sdtContent>
           <w:r>
             <w:fldChar w:fldCharType="begin"/>
@@ -8483,7 +8857,7 @@
           </w:r>
         </w:sdtContent>
       </w:sdt>
-      <w:bookmarkEnd w:id="103"/>
+      <w:bookmarkEnd w:id="104"/>
     </w:p>
     <w:p>
       <w:r>
@@ -8494,7 +8868,7 @@
       <w:pPr>
         <w:pStyle w:val="Heading2"/>
       </w:pPr>
-      <w:bookmarkStart w:id="104" w:name="_Toc451773673"/>
+      <w:bookmarkStart w:id="105" w:name="_Toc451773673"/>
       <w:r>
         <w:t>Github</w:t>
       </w:r>
@@ -8503,6 +8877,7 @@
           <w:id w:val="2022423321"/>
           <w:citation/>
         </w:sdtPr>
+        <w:sdtEndPr/>
         <w:sdtContent>
           <w:r>
             <w:fldChar w:fldCharType="begin"/>
@@ -8530,7 +8905,7 @@
           </w:r>
         </w:sdtContent>
       </w:sdt>
-      <w:bookmarkEnd w:id="104"/>
+      <w:bookmarkEnd w:id="105"/>
     </w:p>
     <w:p>
       <w:r>
@@ -8541,7 +8916,7 @@
       <w:pPr>
         <w:pStyle w:val="Heading2"/>
       </w:pPr>
-      <w:bookmarkStart w:id="105" w:name="_Toc451773674"/>
+      <w:bookmarkStart w:id="106" w:name="_Toc451773674"/>
       <w:r>
         <w:t>TortoiseGit</w:t>
       </w:r>
@@ -8550,6 +8925,7 @@
           <w:id w:val="699662217"/>
           <w:citation/>
         </w:sdtPr>
+        <w:sdtEndPr/>
         <w:sdtContent>
           <w:r>
             <w:fldChar w:fldCharType="begin"/>
@@ -8577,7 +8953,7 @@
           </w:r>
         </w:sdtContent>
       </w:sdt>
-      <w:bookmarkEnd w:id="105"/>
+      <w:bookmarkEnd w:id="106"/>
     </w:p>
     <w:p>
       <w:r>
@@ -8623,12 +8999,12 @@
       <w:pPr>
         <w:pStyle w:val="Heading1"/>
       </w:pPr>
-      <w:bookmarkStart w:id="106" w:name="_Toc451773675"/>
+      <w:bookmarkStart w:id="107" w:name="_Toc451773675"/>
       <w:r>
         <w:lastRenderedPageBreak/>
         <w:t>Frameworks og packages</w:t>
       </w:r>
-      <w:bookmarkEnd w:id="106"/>
+      <w:bookmarkEnd w:id="107"/>
     </w:p>
     <w:p>
       <w:r>
@@ -8639,11 +9015,11 @@
       <w:pPr>
         <w:pStyle w:val="Heading2"/>
       </w:pPr>
-      <w:bookmarkStart w:id="107" w:name="_Toc451773676"/>
+      <w:bookmarkStart w:id="108" w:name="_Toc451773676"/>
       <w:r>
         <w:t>Generelle frameworks</w:t>
       </w:r>
-      <w:bookmarkEnd w:id="107"/>
+      <w:bookmarkEnd w:id="108"/>
     </w:p>
     <w:p>
       <w:pPr>
@@ -8691,11 +9067,11 @@
       <w:pPr>
         <w:pStyle w:val="Heading2"/>
       </w:pPr>
-      <w:bookmarkStart w:id="108" w:name="_Toc451773677"/>
+      <w:bookmarkStart w:id="109" w:name="_Toc451773677"/>
       <w:r>
         <w:t>Test Frameworks</w:t>
       </w:r>
-      <w:bookmarkEnd w:id="108"/>
+      <w:bookmarkEnd w:id="109"/>
     </w:p>
     <w:p>
       <w:pPr>
@@ -8738,11 +9114,11 @@
       <w:pPr>
         <w:pStyle w:val="Heading2"/>
       </w:pPr>
-      <w:bookmarkStart w:id="109" w:name="_Toc451773678"/>
+      <w:bookmarkStart w:id="110" w:name="_Toc451773678"/>
       <w:r>
         <w:t>Gui frameworks</w:t>
       </w:r>
-      <w:bookmarkEnd w:id="109"/>
+      <w:bookmarkEnd w:id="110"/>
     </w:p>
     <w:p>
       <w:pPr>
@@ -8794,7 +9170,7 @@
         <w:br w:type="page"/>
       </w:r>
     </w:p>
-    <w:bookmarkStart w:id="110" w:name="_Toc451773679" w:displacedByCustomXml="next"/>
+    <w:bookmarkStart w:id="111" w:name="_Toc451773679" w:displacedByCustomXml="next"/>
     <w:sdt>
       <w:sdtPr>
         <w:rPr>
@@ -8809,6 +9185,7 @@
           <w:docPartUnique/>
         </w:docPartObj>
       </w:sdtPr>
+      <w:sdtEndPr/>
       <w:sdtContent>
         <w:p>
           <w:pPr>
@@ -8820,13 +9197,14 @@
           <w:r>
             <w:t>erencer</w:t>
           </w:r>
-          <w:bookmarkEnd w:id="110"/>
+          <w:bookmarkEnd w:id="111"/>
         </w:p>
         <w:sdt>
           <w:sdtPr>
             <w:id w:val="-573587230"/>
             <w:bibliography/>
           </w:sdtPr>
+          <w:sdtEndPr/>
           <w:sdtContent>
             <w:p>
               <w:pPr>
@@ -11697,7 +12075,7 @@
 </file>
 
 <file path=customXml/itemProps1.xml><?xml version="1.0" encoding="utf-8"?>
-<ds:datastoreItem xmlns:ds="http://schemas.openxmlformats.org/officeDocument/2006/customXml" ds:itemID="{8298B7D0-7D19-40D5-868C-9B15F1C8714D}">
+<ds:datastoreItem xmlns:ds="http://schemas.openxmlformats.org/officeDocument/2006/customXml" ds:itemID="{C3508F1C-0E45-4465-9654-B6A466AF12BB}">
   <ds:schemaRefs>
     <ds:schemaRef ds:uri="http://schemas.openxmlformats.org/officeDocument/2006/bibliography"/>
   </ds:schemaRefs>

</xml_diff>

<commit_message>
Systemarkitektur.docx opdatering med referencer
</commit_message>
<xml_diff>
--- a/Bilag/Systemarkitektur.docx
+++ b/Bilag/Systemarkitektur.docx
@@ -4979,10 +4979,10 @@
             <v:path o:extrusionok="f" gradientshapeok="t" o:connecttype="rect"/>
             <o:lock v:ext="edit" aspectratio="t"/>
           </v:shapetype>
-          <v:shape id="_x0000_i1025" type="#_x0000_t75" style="width:322.45pt;height:244.25pt" o:ole="">
+          <v:shape id="_x0000_i1025" type="#_x0000_t75" style="width:322.5pt;height:244.45pt" o:ole="">
             <v:imagedata r:id="rId9" o:title=""/>
           </v:shape>
-          <o:OLEObject Type="Embed" ProgID="Visio.Drawing.15" ShapeID="_x0000_i1025" DrawAspect="Content" ObjectID="_1525765586" r:id="rId10"/>
+          <o:OLEObject Type="Embed" ProgID="Visio.Drawing.15" ShapeID="_x0000_i1025" DrawAspect="Content" ObjectID="_1525768475" r:id="rId10"/>
         </w:object>
       </w:r>
     </w:p>
@@ -5366,13 +5366,12 @@
           <w:id w:val="-203561443"/>
           <w:citation/>
         </w:sdtPr>
-        <w:sdtEndPr/>
         <w:sdtContent>
           <w:r>
             <w:fldChar w:fldCharType="begin"/>
           </w:r>
           <w:r>
-            <w:instrText xml:space="preserve"> CITATION Gru166 \l 1030 </w:instrText>
+            <w:instrText xml:space="preserve">CITATION Gru166 \l 1030 </w:instrText>
           </w:r>
           <w:r>
             <w:fldChar w:fldCharType="separate"/>
@@ -5415,10 +5414,10 @@
       </w:pPr>
       <w:r>
         <w:object w:dxaOrig="12420" w:dyaOrig="5715" w14:anchorId="55337BAD">
-          <v:shape id="_x0000_i1026" type="#_x0000_t75" style="width:480.6pt;height:222.2pt" o:ole="">
+          <v:shape id="_x0000_i1026" type="#_x0000_t75" style="width:480.4pt;height:222.05pt" o:ole="">
             <v:imagedata r:id="rId11" o:title=""/>
           </v:shape>
-          <o:OLEObject Type="Embed" ProgID="Visio.Drawing.15" ShapeID="_x0000_i1026" DrawAspect="Content" ObjectID="_1525765587" r:id="rId12"/>
+          <o:OLEObject Type="Embed" ProgID="Visio.Drawing.15" ShapeID="_x0000_i1026" DrawAspect="Content" ObjectID="_1525768476" r:id="rId12"/>
         </w:object>
       </w:r>
     </w:p>
@@ -5624,7 +5623,6 @@
           <w:id w:val="-1565488504"/>
           <w:citation/>
         </w:sdtPr>
-        <w:sdtEndPr/>
         <w:sdtContent>
           <w:r>
             <w:fldChar w:fldCharType="begin"/>
@@ -5819,10 +5817,10 @@
       </w:pPr>
       <w:r>
         <w:object w:dxaOrig="17977" w:dyaOrig="10212" w14:anchorId="3A5DC129">
-          <v:shape id="_x0000_i1027" type="#_x0000_t75" style="width:401.95pt;height:228.8pt" o:ole="">
+          <v:shape id="_x0000_i1027" type="#_x0000_t75" style="width:401.75pt;height:228.7pt" o:ole="">
             <v:imagedata r:id="rId13" o:title=""/>
           </v:shape>
-          <o:OLEObject Type="Embed" ProgID="Visio.Drawing.15" ShapeID="_x0000_i1027" DrawAspect="Content" ObjectID="_1525765588" r:id="rId14"/>
+          <o:OLEObject Type="Embed" ProgID="Visio.Drawing.15" ShapeID="_x0000_i1027" DrawAspect="Content" ObjectID="_1525768477" r:id="rId14"/>
         </w:object>
       </w:r>
     </w:p>
@@ -5926,10 +5924,10 @@
       </w:pPr>
       <w:r>
         <w:object w:dxaOrig="21061" w:dyaOrig="15976" w14:anchorId="157349D0">
-          <v:shape id="_x0000_i1028" type="#_x0000_t75" style="width:481.05pt;height:235.45pt" o:ole="">
+          <v:shape id="_x0000_i1028" type="#_x0000_t75" style="width:481pt;height:235.35pt" o:ole="">
             <v:imagedata r:id="rId15" o:title="" cropbottom="23190f"/>
           </v:shape>
-          <o:OLEObject Type="Embed" ProgID="Visio.Drawing.15" ShapeID="_x0000_i1028" DrawAspect="Content" ObjectID="_1525765589" r:id="rId16"/>
+          <o:OLEObject Type="Embed" ProgID="Visio.Drawing.15" ShapeID="_x0000_i1028" DrawAspect="Content" ObjectID="_1525768478" r:id="rId16"/>
         </w:object>
       </w:r>
     </w:p>
@@ -6132,10 +6130,10 @@
       </w:pPr>
       <w:r>
         <w:object w:dxaOrig="7860" w:dyaOrig="4995" w14:anchorId="537BA37C">
-          <v:shape id="_x0000_i1029" type="#_x0000_t75" style="width:391.35pt;height:249.55pt" o:ole="">
+          <v:shape id="_x0000_i1029" type="#_x0000_t75" style="width:391.45pt;height:249.3pt" o:ole="">
             <v:imagedata r:id="rId17" o:title=""/>
           </v:shape>
-          <o:OLEObject Type="Embed" ProgID="Visio.Drawing.15" ShapeID="_x0000_i1029" DrawAspect="Content" ObjectID="_1525765590" r:id="rId18"/>
+          <o:OLEObject Type="Embed" ProgID="Visio.Drawing.15" ShapeID="_x0000_i1029" DrawAspect="Content" ObjectID="_1525768479" r:id="rId18"/>
         </w:object>
       </w:r>
     </w:p>
@@ -6568,10 +6566,10 @@
       </w:pPr>
       <w:r>
         <w:object w:dxaOrig="20191" w:dyaOrig="16321" w14:anchorId="0BC4E844">
-          <v:shape id="_x0000_i1030" type="#_x0000_t75" style="width:386.5pt;height:278.3pt" o:ole="">
+          <v:shape id="_x0000_i1030" type="#_x0000_t75" style="width:386.6pt;height:278.3pt" o:ole="">
             <v:imagedata r:id="rId19" o:title="" cropbottom="33863f" cropleft="29944f"/>
           </v:shape>
-          <o:OLEObject Type="Embed" ProgID="Visio.Drawing.15" ShapeID="_x0000_i1030" DrawAspect="Content" ObjectID="_1525765591" r:id="rId20"/>
+          <o:OLEObject Type="Embed" ProgID="Visio.Drawing.15" ShapeID="_x0000_i1030" DrawAspect="Content" ObjectID="_1525768480" r:id="rId20"/>
         </w:object>
       </w:r>
     </w:p>
@@ -6672,10 +6670,10 @@
       </w:pPr>
       <w:r>
         <w:object w:dxaOrig="10126" w:dyaOrig="4531" w14:anchorId="2C3FEFE6">
-          <v:shape id="_x0000_i1031" type="#_x0000_t75" style="width:481.05pt;height:215.1pt" o:ole="">
+          <v:shape id="_x0000_i1031" type="#_x0000_t75" style="width:481pt;height:214.8pt" o:ole="">
             <v:imagedata r:id="rId21" o:title=""/>
           </v:shape>
-          <o:OLEObject Type="Embed" ProgID="Visio.Drawing.15" ShapeID="_x0000_i1031" DrawAspect="Content" ObjectID="_1525765592" r:id="rId22"/>
+          <o:OLEObject Type="Embed" ProgID="Visio.Drawing.15" ShapeID="_x0000_i1031" DrawAspect="Content" ObjectID="_1525768481" r:id="rId22"/>
         </w:object>
       </w:r>
     </w:p>
@@ -6941,10 +6939,10 @@
       </w:pPr>
       <w:r>
         <w:object w:dxaOrig="11251" w:dyaOrig="15781" w14:anchorId="56AD6B2D">
-          <v:shape id="_x0000_i1032" type="#_x0000_t75" style="width:358.25pt;height:297.3pt" o:ole="">
+          <v:shape id="_x0000_i1032" type="#_x0000_t75" style="width:358.2pt;height:297.7pt" o:ole="">
             <v:imagedata r:id="rId23" o:title="" cropbottom="26873f"/>
           </v:shape>
-          <o:OLEObject Type="Embed" ProgID="Visio.Drawing.15" ShapeID="_x0000_i1032" DrawAspect="Content" ObjectID="_1525765593" r:id="rId24"/>
+          <o:OLEObject Type="Embed" ProgID="Visio.Drawing.15" ShapeID="_x0000_i1032" DrawAspect="Content" ObjectID="_1525768482" r:id="rId24"/>
         </w:object>
       </w:r>
     </w:p>
@@ -7008,10 +7006,10 @@
       </w:pPr>
       <w:r>
         <w:object w:dxaOrig="16868" w:dyaOrig="8190" w14:anchorId="6D0ACA79">
-          <v:shape id="_x0000_i1033" type="#_x0000_t75" style="width:496.95pt;height:261.05pt" o:ole="">
+          <v:shape id="_x0000_i1033" type="#_x0000_t75" style="width:496.75pt;height:260.75pt" o:ole="">
             <v:imagedata r:id="rId25" o:title="" cropbottom="18365f" cropleft="21305f" cropright="480f"/>
           </v:shape>
-          <o:OLEObject Type="Embed" ProgID="Visio.Drawing.15" ShapeID="_x0000_i1033" DrawAspect="Content" ObjectID="_1525765594" r:id="rId26"/>
+          <o:OLEObject Type="Embed" ProgID="Visio.Drawing.15" ShapeID="_x0000_i1033" DrawAspect="Content" ObjectID="_1525768483" r:id="rId26"/>
         </w:object>
       </w:r>
       <w:bookmarkStart w:id="31" w:name="_Toc443577276"/>
@@ -7153,10 +7151,10 @@
       </w:pPr>
       <w:r>
         <w:object w:dxaOrig="7860" w:dyaOrig="4246" w14:anchorId="61ECB5E6">
-          <v:shape id="_x0000_i1034" type="#_x0000_t75" style="width:391.35pt;height:212.9pt" o:ole="">
+          <v:shape id="_x0000_i1034" type="#_x0000_t75" style="width:391.45pt;height:212.95pt" o:ole="">
             <v:imagedata r:id="rId27" o:title=""/>
           </v:shape>
-          <o:OLEObject Type="Embed" ProgID="Visio.Drawing.15" ShapeID="_x0000_i1034" DrawAspect="Content" ObjectID="_1525765595" r:id="rId28"/>
+          <o:OLEObject Type="Embed" ProgID="Visio.Drawing.15" ShapeID="_x0000_i1034" DrawAspect="Content" ObjectID="_1525768484" r:id="rId28"/>
         </w:object>
       </w:r>
     </w:p>
@@ -7278,10 +7276,10 @@
       </w:pPr>
       <w:r>
         <w:object w:dxaOrig="10636" w:dyaOrig="7935" w14:anchorId="510B35D6">
-          <v:shape id="_x0000_i1035" type="#_x0000_t75" style="width:389.6pt;height:290.2pt" o:ole="">
+          <v:shape id="_x0000_i1035" type="#_x0000_t75" style="width:389.65pt;height:289.8pt" o:ole="">
             <v:imagedata r:id="rId29" o:title=""/>
           </v:shape>
-          <o:OLEObject Type="Embed" ProgID="Visio.Drawing.15" ShapeID="_x0000_i1035" DrawAspect="Content" ObjectID="_1525765596" r:id="rId30"/>
+          <o:OLEObject Type="Embed" ProgID="Visio.Drawing.15" ShapeID="_x0000_i1035" DrawAspect="Content" ObjectID="_1525768485" r:id="rId30"/>
         </w:object>
       </w:r>
     </w:p>
@@ -7470,10 +7468,10 @@
       </w:pPr>
       <w:r>
         <w:object w:dxaOrig="10126" w:dyaOrig="7935" w14:anchorId="361D2131">
-          <v:shape id="_x0000_i1036" type="#_x0000_t75" style="width:458.05pt;height:358.65pt" o:ole="">
+          <v:shape id="_x0000_i1036" type="#_x0000_t75" style="width:458pt;height:358.8pt" o:ole="">
             <v:imagedata r:id="rId31" o:title=""/>
           </v:shape>
-          <o:OLEObject Type="Embed" ProgID="Visio.Drawing.15" ShapeID="_x0000_i1036" DrawAspect="Content" ObjectID="_1525765597" r:id="rId32"/>
+          <o:OLEObject Type="Embed" ProgID="Visio.Drawing.15" ShapeID="_x0000_i1036" DrawAspect="Content" ObjectID="_1525768486" r:id="rId32"/>
         </w:object>
       </w:r>
     </w:p>
@@ -7735,10 +7733,10 @@
       </w:pPr>
       <w:r>
         <w:object w:dxaOrig="8557" w:dyaOrig="4681" w14:anchorId="2DE3458E">
-          <v:shape id="_x0000_i1037" type="#_x0000_t75" style="width:429.35pt;height:220.4pt" o:ole="">
+          <v:shape id="_x0000_i1037" type="#_x0000_t75" style="width:429.6pt;height:220.25pt" o:ole="">
             <v:imagedata r:id="rId33" o:title="" cropbottom="3977f"/>
           </v:shape>
-          <o:OLEObject Type="Embed" ProgID="Visio.Drawing.15" ShapeID="_x0000_i1037" DrawAspect="Content" ObjectID="_1525765598" r:id="rId34"/>
+          <o:OLEObject Type="Embed" ProgID="Visio.Drawing.15" ShapeID="_x0000_i1037" DrawAspect="Content" ObjectID="_1525768487" r:id="rId34"/>
         </w:object>
       </w:r>
     </w:p>
@@ -7923,10 +7921,10 @@
       </w:pPr>
       <w:r>
         <w:object w:dxaOrig="16156" w:dyaOrig="15781" w14:anchorId="3D6FC163">
-          <v:shape id="_x0000_i1038" type="#_x0000_t75" style="width:481.45pt;height:233.65pt" o:ole="">
+          <v:shape id="_x0000_i1038" type="#_x0000_t75" style="width:481.6pt;height:233.55pt" o:ole="">
             <v:imagedata r:id="rId35" o:title="" cropbottom="33050f"/>
           </v:shape>
-          <o:OLEObject Type="Embed" ProgID="Visio.Drawing.15" ShapeID="_x0000_i1038" DrawAspect="Content" ObjectID="_1525765599" r:id="rId36"/>
+          <o:OLEObject Type="Embed" ProgID="Visio.Drawing.15" ShapeID="_x0000_i1038" DrawAspect="Content" ObjectID="_1525768488" r:id="rId36"/>
         </w:object>
       </w:r>
     </w:p>
@@ -8001,10 +7999,10 @@
       </w:pPr>
       <w:r>
         <w:object w:dxaOrig="28786" w:dyaOrig="15616" w14:anchorId="31EA2D60">
-          <v:shape id="_x0000_i1039" type="#_x0000_t75" style="width:474.85pt;height:446.6pt" o:ole="">
+          <v:shape id="_x0000_i1039" type="#_x0000_t75" style="width:474.95pt;height:446.5pt" o:ole="">
             <v:imagedata r:id="rId37" o:title="" cropbottom="12363f" cropleft="27628f" cropright="7042f"/>
           </v:shape>
-          <o:OLEObject Type="Embed" ProgID="Visio.Drawing.15" ShapeID="_x0000_i1039" DrawAspect="Content" ObjectID="_1525765600" r:id="rId38"/>
+          <o:OLEObject Type="Embed" ProgID="Visio.Drawing.15" ShapeID="_x0000_i1039" DrawAspect="Content" ObjectID="_1525768489" r:id="rId38"/>
         </w:object>
       </w:r>
     </w:p>
@@ -8070,10 +8068,10 @@
       </w:pPr>
       <w:r>
         <w:object w:dxaOrig="24736" w:dyaOrig="16801" w14:anchorId="0F6229BF">
-          <v:shape id="_x0000_i1040" type="#_x0000_t75" style="width:485pt;height:424.95pt" o:ole="">
+          <v:shape id="_x0000_i1040" type="#_x0000_t75" style="width:484.65pt;height:425.35pt" o:ole="">
             <v:imagedata r:id="rId39" o:title="" cropbottom="19680f" cropleft="9312f" cropright="20587f"/>
           </v:shape>
-          <o:OLEObject Type="Embed" ProgID="Visio.Drawing.15" ShapeID="_x0000_i1040" DrawAspect="Content" ObjectID="_1525765601" r:id="rId40"/>
+          <o:OLEObject Type="Embed" ProgID="Visio.Drawing.15" ShapeID="_x0000_i1040" DrawAspect="Content" ObjectID="_1525768490" r:id="rId40"/>
         </w:object>
       </w:r>
       <w:bookmarkStart w:id="52" w:name="_Toc443577275"/>
@@ -8216,10 +8214,10 @@
       </w:pPr>
       <w:r>
         <w:object w:dxaOrig="10849" w:dyaOrig="6529" w14:anchorId="28C2E27A">
-          <v:shape id="_x0000_i1041" type="#_x0000_t75" style="width:481.9pt;height:290.2pt" o:ole="">
+          <v:shape id="_x0000_i1041" type="#_x0000_t75" style="width:481.6pt;height:290.4pt" o:ole="">
             <v:imagedata r:id="rId41" o:title=""/>
           </v:shape>
-          <o:OLEObject Type="Embed" ProgID="Visio.Drawing.15" ShapeID="_x0000_i1041" DrawAspect="Content" ObjectID="_1525765602" r:id="rId42"/>
+          <o:OLEObject Type="Embed" ProgID="Visio.Drawing.15" ShapeID="_x0000_i1041" DrawAspect="Content" ObjectID="_1525768491" r:id="rId42"/>
         </w:object>
       </w:r>
     </w:p>
@@ -8459,10 +8457,10 @@
       </w:pPr>
       <w:r>
         <w:object w:dxaOrig="24136" w:dyaOrig="18766" w14:anchorId="0F098DDF">
-          <v:shape id="_x0000_i1042" type="#_x0000_t75" style="width:484.1pt;height:391.35pt" o:ole="">
+          <v:shape id="_x0000_i1042" type="#_x0000_t75" style="width:484.05pt;height:391.45pt" o:ole="">
             <v:imagedata r:id="rId43" o:title="" cropbottom="24043f" cropleft="4563f" cropright="20829f"/>
           </v:shape>
-          <o:OLEObject Type="Embed" ProgID="Visio.Drawing.15" ShapeID="_x0000_i1042" DrawAspect="Content" ObjectID="_1525765603" r:id="rId44"/>
+          <o:OLEObject Type="Embed" ProgID="Visio.Drawing.15" ShapeID="_x0000_i1042" DrawAspect="Content" ObjectID="_1525768492" r:id="rId44"/>
         </w:object>
       </w:r>
     </w:p>
@@ -8611,10 +8609,10 @@
       </w:pPr>
       <w:r>
         <w:object w:dxaOrig="10561" w:dyaOrig="9076" w14:anchorId="194630B5">
-          <v:shape id="_x0000_i1043" type="#_x0000_t75" style="width:481.45pt;height:414.75pt" o:ole="">
+          <v:shape id="_x0000_i1043" type="#_x0000_t75" style="width:481.6pt;height:415.05pt" o:ole="">
             <v:imagedata r:id="rId45" o:title=""/>
           </v:shape>
-          <o:OLEObject Type="Embed" ProgID="Visio.Drawing.15" ShapeID="_x0000_i1043" DrawAspect="Content" ObjectID="_1525765604" r:id="rId46"/>
+          <o:OLEObject Type="Embed" ProgID="Visio.Drawing.15" ShapeID="_x0000_i1043" DrawAspect="Content" ObjectID="_1525768493" r:id="rId46"/>
         </w:object>
       </w:r>
     </w:p>
@@ -8881,7 +8879,6 @@
           <w:id w:val="-861661980"/>
           <w:citation/>
         </w:sdtPr>
-        <w:sdtEndPr/>
         <w:sdtContent>
           <w:r>
             <w:fldChar w:fldCharType="begin"/>
@@ -8982,10 +8979,10 @@
       </w:pPr>
       <w:r>
         <w:object w:dxaOrig="9121" w:dyaOrig="6091" w14:anchorId="66A7BB30">
-          <v:shape id="_x0000_i1044" type="#_x0000_t75" style="width:315.4pt;height:211.15pt" o:ole="">
+          <v:shape id="_x0000_i1044" type="#_x0000_t75" style="width:315.85pt;height:211.15pt" o:ole="">
             <v:imagedata r:id="rId47" o:title=""/>
           </v:shape>
-          <o:OLEObject Type="Embed" ProgID="Visio.Drawing.15" ShapeID="_x0000_i1044" DrawAspect="Content" ObjectID="_1525765605" r:id="rId48"/>
+          <o:OLEObject Type="Embed" ProgID="Visio.Drawing.15" ShapeID="_x0000_i1044" DrawAspect="Content" ObjectID="_1525768494" r:id="rId48"/>
         </w:object>
       </w:r>
     </w:p>
@@ -9346,10 +9343,10 @@
       </w:pPr>
       <w:r>
         <w:object w:dxaOrig="17971" w:dyaOrig="10200" w14:anchorId="4BC4FE8C">
-          <v:shape id="_x0000_i1045" type="#_x0000_t75" style="width:481.45pt;height:273pt" o:ole="">
+          <v:shape id="_x0000_i1045" type="#_x0000_t75" style="width:481.6pt;height:272.85pt" o:ole="">
             <v:imagedata r:id="rId50" o:title=""/>
           </v:shape>
-          <o:OLEObject Type="Embed" ProgID="Visio.Drawing.15" ShapeID="_x0000_i1045" DrawAspect="Content" ObjectID="_1525765606" r:id="rId51"/>
+          <o:OLEObject Type="Embed" ProgID="Visio.Drawing.15" ShapeID="_x0000_i1045" DrawAspect="Content" ObjectID="_1525768495" r:id="rId51"/>
         </w:object>
       </w:r>
     </w:p>
@@ -9575,10 +9572,10 @@
       </w:pPr>
       <w:r>
         <w:object w:dxaOrig="19674" w:dyaOrig="7386" w14:anchorId="5F662017">
-          <v:shape id="_x0000_i1046" type="#_x0000_t75" style="width:402.4pt;height:264.6pt" o:ole="">
+          <v:shape id="_x0000_i1046" type="#_x0000_t75" style="width:402.35pt;height:264.4pt" o:ole="">
             <v:imagedata r:id="rId53" o:title="" cropbottom="17895f" cropleft="38397f"/>
           </v:shape>
-          <o:OLEObject Type="Embed" ProgID="Visio.Drawing.15" ShapeID="_x0000_i1046" DrawAspect="Content" ObjectID="_1525765607" r:id="rId54"/>
+          <o:OLEObject Type="Embed" ProgID="Visio.Drawing.15" ShapeID="_x0000_i1046" DrawAspect="Content" ObjectID="_1525768496" r:id="rId54"/>
         </w:object>
       </w:r>
     </w:p>
@@ -9736,7 +9733,6 @@
           <w:id w:val="316388244"/>
           <w:citation/>
         </w:sdtPr>
-        <w:sdtEndPr/>
         <w:sdtContent>
           <w:r>
             <w:fldChar w:fldCharType="begin"/>
@@ -10417,7 +10413,12 @@
         <w:t xml:space="preserve">en </w:t>
       </w:r>
       <w:r>
-        <w:t>applikation, som ikke er instantieret, på grund af</w:t>
+        <w:t xml:space="preserve">applikation, som ikke er instantieret, på grund </w:t>
+      </w:r>
+      <w:bookmarkStart w:id="99" w:name="_GoBack"/>
+      <w:bookmarkEnd w:id="99"/>
+      <w:r>
+        <w:t>af</w:t>
       </w:r>
       <w:r>
         <w:t xml:space="preserve"> at</w:t>
@@ -10568,11 +10569,11 @@
       <w:pPr>
         <w:pStyle w:val="Heading2"/>
       </w:pPr>
-      <w:bookmarkStart w:id="99" w:name="_Toc451960022"/>
+      <w:bookmarkStart w:id="100" w:name="_Toc451960022"/>
       <w:r>
         <w:t>Integrationstest</w:t>
       </w:r>
-      <w:bookmarkEnd w:id="99"/>
+      <w:bookmarkEnd w:id="100"/>
     </w:p>
     <w:p>
       <w:r>
@@ -10776,10 +10777,10 @@
       </w:pPr>
       <w:r>
         <w:object w:dxaOrig="27457" w:dyaOrig="10357" w14:anchorId="56FE8AB7">
-          <v:shape id="_x0000_i1047" type="#_x0000_t75" style="width:480.6pt;height:181.1pt" o:ole="">
+          <v:shape id="_x0000_i1047" type="#_x0000_t75" style="width:480.4pt;height:181.5pt" o:ole="">
             <v:imagedata r:id="rId59" o:title=""/>
           </v:shape>
-          <o:OLEObject Type="Embed" ProgID="Visio.Drawing.15" ShapeID="_x0000_i1047" DrawAspect="Content" ObjectID="_1525765608" r:id="rId60"/>
+          <o:OLEObject Type="Embed" ProgID="Visio.Drawing.15" ShapeID="_x0000_i1047" DrawAspect="Content" ObjectID="_1525768497" r:id="rId60"/>
         </w:object>
       </w:r>
     </w:p>
@@ -10788,7 +10789,7 @@
         <w:pStyle w:val="Caption"/>
         <w:jc w:val="center"/>
       </w:pPr>
-      <w:bookmarkStart w:id="100" w:name="_Ref451932685"/>
+      <w:bookmarkStart w:id="101" w:name="_Ref451932685"/>
       <w:r>
         <w:t xml:space="preserve">Figur </w:t>
       </w:r>
@@ -10800,7 +10801,7 @@
           <w:t>28</w:t>
         </w:r>
       </w:fldSimple>
-      <w:bookmarkEnd w:id="100"/>
+      <w:bookmarkEnd w:id="101"/>
       <w:r>
         <w:t xml:space="preserve">: </w:t>
       </w:r>
@@ -10853,9 +10854,9 @@
       <w:pPr>
         <w:keepNext/>
       </w:pPr>
-      <w:bookmarkStart w:id="101" w:name="_Toc526573221"/>
-      <w:bookmarkStart w:id="102" w:name="_Toc526492380"/>
-      <w:bookmarkStart w:id="103" w:name="_Toc464367679"/>
+      <w:bookmarkStart w:id="102" w:name="_Toc526573221"/>
+      <w:bookmarkStart w:id="103" w:name="_Toc526492380"/>
+      <w:bookmarkStart w:id="104" w:name="_Toc464367679"/>
       <w:r>
         <w:rPr>
           <w:noProof/>
@@ -10910,8 +10911,6 @@
           </wp:inline>
         </w:drawing>
       </w:r>
-      <w:bookmarkStart w:id="104" w:name="_GoBack"/>
-      <w:bookmarkEnd w:id="104"/>
     </w:p>
     <w:p>
       <w:pPr>
@@ -10921,24 +10920,14 @@
       <w:r>
         <w:t xml:space="preserve">Figur </w:t>
       </w:r>
-      <w:r>
-        <w:fldChar w:fldCharType="begin"/>
-      </w:r>
-      <w:r>
-        <w:instrText xml:space="preserve"> SEQ Figur \* ARABIC </w:instrText>
-      </w:r>
-      <w:r>
-        <w:fldChar w:fldCharType="separate"/>
-      </w:r>
-      <w:r>
-        <w:rPr>
-          <w:noProof/>
-        </w:rPr>
-        <w:t>29</w:t>
-      </w:r>
-      <w:r>
-        <w:fldChar w:fldCharType="end"/>
-      </w:r>
+      <w:fldSimple w:instr=" SEQ Figur \* ARABIC ">
+        <w:r>
+          <w:rPr>
+            <w:noProof/>
+          </w:rPr>
+          <w:t>29</w:t>
+        </w:r>
+      </w:fldSimple>
       <w:bookmarkEnd w:id="105"/>
       <w:r>
         <w:t>: Udførelse af Integrationstest i Pristjek220</w:t>
@@ -10991,9 +10980,9 @@
         <w:lastRenderedPageBreak/>
         <w:t>Udviklingsværktøjer</w:t>
       </w:r>
-      <w:bookmarkEnd w:id="101"/>
       <w:bookmarkEnd w:id="102"/>
       <w:bookmarkEnd w:id="103"/>
+      <w:bookmarkEnd w:id="104"/>
       <w:bookmarkEnd w:id="106"/>
       <w:bookmarkEnd w:id="107"/>
     </w:p>
@@ -11013,7 +11002,6 @@
           <w:id w:val="1308512632"/>
           <w:citation/>
         </w:sdtPr>
-        <w:sdtEndPr/>
         <w:sdtContent>
           <w:r>
             <w:fldChar w:fldCharType="begin"/>
@@ -11079,7 +11067,6 @@
           <w:id w:val="-468046548"/>
           <w:citation/>
         </w:sdtPr>
-        <w:sdtEndPr/>
         <w:sdtContent>
           <w:r>
             <w:fldChar w:fldCharType="begin"/>
@@ -11181,7 +11168,6 @@
           <w:id w:val="-1532870888"/>
           <w:citation/>
         </w:sdtPr>
-        <w:sdtEndPr/>
         <w:sdtContent>
           <w:r>
             <w:fldChar w:fldCharType="begin"/>
@@ -11265,7 +11251,6 @@
           <w:id w:val="-1569654449"/>
           <w:citation/>
         </w:sdtPr>
-        <w:sdtEndPr/>
         <w:sdtContent>
           <w:r>
             <w:fldChar w:fldCharType="begin"/>
@@ -11322,7 +11307,6 @@
           <w:id w:val="2022423321"/>
           <w:citation/>
         </w:sdtPr>
-        <w:sdtEndPr/>
         <w:sdtContent>
           <w:r>
             <w:fldChar w:fldCharType="begin"/>
@@ -11376,7 +11360,6 @@
           <w:id w:val="699662217"/>
           <w:citation/>
         </w:sdtPr>
-        <w:sdtEndPr/>
         <w:sdtContent>
           <w:r>
             <w:fldChar w:fldCharType="begin"/>
@@ -11519,6 +11502,53 @@
         </w:rPr>
         <w:t>work</w:t>
       </w:r>
+      <w:r>
+        <w:rPr>
+          <w:b/>
+        </w:rPr>
+        <w:t xml:space="preserve"> </w:t>
+      </w:r>
+      <w:sdt>
+        <w:sdtPr>
+          <w:rPr>
+            <w:b/>
+          </w:rPr>
+          <w:id w:val="1297262471"/>
+          <w:citation/>
+        </w:sdtPr>
+        <w:sdtContent>
+          <w:r>
+            <w:rPr>
+              <w:b/>
+            </w:rPr>
+            <w:fldChar w:fldCharType="begin"/>
+          </w:r>
+          <w:r>
+            <w:rPr>
+              <w:b/>
+            </w:rPr>
+            <w:instrText xml:space="preserve"> CITATION Mic15 \l 1030 </w:instrText>
+          </w:r>
+          <w:r>
+            <w:rPr>
+              <w:b/>
+            </w:rPr>
+            <w:fldChar w:fldCharType="separate"/>
+          </w:r>
+          <w:r>
+            <w:rPr>
+              <w:noProof/>
+            </w:rPr>
+            <w:t>[10]</w:t>
+          </w:r>
+          <w:r>
+            <w:rPr>
+              <w:b/>
+            </w:rPr>
+            <w:fldChar w:fldCharType="end"/>
+          </w:r>
+        </w:sdtContent>
+      </w:sdt>
     </w:p>
     <w:p>
       <w:r>
@@ -11543,6 +11573,54 @@
         </w:rPr>
         <w:t>Newtonsoft.Json</w:t>
       </w:r>
+      <w:sdt>
+        <w:sdtPr>
+          <w:rPr>
+            <w:b/>
+          </w:rPr>
+          <w:id w:val="-1941836450"/>
+          <w:citation/>
+        </w:sdtPr>
+        <w:sdtContent>
+          <w:r>
+            <w:rPr>
+              <w:b/>
+            </w:rPr>
+            <w:fldChar w:fldCharType="begin"/>
+          </w:r>
+          <w:r>
+            <w:rPr>
+              <w:b/>
+            </w:rPr>
+            <w:instrText xml:space="preserve"> CITATION Jam16 \l 1030 </w:instrText>
+          </w:r>
+          <w:r>
+            <w:rPr>
+              <w:b/>
+            </w:rPr>
+            <w:fldChar w:fldCharType="separate"/>
+          </w:r>
+          <w:r>
+            <w:rPr>
+              <w:b/>
+              <w:noProof/>
+            </w:rPr>
+            <w:t xml:space="preserve"> </w:t>
+          </w:r>
+          <w:r>
+            <w:rPr>
+              <w:noProof/>
+            </w:rPr>
+            <w:t>[11]</w:t>
+          </w:r>
+          <w:r>
+            <w:rPr>
+              <w:b/>
+            </w:rPr>
+            <w:fldChar w:fldCharType="end"/>
+          </w:r>
+        </w:sdtContent>
+      </w:sdt>
     </w:p>
     <w:p>
       <w:r>
@@ -11583,6 +11661,54 @@
         </w:rPr>
         <w:t>NUnit</w:t>
       </w:r>
+      <w:sdt>
+        <w:sdtPr>
+          <w:rPr>
+            <w:b/>
+          </w:rPr>
+          <w:id w:val="-874004455"/>
+          <w:citation/>
+        </w:sdtPr>
+        <w:sdtContent>
+          <w:r>
+            <w:rPr>
+              <w:b/>
+            </w:rPr>
+            <w:fldChar w:fldCharType="begin"/>
+          </w:r>
+          <w:r>
+            <w:rPr>
+              <w:b/>
+            </w:rPr>
+            <w:instrText xml:space="preserve"> CITATION Poo16 \l 1030 </w:instrText>
+          </w:r>
+          <w:r>
+            <w:rPr>
+              <w:b/>
+            </w:rPr>
+            <w:fldChar w:fldCharType="separate"/>
+          </w:r>
+          <w:r>
+            <w:rPr>
+              <w:b/>
+              <w:noProof/>
+            </w:rPr>
+            <w:t xml:space="preserve"> </w:t>
+          </w:r>
+          <w:r>
+            <w:rPr>
+              <w:noProof/>
+            </w:rPr>
+            <w:t>[12]</w:t>
+          </w:r>
+          <w:r>
+            <w:rPr>
+              <w:b/>
+            </w:rPr>
+            <w:fldChar w:fldCharType="end"/>
+          </w:r>
+        </w:sdtContent>
+      </w:sdt>
     </w:p>
     <w:p>
       <w:r>
@@ -11619,6 +11745,54 @@
         </w:rPr>
         <w:t>NSubstitute</w:t>
       </w:r>
+      <w:sdt>
+        <w:sdtPr>
+          <w:rPr>
+            <w:b/>
+          </w:rPr>
+          <w:id w:val="-1478455154"/>
+          <w:citation/>
+        </w:sdtPr>
+        <w:sdtContent>
+          <w:r>
+            <w:rPr>
+              <w:b/>
+            </w:rPr>
+            <w:fldChar w:fldCharType="begin"/>
+          </w:r>
+          <w:r>
+            <w:rPr>
+              <w:b/>
+            </w:rPr>
+            <w:instrText xml:space="preserve"> CITATION Ege16 \l 1030 </w:instrText>
+          </w:r>
+          <w:r>
+            <w:rPr>
+              <w:b/>
+            </w:rPr>
+            <w:fldChar w:fldCharType="separate"/>
+          </w:r>
+          <w:r>
+            <w:rPr>
+              <w:b/>
+              <w:noProof/>
+            </w:rPr>
+            <w:t xml:space="preserve"> </w:t>
+          </w:r>
+          <w:r>
+            <w:rPr>
+              <w:noProof/>
+            </w:rPr>
+            <w:t>[13]</w:t>
+          </w:r>
+          <w:r>
+            <w:rPr>
+              <w:b/>
+            </w:rPr>
+            <w:fldChar w:fldCharType="end"/>
+          </w:r>
+        </w:sdtContent>
+      </w:sdt>
     </w:p>
     <w:p>
       <w:r>
@@ -11678,6 +11852,54 @@
         </w:rPr>
         <w:t>t</w:t>
       </w:r>
+      <w:sdt>
+        <w:sdtPr>
+          <w:rPr>
+            <w:b/>
+          </w:rPr>
+          <w:id w:val="-1792893829"/>
+          <w:citation/>
+        </w:sdtPr>
+        <w:sdtContent>
+          <w:r>
+            <w:rPr>
+              <w:b/>
+            </w:rPr>
+            <w:fldChar w:fldCharType="begin"/>
+          </w:r>
+          <w:r>
+            <w:rPr>
+              <w:b/>
+            </w:rPr>
+            <w:instrText xml:space="preserve"> CITATION Jen12 \l 1030 </w:instrText>
+          </w:r>
+          <w:r>
+            <w:rPr>
+              <w:b/>
+            </w:rPr>
+            <w:fldChar w:fldCharType="separate"/>
+          </w:r>
+          <w:r>
+            <w:rPr>
+              <w:b/>
+              <w:noProof/>
+            </w:rPr>
+            <w:t xml:space="preserve"> </w:t>
+          </w:r>
+          <w:r>
+            <w:rPr>
+              <w:noProof/>
+            </w:rPr>
+            <w:t>[14]</w:t>
+          </w:r>
+          <w:r>
+            <w:rPr>
+              <w:b/>
+            </w:rPr>
+            <w:fldChar w:fldCharType="end"/>
+          </w:r>
+        </w:sdtContent>
+      </w:sdt>
     </w:p>
     <w:p>
       <w:r>
@@ -11711,6 +11933,54 @@
         </w:rPr>
         <w:t>MvvmLight &amp; MvvmLightLibs &amp; CommonServiceLocator</w:t>
       </w:r>
+      <w:sdt>
+        <w:sdtPr>
+          <w:rPr>
+            <w:b/>
+          </w:rPr>
+          <w:id w:val="2030138103"/>
+          <w:citation/>
+        </w:sdtPr>
+        <w:sdtContent>
+          <w:r>
+            <w:rPr>
+              <w:b/>
+            </w:rPr>
+            <w:fldChar w:fldCharType="begin"/>
+          </w:r>
+          <w:r>
+            <w:rPr>
+              <w:b/>
+            </w:rPr>
+            <w:instrText xml:space="preserve"> CITATION Lau16 \l 1030 </w:instrText>
+          </w:r>
+          <w:r>
+            <w:rPr>
+              <w:b/>
+            </w:rPr>
+            <w:fldChar w:fldCharType="separate"/>
+          </w:r>
+          <w:r>
+            <w:rPr>
+              <w:b/>
+              <w:noProof/>
+            </w:rPr>
+            <w:t xml:space="preserve"> </w:t>
+          </w:r>
+          <w:r>
+            <w:rPr>
+              <w:noProof/>
+            </w:rPr>
+            <w:t>[15]</w:t>
+          </w:r>
+          <w:r>
+            <w:rPr>
+              <w:b/>
+            </w:rPr>
+            <w:fldChar w:fldCharType="end"/>
+          </w:r>
+        </w:sdtContent>
+      </w:sdt>
     </w:p>
     <w:p>
       <w:r>
@@ -11743,7 +12013,6 @@
           <w:docPartUnique/>
         </w:docPartObj>
       </w:sdtPr>
-      <w:sdtEndPr/>
       <w:sdtContent>
         <w:p>
           <w:pPr>
@@ -11762,7 +12031,6 @@
             <w:id w:val="-573587230"/>
             <w:bibliography/>
           </w:sdtPr>
-          <w:sdtEndPr/>
           <w:sdtContent>
             <w:p>
               <w:pPr>
@@ -11793,12 +12061,12 @@
                 <w:tblLook w:val="04A0" w:firstRow="1" w:lastRow="0" w:firstColumn="1" w:lastColumn="0" w:noHBand="0" w:noVBand="1"/>
               </w:tblPr>
               <w:tblGrid>
-                <w:gridCol w:w="300"/>
-                <w:gridCol w:w="9338"/>
+                <w:gridCol w:w="401"/>
+                <w:gridCol w:w="9237"/>
               </w:tblGrid>
               <w:tr>
                 <w:trPr>
-                  <w:divId w:val="648947447"/>
+                  <w:divId w:val="239753473"/>
                   <w:tblCellSpacing w:w="15" w:type="dxa"/>
                 </w:trPr>
                 <w:tc>
@@ -11809,6 +12077,7 @@
                   <w:p>
                     <w:pPr>
                       <w:pStyle w:val="Bibliography"/>
+                      <w:jc w:val="left"/>
                       <w:rPr>
                         <w:noProof/>
                         <w:sz w:val="24"/>
@@ -11831,6 +12100,7 @@
                   <w:p>
                     <w:pPr>
                       <w:pStyle w:val="Bibliography"/>
+                      <w:jc w:val="left"/>
                       <w:rPr>
                         <w:noProof/>
                       </w:rPr>
@@ -11839,28 +12109,14 @@
                       <w:rPr>
                         <w:noProof/>
                       </w:rPr>
-                      <w:t xml:space="preserve">Gruppe7, </w:t>
-                    </w:r>
-                    <w:r>
-                      <w:rPr>
-                        <w:i/>
-                        <w:iCs/>
-                        <w:noProof/>
-                      </w:rPr>
-                      <w:t xml:space="preserve">Brugermanual, </w:t>
-                    </w:r>
-                    <w:r>
-                      <w:rPr>
-                        <w:noProof/>
-                      </w:rPr>
-                      <w:t xml:space="preserve">Aarhus: Au, 2016. </w:t>
+                      <w:t>Gruppe7, »Brugermanual,« Au, Aarhus, 2016.</w:t>
                     </w:r>
                   </w:p>
                 </w:tc>
               </w:tr>
               <w:tr>
                 <w:trPr>
-                  <w:divId w:val="648947447"/>
+                  <w:divId w:val="239753473"/>
                   <w:tblCellSpacing w:w="15" w:type="dxa"/>
                 </w:trPr>
                 <w:tc>
@@ -11871,6 +12127,7 @@
                   <w:p>
                     <w:pPr>
                       <w:pStyle w:val="Bibliography"/>
+                      <w:jc w:val="left"/>
                       <w:rPr>
                         <w:noProof/>
                       </w:rPr>
@@ -11891,6 +12148,7 @@
                   <w:p>
                     <w:pPr>
                       <w:pStyle w:val="Bibliography"/>
+                      <w:jc w:val="left"/>
                       <w:rPr>
                         <w:noProof/>
                       </w:rPr>
@@ -11906,7 +12164,7 @@
               </w:tr>
               <w:tr>
                 <w:trPr>
-                  <w:divId w:val="648947447"/>
+                  <w:divId w:val="239753473"/>
                   <w:tblCellSpacing w:w="15" w:type="dxa"/>
                 </w:trPr>
                 <w:tc>
@@ -11917,6 +12175,7 @@
                   <w:p>
                     <w:pPr>
                       <w:pStyle w:val="Bibliography"/>
+                      <w:jc w:val="left"/>
                       <w:rPr>
                         <w:noProof/>
                       </w:rPr>
@@ -11937,6 +12196,7 @@
                   <w:p>
                     <w:pPr>
                       <w:pStyle w:val="Bibliography"/>
+                      <w:jc w:val="left"/>
                       <w:rPr>
                         <w:noProof/>
                       </w:rPr>
@@ -11944,7 +12204,7 @@
                     <w:r>
                       <w:rPr>
                         <w:noProof/>
-                        <w:lang w:val="en-GB"/>
+                        <w:lang w:val="en-US"/>
                       </w:rPr>
                       <w:t xml:space="preserve">Techopedia, »Component-Based Development (CBD),« 2016. [Online]. Available: https://www.techopedia.com/definition/31002/component-based-development-cbd. </w:t>
                     </w:r>
@@ -11959,7 +12219,7 @@
               </w:tr>
               <w:tr>
                 <w:trPr>
-                  <w:divId w:val="648947447"/>
+                  <w:divId w:val="239753473"/>
                   <w:tblCellSpacing w:w="15" w:type="dxa"/>
                 </w:trPr>
                 <w:tc>
@@ -11970,6 +12230,7 @@
                   <w:p>
                     <w:pPr>
                       <w:pStyle w:val="Bibliography"/>
+                      <w:jc w:val="left"/>
                       <w:rPr>
                         <w:noProof/>
                       </w:rPr>
@@ -11990,6 +12251,7 @@
                   <w:p>
                     <w:pPr>
                       <w:pStyle w:val="Bibliography"/>
+                      <w:jc w:val="left"/>
                       <w:rPr>
                         <w:noProof/>
                       </w:rPr>
@@ -11997,7 +12259,7 @@
                     <w:r>
                       <w:rPr>
                         <w:noProof/>
-                        <w:lang w:val="en-GB"/>
+                        <w:lang w:val="en-US"/>
                       </w:rPr>
                       <w:t xml:space="preserve">Microsoft, »Visual Studio,« 2016. [Online]. Available: https://www.visualstudio.com/. </w:t>
                     </w:r>
@@ -12012,7 +12274,7 @@
               </w:tr>
               <w:tr>
                 <w:trPr>
-                  <w:divId w:val="648947447"/>
+                  <w:divId w:val="239753473"/>
                   <w:tblCellSpacing w:w="15" w:type="dxa"/>
                 </w:trPr>
                 <w:tc>
@@ -12023,6 +12285,7 @@
                   <w:p>
                     <w:pPr>
                       <w:pStyle w:val="Bibliography"/>
+                      <w:jc w:val="left"/>
                       <w:rPr>
                         <w:noProof/>
                       </w:rPr>
@@ -12043,6 +12306,7 @@
                   <w:p>
                     <w:pPr>
                       <w:pStyle w:val="Bibliography"/>
+                      <w:jc w:val="left"/>
                       <w:rPr>
                         <w:noProof/>
                       </w:rPr>
@@ -12050,7 +12314,7 @@
                     <w:r>
                       <w:rPr>
                         <w:noProof/>
-                        <w:lang w:val="en-GB"/>
+                        <w:lang w:val="en-US"/>
                       </w:rPr>
                       <w:t xml:space="preserve">Microsoft, »Visio,« 2016. [Online]. Available: https://products.office.com/en-us/visio/. </w:t>
                     </w:r>
@@ -12065,7 +12329,7 @@
               </w:tr>
               <w:tr>
                 <w:trPr>
-                  <w:divId w:val="648947447"/>
+                  <w:divId w:val="239753473"/>
                   <w:tblCellSpacing w:w="15" w:type="dxa"/>
                 </w:trPr>
                 <w:tc>
@@ -12076,6 +12340,7 @@
                   <w:p>
                     <w:pPr>
                       <w:pStyle w:val="Bibliography"/>
+                      <w:jc w:val="left"/>
                       <w:rPr>
                         <w:noProof/>
                       </w:rPr>
@@ -12096,6 +12361,7 @@
                   <w:p>
                     <w:pPr>
                       <w:pStyle w:val="Bibliography"/>
+                      <w:jc w:val="left"/>
                       <w:rPr>
                         <w:noProof/>
                       </w:rPr>
@@ -12103,7 +12369,7 @@
                     <w:r>
                       <w:rPr>
                         <w:noProof/>
-                        <w:lang w:val="en-GB"/>
+                        <w:lang w:val="en-US"/>
                       </w:rPr>
                       <w:t xml:space="preserve">Microsoft, »Word,« 2016. [Online]. Available: https://products.office.com/en-us/word. </w:t>
                     </w:r>
@@ -12118,7 +12384,7 @@
               </w:tr>
               <w:tr>
                 <w:trPr>
-                  <w:divId w:val="648947447"/>
+                  <w:divId w:val="239753473"/>
                   <w:tblCellSpacing w:w="15" w:type="dxa"/>
                 </w:trPr>
                 <w:tc>
@@ -12129,6 +12395,7 @@
                   <w:p>
                     <w:pPr>
                       <w:pStyle w:val="Bibliography"/>
+                      <w:jc w:val="left"/>
                       <w:rPr>
                         <w:noProof/>
                       </w:rPr>
@@ -12149,6 +12416,7 @@
                   <w:p>
                     <w:pPr>
                       <w:pStyle w:val="Bibliography"/>
+                      <w:jc w:val="left"/>
                       <w:rPr>
                         <w:noProof/>
                       </w:rPr>
@@ -12156,7 +12424,7 @@
                     <w:r>
                       <w:rPr>
                         <w:noProof/>
-                        <w:lang w:val="en-GB"/>
+                        <w:lang w:val="en-US"/>
                       </w:rPr>
                       <w:t xml:space="preserve">Scrumwise, »Scrumwise,« 2016. [Online]. Available: https://www.scrumwise.com/. </w:t>
                     </w:r>
@@ -12171,7 +12439,7 @@
               </w:tr>
               <w:tr>
                 <w:trPr>
-                  <w:divId w:val="648947447"/>
+                  <w:divId w:val="239753473"/>
                   <w:tblCellSpacing w:w="15" w:type="dxa"/>
                 </w:trPr>
                 <w:tc>
@@ -12182,6 +12450,7 @@
                   <w:p>
                     <w:pPr>
                       <w:pStyle w:val="Bibliography"/>
+                      <w:jc w:val="left"/>
                       <w:rPr>
                         <w:noProof/>
                       </w:rPr>
@@ -12202,6 +12471,7 @@
                   <w:p>
                     <w:pPr>
                       <w:pStyle w:val="Bibliography"/>
+                      <w:jc w:val="left"/>
                       <w:rPr>
                         <w:noProof/>
                       </w:rPr>
@@ -12209,7 +12479,7 @@
                     <w:r>
                       <w:rPr>
                         <w:noProof/>
-                        <w:lang w:val="en-GB"/>
+                        <w:lang w:val="en-US"/>
                       </w:rPr>
                       <w:t xml:space="preserve">Github, »Github,« 2016. [Online]. Available: https://github.com/. </w:t>
                     </w:r>
@@ -12224,7 +12494,7 @@
               </w:tr>
               <w:tr>
                 <w:trPr>
-                  <w:divId w:val="648947447"/>
+                  <w:divId w:val="239753473"/>
                   <w:tblCellSpacing w:w="15" w:type="dxa"/>
                 </w:trPr>
                 <w:tc>
@@ -12235,6 +12505,7 @@
                   <w:p>
                     <w:pPr>
                       <w:pStyle w:val="Bibliography"/>
+                      <w:jc w:val="left"/>
                       <w:rPr>
                         <w:noProof/>
                       </w:rPr>
@@ -12255,6 +12526,7 @@
                   <w:p>
                     <w:pPr>
                       <w:pStyle w:val="Bibliography"/>
+                      <w:jc w:val="left"/>
                       <w:rPr>
                         <w:noProof/>
                       </w:rPr>
@@ -12262,7 +12534,7 @@
                     <w:r>
                       <w:rPr>
                         <w:noProof/>
-                        <w:lang w:val="en-GB"/>
+                        <w:lang w:val="en-US"/>
                       </w:rPr>
                       <w:t xml:space="preserve">TortoiseGit, »TortoiseGit,« 2016. [Online]. Available: https://tortoisegit.org/. </w:t>
                     </w:r>
@@ -12275,16 +12547,337 @@
                   </w:p>
                 </w:tc>
               </w:tr>
+              <w:tr>
+                <w:trPr>
+                  <w:divId w:val="239753473"/>
+                  <w:tblCellSpacing w:w="15" w:type="dxa"/>
+                </w:trPr>
+                <w:tc>
+                  <w:tcPr>
+                    <w:tcW w:w="50" w:type="pct"/>
+                    <w:hideMark/>
+                  </w:tcPr>
+                  <w:p>
+                    <w:pPr>
+                      <w:pStyle w:val="Bibliography"/>
+                      <w:jc w:val="left"/>
+                      <w:rPr>
+                        <w:noProof/>
+                      </w:rPr>
+                    </w:pPr>
+                    <w:r>
+                      <w:rPr>
+                        <w:noProof/>
+                      </w:rPr>
+                      <w:t xml:space="preserve">[10] </w:t>
+                    </w:r>
+                  </w:p>
+                </w:tc>
+                <w:tc>
+                  <w:tcPr>
+                    <w:tcW w:w="0" w:type="auto"/>
+                    <w:hideMark/>
+                  </w:tcPr>
+                  <w:p>
+                    <w:pPr>
+                      <w:pStyle w:val="Bibliography"/>
+                      <w:jc w:val="left"/>
+                      <w:rPr>
+                        <w:noProof/>
+                      </w:rPr>
+                    </w:pPr>
+                    <w:r>
+                      <w:rPr>
+                        <w:noProof/>
+                        <w:lang w:val="en-US"/>
+                      </w:rPr>
+                      <w:t xml:space="preserve">Microsoft, »Entity Framework,« Marts 2015. [Online]. Available: https://www.nuget.org/packages/EntityFramework/6.1.3. </w:t>
+                    </w:r>
+                    <w:r>
+                      <w:rPr>
+                        <w:noProof/>
+                      </w:rPr>
+                      <w:t>[Senest hentet eller vist den 26 5 2016].</w:t>
+                    </w:r>
+                  </w:p>
+                </w:tc>
+              </w:tr>
+              <w:tr>
+                <w:trPr>
+                  <w:divId w:val="239753473"/>
+                  <w:tblCellSpacing w:w="15" w:type="dxa"/>
+                </w:trPr>
+                <w:tc>
+                  <w:tcPr>
+                    <w:tcW w:w="50" w:type="pct"/>
+                    <w:hideMark/>
+                  </w:tcPr>
+                  <w:p>
+                    <w:pPr>
+                      <w:pStyle w:val="Bibliography"/>
+                      <w:jc w:val="left"/>
+                      <w:rPr>
+                        <w:noProof/>
+                      </w:rPr>
+                    </w:pPr>
+                    <w:r>
+                      <w:rPr>
+                        <w:noProof/>
+                      </w:rPr>
+                      <w:t xml:space="preserve">[11] </w:t>
+                    </w:r>
+                  </w:p>
+                </w:tc>
+                <w:tc>
+                  <w:tcPr>
+                    <w:tcW w:w="0" w:type="auto"/>
+                    <w:hideMark/>
+                  </w:tcPr>
+                  <w:p>
+                    <w:pPr>
+                      <w:pStyle w:val="Bibliography"/>
+                      <w:jc w:val="left"/>
+                      <w:rPr>
+                        <w:noProof/>
+                      </w:rPr>
+                    </w:pPr>
+                    <w:r>
+                      <w:rPr>
+                        <w:noProof/>
+                        <w:lang w:val="en-US"/>
+                      </w:rPr>
+                      <w:t xml:space="preserve">J. Newton-King, »Json.NET,« 3 2016. [Online]. Available: https://www.nuget.org/packages/Newtonsoft.Json/8.0.3. </w:t>
+                    </w:r>
+                    <w:r>
+                      <w:rPr>
+                        <w:noProof/>
+                      </w:rPr>
+                      <w:t>[Senest hentet eller vist den 26 5 2016].</w:t>
+                    </w:r>
+                  </w:p>
+                </w:tc>
+              </w:tr>
+              <w:tr>
+                <w:trPr>
+                  <w:divId w:val="239753473"/>
+                  <w:tblCellSpacing w:w="15" w:type="dxa"/>
+                </w:trPr>
+                <w:tc>
+                  <w:tcPr>
+                    <w:tcW w:w="50" w:type="pct"/>
+                    <w:hideMark/>
+                  </w:tcPr>
+                  <w:p>
+                    <w:pPr>
+                      <w:pStyle w:val="Bibliography"/>
+                      <w:jc w:val="left"/>
+                      <w:rPr>
+                        <w:noProof/>
+                      </w:rPr>
+                    </w:pPr>
+                    <w:r>
+                      <w:rPr>
+                        <w:noProof/>
+                      </w:rPr>
+                      <w:t xml:space="preserve">[12] </w:t>
+                    </w:r>
+                  </w:p>
+                </w:tc>
+                <w:tc>
+                  <w:tcPr>
+                    <w:tcW w:w="0" w:type="auto"/>
+                    <w:hideMark/>
+                  </w:tcPr>
+                  <w:p>
+                    <w:pPr>
+                      <w:pStyle w:val="Bibliography"/>
+                      <w:jc w:val="left"/>
+                      <w:rPr>
+                        <w:noProof/>
+                      </w:rPr>
+                    </w:pPr>
+                    <w:r>
+                      <w:rPr>
+                        <w:noProof/>
+                        <w:lang w:val="en-US"/>
+                      </w:rPr>
+                      <w:t xml:space="preserve">C. Poole, »NUnit,« 4 2016. [Online]. Available: https://www.nuget.org/packages/NUnit/3.2.1. </w:t>
+                    </w:r>
+                    <w:r>
+                      <w:rPr>
+                        <w:noProof/>
+                      </w:rPr>
+                      <w:t>[Senest hentet eller vist den 26 5 2016].</w:t>
+                    </w:r>
+                  </w:p>
+                </w:tc>
+              </w:tr>
+              <w:tr>
+                <w:trPr>
+                  <w:divId w:val="239753473"/>
+                  <w:tblCellSpacing w:w="15" w:type="dxa"/>
+                </w:trPr>
+                <w:tc>
+                  <w:tcPr>
+                    <w:tcW w:w="50" w:type="pct"/>
+                    <w:hideMark/>
+                  </w:tcPr>
+                  <w:p>
+                    <w:pPr>
+                      <w:pStyle w:val="Bibliography"/>
+                      <w:jc w:val="left"/>
+                      <w:rPr>
+                        <w:noProof/>
+                      </w:rPr>
+                    </w:pPr>
+                    <w:r>
+                      <w:rPr>
+                        <w:noProof/>
+                      </w:rPr>
+                      <w:t xml:space="preserve">[13] </w:t>
+                    </w:r>
+                  </w:p>
+                </w:tc>
+                <w:tc>
+                  <w:tcPr>
+                    <w:tcW w:w="0" w:type="auto"/>
+                    <w:hideMark/>
+                  </w:tcPr>
+                  <w:p>
+                    <w:pPr>
+                      <w:pStyle w:val="Bibliography"/>
+                      <w:jc w:val="left"/>
+                      <w:rPr>
+                        <w:noProof/>
+                      </w:rPr>
+                    </w:pPr>
+                    <w:r>
+                      <w:rPr>
+                        <w:noProof/>
+                        <w:lang w:val="en-US"/>
+                      </w:rPr>
+                      <w:t xml:space="preserve">A. Egerton og D. Tchepak, »NSubstitute,« 3 2016. [Online]. Available: https://www.nuget.org/packages/NSubstitute/1.10.0. </w:t>
+                    </w:r>
+                    <w:r>
+                      <w:rPr>
+                        <w:noProof/>
+                      </w:rPr>
+                      <w:t>[Senest hentet eller vist den 26 5 2016].</w:t>
+                    </w:r>
+                  </w:p>
+                </w:tc>
+              </w:tr>
+              <w:tr>
+                <w:trPr>
+                  <w:divId w:val="239753473"/>
+                  <w:tblCellSpacing w:w="15" w:type="dxa"/>
+                </w:trPr>
+                <w:tc>
+                  <w:tcPr>
+                    <w:tcW w:w="50" w:type="pct"/>
+                    <w:hideMark/>
+                  </w:tcPr>
+                  <w:p>
+                    <w:pPr>
+                      <w:pStyle w:val="Bibliography"/>
+                      <w:jc w:val="left"/>
+                      <w:rPr>
+                        <w:noProof/>
+                      </w:rPr>
+                    </w:pPr>
+                    <w:r>
+                      <w:rPr>
+                        <w:noProof/>
+                      </w:rPr>
+                      <w:t xml:space="preserve">[14] </w:t>
+                    </w:r>
+                  </w:p>
+                </w:tc>
+                <w:tc>
+                  <w:tcPr>
+                    <w:tcW w:w="0" w:type="auto"/>
+                    <w:hideMark/>
+                  </w:tcPr>
+                  <w:p>
+                    <w:pPr>
+                      <w:pStyle w:val="Bibliography"/>
+                      <w:jc w:val="left"/>
+                      <w:rPr>
+                        <w:noProof/>
+                      </w:rPr>
+                    </w:pPr>
+                    <w:r>
+                      <w:rPr>
+                        <w:noProof/>
+                        <w:lang w:val="en-US"/>
+                      </w:rPr>
+                      <w:t xml:space="preserve">J. og S. , »WPF Toolkit,« 01 2012. [Online]. Available: https://www.nuget.org/packages/WPFToolkit/3.5.50211.1. </w:t>
+                    </w:r>
+                    <w:r>
+                      <w:rPr>
+                        <w:noProof/>
+                      </w:rPr>
+                      <w:t>[Senest hentet eller vist den 26 5 2016].</w:t>
+                    </w:r>
+                  </w:p>
+                </w:tc>
+              </w:tr>
+              <w:tr>
+                <w:trPr>
+                  <w:divId w:val="239753473"/>
+                  <w:tblCellSpacing w:w="15" w:type="dxa"/>
+                </w:trPr>
+                <w:tc>
+                  <w:tcPr>
+                    <w:tcW w:w="50" w:type="pct"/>
+                    <w:hideMark/>
+                  </w:tcPr>
+                  <w:p>
+                    <w:pPr>
+                      <w:pStyle w:val="Bibliography"/>
+                      <w:jc w:val="left"/>
+                      <w:rPr>
+                        <w:noProof/>
+                      </w:rPr>
+                    </w:pPr>
+                    <w:r>
+                      <w:rPr>
+                        <w:noProof/>
+                      </w:rPr>
+                      <w:t xml:space="preserve">[15] </w:t>
+                    </w:r>
+                  </w:p>
+                </w:tc>
+                <w:tc>
+                  <w:tcPr>
+                    <w:tcW w:w="0" w:type="auto"/>
+                    <w:hideMark/>
+                  </w:tcPr>
+                  <w:p>
+                    <w:pPr>
+                      <w:pStyle w:val="Bibliography"/>
+                      <w:jc w:val="left"/>
+                      <w:rPr>
+                        <w:noProof/>
+                      </w:rPr>
+                    </w:pPr>
+                    <w:r>
+                      <w:rPr>
+                        <w:noProof/>
+                        <w:lang w:val="en-US"/>
+                      </w:rPr>
+                      <w:t xml:space="preserve">L. Bugnion, »Mvvm Light,« 4 2016. [Online]. Available: https://www.nuget.org/packages/MvvmLight/5.2.0/. </w:t>
+                    </w:r>
+                    <w:r>
+                      <w:rPr>
+                        <w:noProof/>
+                      </w:rPr>
+                      <w:t>[Senest hentet eller vist den 26 5 2016].</w:t>
+                    </w:r>
+                  </w:p>
+                </w:tc>
+              </w:tr>
             </w:tbl>
-            <w:p>
-              <w:pPr>
-                <w:divId w:val="648947447"/>
-                <w:rPr>
-                  <w:rFonts w:eastAsia="Times New Roman"/>
-                  <w:noProof/>
-                </w:rPr>
-              </w:pPr>
-            </w:p>
             <w:p>
               <w:r>
                 <w:rPr>
@@ -12299,7 +12892,6 @@
         </w:sdt>
       </w:sdtContent>
     </w:sdt>
-    <w:p/>
     <w:sectPr>
       <w:headerReference w:type="default" r:id="rId62"/>
       <w:footerReference w:type="default" r:id="rId63"/>
@@ -12347,7 +12939,6 @@
         <w:docPartUnique/>
       </w:docPartObj>
     </w:sdtPr>
-    <w:sdtEndPr/>
     <w:sdtContent>
       <w:sdt>
         <w:sdtPr>
@@ -12357,7 +12948,6 @@
             <w:docPartUnique/>
           </w:docPartObj>
         </w:sdtPr>
-        <w:sdtEndPr/>
         <w:sdtContent>
           <w:p>
             <w:pPr>
@@ -12398,7 +12988,7 @@
                 <w:bCs/>
                 <w:noProof/>
               </w:rPr>
-              <w:t>26</w:t>
+              <w:t>8</w:t>
             </w:r>
             <w:r>
               <w:rPr>
@@ -14921,25 +15511,6 @@
     <b:RefOrder>3</b:RefOrder>
   </b:Source>
   <b:Source>
-    <b:Tag>Gru166</b:Tag>
-    <b:SourceType>Misc</b:SourceType>
-    <b:Guid>{5BF16AE8-3B94-4081-B4A4-ADB18379013E}</b:Guid>
-    <b:Author>
-      <b:Author>
-        <b:NameList>
-          <b:Person>
-            <b:Last>Gruppe7</b:Last>
-          </b:Person>
-        </b:NameList>
-      </b:Author>
-    </b:Author>
-    <b:Title>Brugermanual</b:Title>
-    <b:Year>2016</b:Year>
-    <b:City>Aarhus</b:City>
-    <b:Publisher>Au</b:Publisher>
-    <b:RefOrder>1</b:RefOrder>
-  </b:Source>
-  <b:Source>
     <b:Tag>Gru16</b:Tag>
     <b:SourceType>Report</b:SourceType>
     <b:Guid>{8795945D-B17A-4CAA-928D-E609C25A8044}</b:Guid>
@@ -14958,11 +15529,169 @@
     <b:City>Aarhus</b:City>
     <b:RefOrder>2</b:RefOrder>
   </b:Source>
+  <b:Source>
+    <b:Tag>Jen12</b:Tag>
+    <b:SourceType>InternetSite</b:SourceType>
+    <b:Guid>{73517F44-BF8C-4585-8FAD-C66C40AD3C73}</b:Guid>
+    <b:Title>WPF Toolkit</b:Title>
+    <b:Year>2012</b:Year>
+    <b:Month>01</b:Month>
+    <b:YearAccessed>2016</b:YearAccessed>
+    <b:MonthAccessed>5</b:MonthAccessed>
+    <b:DayAccessed>26</b:DayAccessed>
+    <b:URL>https://www.nuget.org/packages/WPFToolkit/3.5.50211.1</b:URL>
+    <b:Author>
+      <b:Author>
+        <b:NameList>
+          <b:Person>
+            <b:First>JenniLe</b:First>
+          </b:Person>
+          <b:Person>
+            <b:First>Shimmy</b:First>
+          </b:Person>
+        </b:NameList>
+      </b:Author>
+    </b:Author>
+    <b:RefOrder>14</b:RefOrder>
+  </b:Source>
+  <b:Source>
+    <b:Tag>Mic15</b:Tag>
+    <b:SourceType>InternetSite</b:SourceType>
+    <b:Guid>{168E65CC-76EA-4285-9EDE-D51F64D9EDCF}</b:Guid>
+    <b:Author>
+      <b:Author>
+        <b:Corporate>Microsoft</b:Corporate>
+      </b:Author>
+    </b:Author>
+    <b:Title>Entity Framework</b:Title>
+    <b:Year>2015</b:Year>
+    <b:Month>Marts</b:Month>
+    <b:YearAccessed>2016</b:YearAccessed>
+    <b:MonthAccessed>5</b:MonthAccessed>
+    <b:DayAccessed>26</b:DayAccessed>
+    <b:URL>https://www.nuget.org/packages/EntityFramework/6.1.3</b:URL>
+    <b:RefOrder>10</b:RefOrder>
+  </b:Source>
+  <b:Source>
+    <b:Tag>Ege16</b:Tag>
+    <b:SourceType>InternetSite</b:SourceType>
+    <b:Guid>{A5F66FA0-97DF-42BE-BBB5-0432D6143F00}</b:Guid>
+    <b:Title>NSubstitute</b:Title>
+    <b:Year>2016</b:Year>
+    <b:Month>3</b:Month>
+    <b:YearAccessed>2016</b:YearAccessed>
+    <b:MonthAccessed>5</b:MonthAccessed>
+    <b:DayAccessed>26</b:DayAccessed>
+    <b:URL>https://www.nuget.org/packages/NSubstitute/1.10.0</b:URL>
+    <b:Author>
+      <b:Author>
+        <b:NameList>
+          <b:Person>
+            <b:Last>Egerton</b:Last>
+            <b:First>Anthony</b:First>
+          </b:Person>
+          <b:Person>
+            <b:Last>Tchepak</b:Last>
+            <b:First>David</b:First>
+          </b:Person>
+        </b:NameList>
+      </b:Author>
+    </b:Author>
+    <b:RefOrder>13</b:RefOrder>
+  </b:Source>
+  <b:Source>
+    <b:Tag>Poo16</b:Tag>
+    <b:SourceType>InternetSite</b:SourceType>
+    <b:Guid>{6C31C123-7D3F-4627-96DE-E66190CC42B2}</b:Guid>
+    <b:Title>NUnit</b:Title>
+    <b:Year>2016</b:Year>
+    <b:Month>4</b:Month>
+    <b:YearAccessed>2016</b:YearAccessed>
+    <b:MonthAccessed>5</b:MonthAccessed>
+    <b:DayAccessed>26</b:DayAccessed>
+    <b:URL>https://www.nuget.org/packages/NUnit/3.2.1</b:URL>
+    <b:Author>
+      <b:Author>
+        <b:NameList>
+          <b:Person>
+            <b:Last>Poole</b:Last>
+            <b:First>Charlie</b:First>
+          </b:Person>
+        </b:NameList>
+      </b:Author>
+    </b:Author>
+    <b:RefOrder>12</b:RefOrder>
+  </b:Source>
+  <b:Source>
+    <b:Tag>Jam16</b:Tag>
+    <b:SourceType>InternetSite</b:SourceType>
+    <b:Guid>{EA857C44-1E4E-4379-9577-C17CB2EE9AD2}</b:Guid>
+    <b:Author>
+      <b:Author>
+        <b:NameList>
+          <b:Person>
+            <b:Last>Newton-King</b:Last>
+            <b:First>James</b:First>
+          </b:Person>
+        </b:NameList>
+      </b:Author>
+    </b:Author>
+    <b:Title>Json.NET</b:Title>
+    <b:Year>2016</b:Year>
+    <b:Month>3</b:Month>
+    <b:YearAccessed>2016</b:YearAccessed>
+    <b:MonthAccessed>5</b:MonthAccessed>
+    <b:DayAccessed>26</b:DayAccessed>
+    <b:URL>https://www.nuget.org/packages/Newtonsoft.Json/8.0.3</b:URL>
+    <b:RefOrder>11</b:RefOrder>
+  </b:Source>
+  <b:Source>
+    <b:Tag>Lau16</b:Tag>
+    <b:SourceType>InternetSite</b:SourceType>
+    <b:Guid>{DB6D2BFF-1C2B-443A-A448-4A8DDC6918F3}</b:Guid>
+    <b:Author>
+      <b:Author>
+        <b:NameList>
+          <b:Person>
+            <b:Last>Bugnion</b:Last>
+            <b:First>Laurent</b:First>
+          </b:Person>
+        </b:NameList>
+      </b:Author>
+    </b:Author>
+    <b:Title>Mvvm Light</b:Title>
+    <b:Year>2016</b:Year>
+    <b:Month>4</b:Month>
+    <b:YearAccessed>2016</b:YearAccessed>
+    <b:MonthAccessed>5</b:MonthAccessed>
+    <b:DayAccessed>26</b:DayAccessed>
+    <b:URL>https://www.nuget.org/packages/MvvmLight/5.2.0/</b:URL>
+    <b:RefOrder>15</b:RefOrder>
+  </b:Source>
+  <b:Source>
+    <b:Tag>Gru166</b:Tag>
+    <b:SourceType>Report</b:SourceType>
+    <b:Guid>{5702DE3F-D3B9-4C8F-84B2-0A0653222DF7}</b:Guid>
+    <b:Author>
+      <b:Author>
+        <b:NameList>
+          <b:Person>
+            <b:Last>Gruppe7</b:Last>
+          </b:Person>
+        </b:NameList>
+      </b:Author>
+    </b:Author>
+    <b:Title>Brugermanual</b:Title>
+    <b:Year>2016</b:Year>
+    <b:City>Aarhus</b:City>
+    <b:Publisher>Au</b:Publisher>
+    <b:RefOrder>1</b:RefOrder>
+  </b:Source>
 </b:Sources>
 </file>
 
 <file path=customXml/itemProps1.xml><?xml version="1.0" encoding="utf-8"?>
-<ds:datastoreItem xmlns:ds="http://schemas.openxmlformats.org/officeDocument/2006/customXml" ds:itemID="{B6646B29-A9EE-4639-994F-861FABF9BDE9}">
+<ds:datastoreItem xmlns:ds="http://schemas.openxmlformats.org/officeDocument/2006/customXml" ds:itemID="{10E90F7F-9C12-4C5A-8D24-FE02E01311F6}">
   <ds:schemaRefs>
     <ds:schemaRef ds:uri="http://schemas.openxmlformats.org/officeDocument/2006/bibliography"/>
   </ds:schemaRefs>

</xml_diff>